<commit_message>
add a security chapter and some examples
</commit_message>
<xml_diff>
--- a/Design Document/Requirement Document.docx
+++ b/Design Document/Requirement Document.docx
@@ -378,7 +378,21 @@
         <w:rPr>
           <w:rFonts w:ascii="Times New Roman" w:hAnsi="Times New Roman" w:cs="Times New Roman"/>
         </w:rPr>
-        <w:t>e for implementing Wolfie Home.</w:t>
+        <w:t xml:space="preserve">e for implementing </w:t>
+      </w:r>
+      <w:proofErr w:type="spellStart"/>
+      <w:r>
+        <w:rPr>
+          <w:rFonts w:ascii="Times New Roman" w:hAnsi="Times New Roman" w:cs="Times New Roman"/>
+        </w:rPr>
+        <w:t>Wolfie</w:t>
+      </w:r>
+      <w:proofErr w:type="spellEnd"/>
+      <w:r>
+        <w:rPr>
+          <w:rFonts w:ascii="Times New Roman" w:hAnsi="Times New Roman" w:cs="Times New Roman"/>
+        </w:rPr>
+        <w:t xml:space="preserve"> Home.</w:t>
       </w:r>
     </w:p>
     <w:p>
@@ -541,7 +555,21 @@
         <w:rPr>
           <w:rFonts w:ascii="Times New Roman" w:hAnsi="Times New Roman" w:cs="Times New Roman"/>
         </w:rPr>
-        <w:t>MQTT broker, and the other one is called vclient.</w:t>
+        <w:t xml:space="preserve">MQTT broker, and the other one is called </w:t>
+      </w:r>
+      <w:proofErr w:type="spellStart"/>
+      <w:r>
+        <w:rPr>
+          <w:rFonts w:ascii="Times New Roman" w:hAnsi="Times New Roman" w:cs="Times New Roman"/>
+        </w:rPr>
+        <w:t>vclient</w:t>
+      </w:r>
+      <w:proofErr w:type="spellEnd"/>
+      <w:r>
+        <w:rPr>
+          <w:rFonts w:ascii="Times New Roman" w:hAnsi="Times New Roman" w:cs="Times New Roman"/>
+        </w:rPr>
+        <w:t>.</w:t>
       </w:r>
       <w:r>
         <w:rPr>
@@ -553,7 +581,35 @@
         <w:rPr>
           <w:rFonts w:ascii="Times New Roman" w:hAnsi="Times New Roman" w:cs="Times New Roman"/>
         </w:rPr>
-        <w:t xml:space="preserve">The MQTT broker handles the inter-communications among microcontrollers and vclient. The vclient is the virtual client that communicates with </w:t>
+        <w:t xml:space="preserve">The MQTT broker handles the inter-communications among microcontrollers and </w:t>
+      </w:r>
+      <w:proofErr w:type="spellStart"/>
+      <w:r>
+        <w:rPr>
+          <w:rFonts w:ascii="Times New Roman" w:hAnsi="Times New Roman" w:cs="Times New Roman"/>
+        </w:rPr>
+        <w:t>vclient</w:t>
+      </w:r>
+      <w:proofErr w:type="spellEnd"/>
+      <w:r>
+        <w:rPr>
+          <w:rFonts w:ascii="Times New Roman" w:hAnsi="Times New Roman" w:cs="Times New Roman"/>
+        </w:rPr>
+        <w:t xml:space="preserve">. The </w:t>
+      </w:r>
+      <w:proofErr w:type="spellStart"/>
+      <w:r>
+        <w:rPr>
+          <w:rFonts w:ascii="Times New Roman" w:hAnsi="Times New Roman" w:cs="Times New Roman"/>
+        </w:rPr>
+        <w:t>vclient</w:t>
+      </w:r>
+      <w:proofErr w:type="spellEnd"/>
+      <w:r>
+        <w:rPr>
+          <w:rFonts w:ascii="Times New Roman" w:hAnsi="Times New Roman" w:cs="Times New Roman"/>
+        </w:rPr>
+        <w:t xml:space="preserve"> is the virtual client that communicates with </w:t>
       </w:r>
       <w:r>
         <w:rPr>
@@ -859,7 +915,21 @@
         <w:rPr>
           <w:rFonts w:ascii="Times New Roman" w:hAnsi="Times New Roman" w:cs="Times New Roman"/>
         </w:rPr>
-        <w:t xml:space="preserve"> open source MQTT broker called Moquitto, which is used in this project. </w:t>
+        <w:t xml:space="preserve"> open source MQTT broker called </w:t>
+      </w:r>
+      <w:proofErr w:type="spellStart"/>
+      <w:r>
+        <w:rPr>
+          <w:rFonts w:ascii="Times New Roman" w:hAnsi="Times New Roman" w:cs="Times New Roman"/>
+        </w:rPr>
+        <w:t>Moquitto</w:t>
+      </w:r>
+      <w:proofErr w:type="spellEnd"/>
+      <w:r>
+        <w:rPr>
+          <w:rFonts w:ascii="Times New Roman" w:hAnsi="Times New Roman" w:cs="Times New Roman"/>
+        </w:rPr>
+        <w:t xml:space="preserve">, which is used in this project. </w:t>
       </w:r>
     </w:p>
     <w:p>
@@ -875,6 +945,7 @@
         </w:rPr>
         <w:t xml:space="preserve">3.1 </w:t>
       </w:r>
+      <w:proofErr w:type="spellStart"/>
       <w:r>
         <w:rPr>
           <w:rFonts w:ascii="Times New Roman" w:hAnsi="Times New Roman" w:cs="Times New Roman"/>
@@ -882,6 +953,7 @@
         </w:rPr>
         <w:t>vclient</w:t>
       </w:r>
+      <w:proofErr w:type="spellEnd"/>
     </w:p>
     <w:p>
       <w:pPr>
@@ -890,24 +962,62 @@
           <w:rFonts w:ascii="Times New Roman" w:hAnsi="Times New Roman" w:cs="Times New Roman"/>
         </w:rPr>
       </w:pPr>
-      <w:r>
-        <w:rPr>
-          <w:rFonts w:ascii="Times New Roman" w:hAnsi="Times New Roman" w:cs="Times New Roman"/>
-        </w:rPr>
-        <w:t xml:space="preserve">Moquitto also provides library for writing MQTT client. It is used for writing vclient. </w:t>
-      </w:r>
-      <w:r>
-        <w:rPr>
-          <w:rFonts w:ascii="Times New Roman" w:hAnsi="Times New Roman" w:cs="Times New Roman"/>
-        </w:rPr>
-        <w:t xml:space="preserve">vclient is short for </w:t>
-      </w:r>
-      <w:r>
-        <w:rPr>
-          <w:rFonts w:ascii="Times New Roman" w:hAnsi="Times New Roman" w:cs="Times New Roman"/>
-        </w:rPr>
-        <w:t>virtual client. vclient</w:t>
-      </w:r>
+      <w:proofErr w:type="spellStart"/>
+      <w:r>
+        <w:rPr>
+          <w:rFonts w:ascii="Times New Roman" w:hAnsi="Times New Roman" w:cs="Times New Roman"/>
+        </w:rPr>
+        <w:t>Moquitto</w:t>
+      </w:r>
+      <w:proofErr w:type="spellEnd"/>
+      <w:r>
+        <w:rPr>
+          <w:rFonts w:ascii="Times New Roman" w:hAnsi="Times New Roman" w:cs="Times New Roman"/>
+        </w:rPr>
+        <w:t xml:space="preserve"> also provides library for writing MQTT client. It is used for writing </w:t>
+      </w:r>
+      <w:proofErr w:type="spellStart"/>
+      <w:r>
+        <w:rPr>
+          <w:rFonts w:ascii="Times New Roman" w:hAnsi="Times New Roman" w:cs="Times New Roman"/>
+        </w:rPr>
+        <w:t>vclient</w:t>
+      </w:r>
+      <w:proofErr w:type="spellEnd"/>
+      <w:r>
+        <w:rPr>
+          <w:rFonts w:ascii="Times New Roman" w:hAnsi="Times New Roman" w:cs="Times New Roman"/>
+        </w:rPr>
+        <w:t xml:space="preserve">. </w:t>
+      </w:r>
+      <w:proofErr w:type="spellStart"/>
+      <w:r>
+        <w:rPr>
+          <w:rFonts w:ascii="Times New Roman" w:hAnsi="Times New Roman" w:cs="Times New Roman"/>
+        </w:rPr>
+        <w:t>vclient</w:t>
+      </w:r>
+      <w:proofErr w:type="spellEnd"/>
+      <w:r>
+        <w:rPr>
+          <w:rFonts w:ascii="Times New Roman" w:hAnsi="Times New Roman" w:cs="Times New Roman"/>
+        </w:rPr>
+        <w:t xml:space="preserve"> is short for </w:t>
+      </w:r>
+      <w:r>
+        <w:rPr>
+          <w:rFonts w:ascii="Times New Roman" w:hAnsi="Times New Roman" w:cs="Times New Roman"/>
+        </w:rPr>
+        <w:t xml:space="preserve">virtual client. </w:t>
+      </w:r>
+      <w:proofErr w:type="spellStart"/>
+      <w:r>
+        <w:rPr>
+          <w:rFonts w:ascii="Times New Roman" w:hAnsi="Times New Roman" w:cs="Times New Roman"/>
+        </w:rPr>
+        <w:t>vclient</w:t>
+      </w:r>
+      <w:proofErr w:type="spellEnd"/>
       <w:r>
         <w:rPr>
           <w:rFonts w:ascii="Times New Roman" w:hAnsi="Times New Roman" w:cs="Times New Roman"/>
@@ -950,11 +1060,19 @@
         </w:rPr>
         <w:t xml:space="preserve"> </w:t>
       </w:r>
-      <w:r>
-        <w:rPr>
-          <w:rFonts w:ascii="Times New Roman" w:hAnsi="Times New Roman" w:cs="Times New Roman"/>
-        </w:rPr>
-        <w:t>vclient passively listens commands and act accordingly.</w:t>
+      <w:proofErr w:type="spellStart"/>
+      <w:r>
+        <w:rPr>
+          <w:rFonts w:ascii="Times New Roman" w:hAnsi="Times New Roman" w:cs="Times New Roman"/>
+        </w:rPr>
+        <w:t>vclient</w:t>
+      </w:r>
+      <w:proofErr w:type="spellEnd"/>
+      <w:r>
+        <w:rPr>
+          <w:rFonts w:ascii="Times New Roman" w:hAnsi="Times New Roman" w:cs="Times New Roman"/>
+        </w:rPr>
+        <w:t xml:space="preserve"> passively listens commands and act accordingly.</w:t>
       </w:r>
     </w:p>
     <w:p>
@@ -1038,6 +1156,7 @@
         </w:rPr>
         <w:t xml:space="preserve">. Use account </w:t>
       </w:r>
+      <w:proofErr w:type="spellStart"/>
       <w:r>
         <w:rPr>
           <w:rFonts w:ascii="Times New Roman" w:hAnsi="Times New Roman" w:cs="Times New Roman"/>
@@ -1045,12 +1164,14 @@
         </w:rPr>
         <w:t>chaojie</w:t>
       </w:r>
+      <w:proofErr w:type="spellEnd"/>
       <w:r>
         <w:rPr>
           <w:rFonts w:ascii="Times New Roman" w:hAnsi="Times New Roman" w:cs="Times New Roman"/>
         </w:rPr>
         <w:t xml:space="preserve">, and password </w:t>
       </w:r>
+      <w:proofErr w:type="spellStart"/>
       <w:r>
         <w:rPr>
           <w:rFonts w:ascii="Times New Roman" w:hAnsi="Times New Roman" w:cs="Times New Roman"/>
@@ -1058,6 +1179,7 @@
         </w:rPr>
         <w:t>dummypass</w:t>
       </w:r>
+      <w:proofErr w:type="spellEnd"/>
       <w:r>
         <w:rPr>
           <w:rFonts w:ascii="Times New Roman" w:hAnsi="Times New Roman" w:cs="Times New Roman"/>
@@ -1070,6 +1192,7 @@
         </w:rPr>
         <w:t xml:space="preserve">The MySQL has a database called </w:t>
       </w:r>
+      <w:proofErr w:type="spellStart"/>
       <w:r>
         <w:rPr>
           <w:rFonts w:ascii="Times New Roman" w:hAnsi="Times New Roman" w:cs="Times New Roman"/>
@@ -1077,12 +1200,14 @@
         </w:rPr>
         <w:t>wolfie_home</w:t>
       </w:r>
+      <w:proofErr w:type="spellEnd"/>
       <w:r>
         <w:rPr>
           <w:rFonts w:ascii="Times New Roman" w:hAnsi="Times New Roman" w:cs="Times New Roman"/>
         </w:rPr>
         <w:t xml:space="preserve">. </w:t>
       </w:r>
+      <w:proofErr w:type="spellStart"/>
       <w:r>
         <w:rPr>
           <w:rFonts w:ascii="Times New Roman" w:hAnsi="Times New Roman" w:cs="Times New Roman"/>
@@ -1090,6 +1215,7 @@
         </w:rPr>
         <w:t>wolfie_home</w:t>
       </w:r>
+      <w:proofErr w:type="spellEnd"/>
       <w:r>
         <w:rPr>
           <w:rFonts w:ascii="Times New Roman" w:hAnsi="Times New Roman" w:cs="Times New Roman"/>
@@ -1144,7 +1270,21 @@
         <w:rPr>
           <w:rFonts w:ascii="Times New Roman" w:hAnsi="Times New Roman" w:cs="Times New Roman"/>
         </w:rPr>
-        <w:t>There is only one user</w:t>
+        <w:t xml:space="preserve">There </w:t>
+      </w:r>
+      <w:proofErr w:type="gramStart"/>
+      <w:r>
+        <w:rPr>
+          <w:rFonts w:ascii="Times New Roman" w:hAnsi="Times New Roman" w:cs="Times New Roman"/>
+        </w:rPr>
+        <w:t>is</w:t>
+      </w:r>
+      <w:proofErr w:type="gramEnd"/>
+      <w:r>
+        <w:rPr>
+          <w:rFonts w:ascii="Times New Roman" w:hAnsi="Times New Roman" w:cs="Times New Roman"/>
+        </w:rPr>
+        <w:t xml:space="preserve"> only one user</w:t>
       </w:r>
       <w:r>
         <w:rPr>
@@ -1585,12 +1725,14 @@
                 <w:rFonts w:ascii="Times New Roman" w:hAnsi="Times New Roman" w:cs="Times New Roman"/>
               </w:rPr>
             </w:pPr>
+            <w:proofErr w:type="spellStart"/>
             <w:r>
               <w:rPr>
                 <w:rFonts w:ascii="Times New Roman" w:hAnsi="Times New Roman" w:cs="Times New Roman"/>
               </w:rPr>
               <w:t>wolfie_home</w:t>
             </w:r>
+            <w:proofErr w:type="spellEnd"/>
           </w:p>
         </w:tc>
         <w:tc>
@@ -1624,11 +1766,19 @@
                 <w:rFonts w:ascii="Times New Roman" w:hAnsi="Times New Roman" w:cs="Times New Roman"/>
               </w:rPr>
             </w:pPr>
-            <w:r>
-              <w:rPr>
-                <w:rFonts w:ascii="Times New Roman" w:hAnsi="Times New Roman" w:cs="Times New Roman"/>
-              </w:rPr>
-              <w:t>wolfie_home table name associated with the user</w:t>
+            <w:proofErr w:type="spellStart"/>
+            <w:r>
+              <w:rPr>
+                <w:rFonts w:ascii="Times New Roman" w:hAnsi="Times New Roman" w:cs="Times New Roman"/>
+              </w:rPr>
+              <w:t>wolfie_home</w:t>
+            </w:r>
+            <w:proofErr w:type="spellEnd"/>
+            <w:r>
+              <w:rPr>
+                <w:rFonts w:ascii="Times New Roman" w:hAnsi="Times New Roman" w:cs="Times New Roman"/>
+              </w:rPr>
+              <w:t xml:space="preserve"> table name associated with the user</w:t>
             </w:r>
           </w:p>
         </w:tc>
@@ -1647,6 +1797,7 @@
         </w:rPr>
         <w:t xml:space="preserve">Each user has a </w:t>
       </w:r>
+      <w:proofErr w:type="spellStart"/>
       <w:r>
         <w:rPr>
           <w:rFonts w:ascii="Times New Roman" w:hAnsi="Times New Roman" w:cs="Times New Roman"/>
@@ -1654,11 +1805,26 @@
         </w:rPr>
         <w:t>wolfie_home</w:t>
       </w:r>
-      <w:r>
-        <w:rPr>
-          <w:rFonts w:ascii="Times New Roman" w:hAnsi="Times New Roman" w:cs="Times New Roman"/>
-        </w:rPr>
-        <w:t xml:space="preserve"> table. The naming convention is wolfie_home_[username]. The tab</w:t>
+      <w:proofErr w:type="spellEnd"/>
+      <w:r>
+        <w:rPr>
+          <w:rFonts w:ascii="Times New Roman" w:hAnsi="Times New Roman" w:cs="Times New Roman"/>
+        </w:rPr>
+        <w:t xml:space="preserve"> table. The naming convention is </w:t>
+      </w:r>
+      <w:proofErr w:type="spellStart"/>
+      <w:r>
+        <w:rPr>
+          <w:rFonts w:ascii="Times New Roman" w:hAnsi="Times New Roman" w:cs="Times New Roman"/>
+        </w:rPr>
+        <w:t>wolfie_home</w:t>
+      </w:r>
+      <w:proofErr w:type="spellEnd"/>
+      <w:r>
+        <w:rPr>
+          <w:rFonts w:ascii="Times New Roman" w:hAnsi="Times New Roman" w:cs="Times New Roman"/>
+        </w:rPr>
+        <w:t>_[username]. The tab</w:t>
       </w:r>
       <w:r>
         <w:rPr>
@@ -1678,6 +1844,7 @@
         </w:rPr>
         <w:t xml:space="preserve">Data stores in a </w:t>
       </w:r>
+      <w:proofErr w:type="spellStart"/>
       <w:r>
         <w:rPr>
           <w:rFonts w:ascii="Times New Roman" w:hAnsi="Times New Roman" w:cs="Times New Roman"/>
@@ -1685,11 +1852,26 @@
         </w:rPr>
         <w:t>wolfie_home</w:t>
       </w:r>
-      <w:r>
-        <w:rPr>
-          <w:rFonts w:ascii="Times New Roman" w:hAnsi="Times New Roman" w:cs="Times New Roman"/>
-        </w:rPr>
-        <w:t xml:space="preserve"> table are generated by vclient.</w:t>
+      <w:proofErr w:type="spellEnd"/>
+      <w:r>
+        <w:rPr>
+          <w:rFonts w:ascii="Times New Roman" w:hAnsi="Times New Roman" w:cs="Times New Roman"/>
+        </w:rPr>
+        <w:t xml:space="preserve"> table are generated by </w:t>
+      </w:r>
+      <w:proofErr w:type="spellStart"/>
+      <w:r>
+        <w:rPr>
+          <w:rFonts w:ascii="Times New Roman" w:hAnsi="Times New Roman" w:cs="Times New Roman"/>
+        </w:rPr>
+        <w:t>vclient</w:t>
+      </w:r>
+      <w:proofErr w:type="spellEnd"/>
+      <w:r>
+        <w:rPr>
+          <w:rFonts w:ascii="Times New Roman" w:hAnsi="Times New Roman" w:cs="Times New Roman"/>
+        </w:rPr>
+        <w:t>.</w:t>
       </w:r>
     </w:p>
     <w:tbl>
@@ -1770,12 +1952,14 @@
                 <w:rFonts w:ascii="Times New Roman" w:hAnsi="Times New Roman" w:cs="Times New Roman"/>
               </w:rPr>
             </w:pPr>
+            <w:proofErr w:type="spellStart"/>
             <w:r>
               <w:rPr>
                 <w:rFonts w:ascii="Times New Roman" w:hAnsi="Times New Roman" w:cs="Times New Roman"/>
               </w:rPr>
               <w:t>dev_name</w:t>
             </w:r>
+            <w:proofErr w:type="spellEnd"/>
           </w:p>
         </w:tc>
         <w:tc>
@@ -1838,12 +2022,14 @@
                 <w:rFonts w:ascii="Times New Roman" w:hAnsi="Times New Roman" w:cs="Times New Roman"/>
               </w:rPr>
             </w:pPr>
+            <w:proofErr w:type="spellStart"/>
             <w:r>
               <w:rPr>
                 <w:rFonts w:ascii="Times New Roman" w:hAnsi="Times New Roman" w:cs="Times New Roman"/>
               </w:rPr>
               <w:t>dev_id</w:t>
             </w:r>
+            <w:proofErr w:type="spellEnd"/>
           </w:p>
         </w:tc>
         <w:tc>
@@ -1974,12 +2160,14 @@
                 <w:rFonts w:ascii="Times New Roman" w:hAnsi="Times New Roman" w:cs="Times New Roman"/>
               </w:rPr>
             </w:pPr>
+            <w:proofErr w:type="spellStart"/>
             <w:r>
               <w:rPr>
                 <w:rFonts w:ascii="Times New Roman" w:hAnsi="Times New Roman" w:cs="Times New Roman"/>
               </w:rPr>
               <w:t>sensor_value</w:t>
             </w:r>
+            <w:proofErr w:type="spellEnd"/>
           </w:p>
         </w:tc>
         <w:tc>
@@ -2147,6 +2335,7 @@
         </w:rPr>
         <w:t xml:space="preserve"> data from </w:t>
       </w:r>
+      <w:proofErr w:type="spellStart"/>
       <w:r>
         <w:rPr>
           <w:rFonts w:ascii="Times New Roman" w:hAnsi="Times New Roman" w:cs="Times New Roman"/>
@@ -2154,6 +2343,7 @@
         </w:rPr>
         <w:t>wolfie_home</w:t>
       </w:r>
+      <w:proofErr w:type="spellEnd"/>
       <w:r>
         <w:rPr>
           <w:rFonts w:ascii="Times New Roman" w:hAnsi="Times New Roman" w:cs="Times New Roman"/>
@@ -2278,7 +2468,21 @@
         <w:rPr>
           <w:rFonts w:ascii="Times New Roman" w:hAnsi="Times New Roman" w:cs="Times New Roman"/>
         </w:rPr>
-        <w:t xml:space="preserve">[dev_id]. </w:t>
+        <w:t>[</w:t>
+      </w:r>
+      <w:proofErr w:type="spellStart"/>
+      <w:r>
+        <w:rPr>
+          <w:rFonts w:ascii="Times New Roman" w:hAnsi="Times New Roman" w:cs="Times New Roman"/>
+        </w:rPr>
+        <w:t>dev_id</w:t>
+      </w:r>
+      <w:proofErr w:type="spellEnd"/>
+      <w:r>
+        <w:rPr>
+          <w:rFonts w:ascii="Times New Roman" w:hAnsi="Times New Roman" w:cs="Times New Roman"/>
+        </w:rPr>
+        <w:t xml:space="preserve">]. </w:t>
       </w:r>
     </w:p>
     <w:p>
@@ -2318,45 +2522,53 @@
         <w:rPr>
           <w:rFonts w:ascii="Times New Roman" w:hAnsi="Times New Roman" w:cs="Times New Roman"/>
         </w:rPr>
+        <w:t>• [type] is type of the information, su</w:t>
+      </w:r>
+      <w:r>
+        <w:rPr>
+          <w:rFonts w:ascii="Times New Roman" w:hAnsi="Times New Roman" w:cs="Times New Roman"/>
+        </w:rPr>
+        <w:t>ch as temperature, LED status</w:t>
+      </w:r>
+      <w:r>
+        <w:rPr>
+          <w:rFonts w:ascii="Times New Roman" w:hAnsi="Times New Roman" w:cs="Times New Roman"/>
+        </w:rPr>
+        <w:t xml:space="preserve"> </w:t>
+      </w:r>
+    </w:p>
+    <w:p>
+      <w:pPr>
+        <w:ind w:left="720" w:firstLine="720"/>
+        <w:rPr>
+          <w:rFonts w:ascii="Times New Roman" w:hAnsi="Times New Roman" w:cs="Times New Roman"/>
+        </w:rPr>
+      </w:pPr>
+      <w:r>
+        <w:rPr>
+          <w:rFonts w:ascii="Times New Roman" w:hAnsi="Times New Roman" w:cs="Times New Roman"/>
+        </w:rPr>
         <w:t xml:space="preserve">• </w:t>
       </w:r>
       <w:r>
         <w:rPr>
           <w:rFonts w:ascii="Times New Roman" w:hAnsi="Times New Roman" w:cs="Times New Roman"/>
         </w:rPr>
-        <w:t>[type] is type of the information, su</w:t>
-      </w:r>
-      <w:r>
-        <w:rPr>
-          <w:rFonts w:ascii="Times New Roman" w:hAnsi="Times New Roman" w:cs="Times New Roman"/>
-        </w:rPr>
-        <w:t>ch as temperature, LED status</w:t>
-      </w:r>
-      <w:r>
-        <w:rPr>
-          <w:rFonts w:ascii="Times New Roman" w:hAnsi="Times New Roman" w:cs="Times New Roman"/>
-        </w:rPr>
-        <w:t xml:space="preserve"> </w:t>
-      </w:r>
-    </w:p>
-    <w:p>
-      <w:pPr>
-        <w:ind w:left="720" w:firstLine="720"/>
-        <w:rPr>
-          <w:rFonts w:ascii="Times New Roman" w:hAnsi="Times New Roman" w:cs="Times New Roman"/>
-        </w:rPr>
-      </w:pPr>
-      <w:r>
-        <w:rPr>
-          <w:rFonts w:ascii="Times New Roman" w:hAnsi="Times New Roman" w:cs="Times New Roman"/>
-        </w:rPr>
-        <w:t xml:space="preserve">• </w:t>
-      </w:r>
-      <w:r>
-        <w:rPr>
-          <w:rFonts w:ascii="Times New Roman" w:hAnsi="Times New Roman" w:cs="Times New Roman"/>
-        </w:rPr>
-        <w:t>[dev_id], unique identifier of the device</w:t>
+        <w:t>[</w:t>
+      </w:r>
+      <w:proofErr w:type="spellStart"/>
+      <w:r>
+        <w:rPr>
+          <w:rFonts w:ascii="Times New Roman" w:hAnsi="Times New Roman" w:cs="Times New Roman"/>
+        </w:rPr>
+        <w:t>dev_id</w:t>
+      </w:r>
+      <w:proofErr w:type="spellEnd"/>
+      <w:r>
+        <w:rPr>
+          <w:rFonts w:ascii="Times New Roman" w:hAnsi="Times New Roman" w:cs="Times New Roman"/>
+        </w:rPr>
+        <w:t>], unique identifier of the device</w:t>
       </w:r>
     </w:p>
     <w:p>
@@ -2370,7 +2582,29 @@
           <w:rFonts w:ascii="Times New Roman" w:hAnsi="Times New Roman" w:cs="Times New Roman"/>
         </w:rPr>
         <w:tab/>
-        <w:t>The payload is csv formatted: [dev_name],[value],[time]</w:t>
+        <w:t>The payload is csv formatted: [</w:t>
+      </w:r>
+      <w:proofErr w:type="spellStart"/>
+      <w:r>
+        <w:rPr>
+          <w:rFonts w:ascii="Times New Roman" w:hAnsi="Times New Roman" w:cs="Times New Roman"/>
+        </w:rPr>
+        <w:t>dev_name</w:t>
+      </w:r>
+      <w:proofErr w:type="spellEnd"/>
+      <w:proofErr w:type="gramStart"/>
+      <w:r>
+        <w:rPr>
+          <w:rFonts w:ascii="Times New Roman" w:hAnsi="Times New Roman" w:cs="Times New Roman"/>
+        </w:rPr>
+        <w:t>],[</w:t>
+      </w:r>
+      <w:proofErr w:type="gramEnd"/>
+      <w:r>
+        <w:rPr>
+          <w:rFonts w:ascii="Times New Roman" w:hAnsi="Times New Roman" w:cs="Times New Roman"/>
+        </w:rPr>
+        <w:t>value],[time]</w:t>
       </w:r>
     </w:p>
     <w:p>
@@ -2395,7 +2629,21 @@
         <w:rPr>
           <w:rFonts w:ascii="Times New Roman" w:hAnsi="Times New Roman" w:cs="Times New Roman"/>
         </w:rPr>
-        <w:t>• [dev_name]: user friendly name</w:t>
+        <w:t>• [</w:t>
+      </w:r>
+      <w:proofErr w:type="spellStart"/>
+      <w:r>
+        <w:rPr>
+          <w:rFonts w:ascii="Times New Roman" w:hAnsi="Times New Roman" w:cs="Times New Roman"/>
+        </w:rPr>
+        <w:t>dev_name</w:t>
+      </w:r>
+      <w:proofErr w:type="spellEnd"/>
+      <w:r>
+        <w:rPr>
+          <w:rFonts w:ascii="Times New Roman" w:hAnsi="Times New Roman" w:cs="Times New Roman"/>
+        </w:rPr>
+        <w:t>]: user friendly name</w:t>
       </w:r>
       <w:r>
         <w:rPr>
@@ -2467,7 +2715,93 @@
           <w:rFonts w:ascii="Times New Roman" w:hAnsi="Times New Roman" w:cs="Times New Roman"/>
         </w:rPr>
         <w:tab/>
-        <w:t>Note that vclient subscribes to these data and store them in the database.</w:t>
+      </w:r>
+      <w:r>
+        <w:rPr>
+          <w:rFonts w:ascii="Times New Roman" w:hAnsi="Times New Roman" w:cs="Times New Roman"/>
+        </w:rPr>
+        <w:t xml:space="preserve">For </w:t>
+      </w:r>
+      <w:proofErr w:type="gramStart"/>
+      <w:r>
+        <w:rPr>
+          <w:rFonts w:ascii="Times New Roman" w:hAnsi="Times New Roman" w:cs="Times New Roman"/>
+        </w:rPr>
+        <w:t>example,  a</w:t>
+      </w:r>
+      <w:proofErr w:type="gramEnd"/>
+      <w:r>
+        <w:rPr>
+          <w:rFonts w:ascii="Times New Roman" w:hAnsi="Times New Roman" w:cs="Times New Roman"/>
+        </w:rPr>
+        <w:t xml:space="preserve"> LED is in room1, and is off. It can publish with topic</w:t>
+      </w:r>
+    </w:p>
+    <w:p>
+      <w:pPr>
+        <w:rPr>
+          <w:rFonts w:ascii="Times New Roman" w:hAnsi="Times New Roman" w:cs="Times New Roman"/>
+        </w:rPr>
+      </w:pPr>
+      <w:r>
+        <w:rPr>
+          <w:rFonts w:ascii="Times New Roman" w:hAnsi="Times New Roman" w:cs="Times New Roman"/>
+        </w:rPr>
+        <w:t>“status/room1/led/led1”. The payload could be: “</w:t>
+      </w:r>
+      <w:proofErr w:type="gramStart"/>
+      <w:r>
+        <w:rPr>
+          <w:rFonts w:ascii="Times New Roman" w:hAnsi="Times New Roman" w:cs="Times New Roman"/>
+        </w:rPr>
+        <w:t>LED,off</w:t>
+      </w:r>
+      <w:proofErr w:type="gramEnd"/>
+      <w:r>
+        <w:rPr>
+          <w:rFonts w:ascii="Times New Roman" w:hAnsi="Times New Roman" w:cs="Times New Roman"/>
+        </w:rPr>
+        <w:t>,</w:t>
+      </w:r>
+      <w:r>
+        <w:rPr>
+          <w:rFonts w:ascii="Times New Roman" w:hAnsi="Times New Roman" w:cs="Times New Roman"/>
+        </w:rPr>
+        <w:t>2016-02-29 02:45:31</w:t>
+      </w:r>
+      <w:r>
+        <w:rPr>
+          <w:rFonts w:ascii="Times New Roman" w:hAnsi="Times New Roman" w:cs="Times New Roman"/>
+        </w:rPr>
+        <w:t>”.</w:t>
+      </w:r>
+    </w:p>
+    <w:p>
+      <w:pPr>
+        <w:rPr>
+          <w:rFonts w:ascii="Times New Roman" w:hAnsi="Times New Roman" w:cs="Times New Roman"/>
+        </w:rPr>
+      </w:pPr>
+      <w:r>
+        <w:rPr>
+          <w:rFonts w:ascii="Times New Roman" w:hAnsi="Times New Roman" w:cs="Times New Roman"/>
+        </w:rPr>
+        <w:tab/>
+        <w:t xml:space="preserve">Note that </w:t>
+      </w:r>
+      <w:proofErr w:type="spellStart"/>
+      <w:r>
+        <w:rPr>
+          <w:rFonts w:ascii="Times New Roman" w:hAnsi="Times New Roman" w:cs="Times New Roman"/>
+        </w:rPr>
+        <w:t>vclient</w:t>
+      </w:r>
+      <w:proofErr w:type="spellEnd"/>
+      <w:r>
+        <w:rPr>
+          <w:rFonts w:ascii="Times New Roman" w:hAnsi="Times New Roman" w:cs="Times New Roman"/>
+        </w:rPr>
+        <w:t xml:space="preserve"> subscribes to these data and store them in the database.</w:t>
       </w:r>
     </w:p>
     <w:p>
@@ -2515,7 +2849,21 @@
           <w:rFonts w:ascii="Times New Roman" w:hAnsi="Times New Roman" w:cs="Times New Roman"/>
         </w:rPr>
         <w:tab/>
-        <w:t>control/[dev_id]</w:t>
+        <w:t>control/[</w:t>
+      </w:r>
+      <w:proofErr w:type="spellStart"/>
+      <w:r>
+        <w:rPr>
+          <w:rFonts w:ascii="Times New Roman" w:hAnsi="Times New Roman" w:cs="Times New Roman"/>
+        </w:rPr>
+        <w:t>dev_id</w:t>
+      </w:r>
+      <w:proofErr w:type="spellEnd"/>
+      <w:r>
+        <w:rPr>
+          <w:rFonts w:ascii="Times New Roman" w:hAnsi="Times New Roman" w:cs="Times New Roman"/>
+        </w:rPr>
+        <w:t>]</w:t>
       </w:r>
     </w:p>
     <w:p>
@@ -2561,6 +2909,52 @@
       <w:r>
         <w:rPr>
           <w:rFonts w:ascii="Times New Roman" w:hAnsi="Times New Roman" w:cs="Times New Roman"/>
+        </w:rPr>
+        <w:tab/>
+        <w:t xml:space="preserve">For example, in order to turn off a LED with led1 as the </w:t>
+      </w:r>
+      <w:proofErr w:type="spellStart"/>
+      <w:r>
+        <w:rPr>
+          <w:rFonts w:ascii="Times New Roman" w:hAnsi="Times New Roman" w:cs="Times New Roman"/>
+        </w:rPr>
+        <w:t>dev_id</w:t>
+      </w:r>
+      <w:proofErr w:type="spellEnd"/>
+      <w:r>
+        <w:rPr>
+          <w:rFonts w:ascii="Times New Roman" w:hAnsi="Times New Roman" w:cs="Times New Roman"/>
+        </w:rPr>
+        <w:t xml:space="preserve">, topic is </w:t>
+      </w:r>
+      <w:r>
+        <w:rPr>
+          <w:rFonts w:ascii="Times New Roman" w:hAnsi="Times New Roman" w:cs="Times New Roman"/>
+        </w:rPr>
+        <w:t xml:space="preserve">control/led1, and </w:t>
+      </w:r>
+      <w:r>
+        <w:rPr>
+          <w:rFonts w:ascii="Times New Roman" w:hAnsi="Times New Roman" w:cs="Times New Roman"/>
+        </w:rPr>
+        <w:t>the</w:t>
+      </w:r>
+      <w:r>
+        <w:rPr>
+          <w:rFonts w:ascii="Times New Roman" w:hAnsi="Times New Roman" w:cs="Times New Roman"/>
+        </w:rPr>
+        <w:t xml:space="preserve"> payload will be “on”</w:t>
+      </w:r>
+    </w:p>
+    <w:p>
+      <w:pPr>
+        <w:rPr>
+          <w:rFonts w:ascii="Times New Roman" w:hAnsi="Times New Roman" w:cs="Times New Roman"/>
+        </w:rPr>
+      </w:pPr>
+      <w:r>
+        <w:rPr>
+          <w:rFonts w:ascii="Times New Roman" w:hAnsi="Times New Roman" w:cs="Times New Roman"/>
           <w:b/>
         </w:rPr>
         <w:t xml:space="preserve">6.1 </w:t>
@@ -2570,8 +2964,17 @@
           <w:rFonts w:ascii="Times New Roman" w:hAnsi="Times New Roman" w:cs="Times New Roman"/>
           <w:b/>
         </w:rPr>
-        <w:t>From the web server to vclient</w:t>
-      </w:r>
+        <w:t xml:space="preserve">From the web server to </w:t>
+      </w:r>
+      <w:proofErr w:type="spellStart"/>
+      <w:r>
+        <w:rPr>
+          <w:rFonts w:ascii="Times New Roman" w:hAnsi="Times New Roman" w:cs="Times New Roman"/>
+          <w:b/>
+        </w:rPr>
+        <w:t>vclient</w:t>
+      </w:r>
+      <w:proofErr w:type="spellEnd"/>
       <w:r>
         <w:rPr>
           <w:rFonts w:ascii="Times New Roman" w:hAnsi="Times New Roman" w:cs="Times New Roman"/>
@@ -2596,7 +2999,21 @@
           <w:rFonts w:ascii="Times New Roman" w:hAnsi="Times New Roman" w:cs="Times New Roman"/>
         </w:rPr>
         <w:tab/>
-        <w:t>It is a FIFO pipe. vclient reads and web server writes.</w:t>
+        <w:t xml:space="preserve">It is a FIFO pipe. </w:t>
+      </w:r>
+      <w:proofErr w:type="spellStart"/>
+      <w:r>
+        <w:rPr>
+          <w:rFonts w:ascii="Times New Roman" w:hAnsi="Times New Roman" w:cs="Times New Roman"/>
+        </w:rPr>
+        <w:t>vclient</w:t>
+      </w:r>
+      <w:proofErr w:type="spellEnd"/>
+      <w:r>
+        <w:rPr>
+          <w:rFonts w:ascii="Times New Roman" w:hAnsi="Times New Roman" w:cs="Times New Roman"/>
+        </w:rPr>
+        <w:t xml:space="preserve"> reads and web server writes.</w:t>
       </w:r>
     </w:p>
     <w:p>
@@ -2630,7 +3047,29 @@
           <w:rFonts w:ascii="Times New Roman" w:hAnsi="Times New Roman" w:cs="Times New Roman"/>
         </w:rPr>
         <w:tab/>
-        <w:t>[dev_id],[control value]</w:t>
+        <w:t>[</w:t>
+      </w:r>
+      <w:proofErr w:type="spellStart"/>
+      <w:r>
+        <w:rPr>
+          <w:rFonts w:ascii="Times New Roman" w:hAnsi="Times New Roman" w:cs="Times New Roman"/>
+        </w:rPr>
+        <w:t>dev_id</w:t>
+      </w:r>
+      <w:proofErr w:type="spellEnd"/>
+      <w:proofErr w:type="gramStart"/>
+      <w:r>
+        <w:rPr>
+          <w:rFonts w:ascii="Times New Roman" w:hAnsi="Times New Roman" w:cs="Times New Roman"/>
+        </w:rPr>
+        <w:t>],[</w:t>
+      </w:r>
+      <w:proofErr w:type="gramEnd"/>
+      <w:r>
+        <w:rPr>
+          <w:rFonts w:ascii="Times New Roman" w:hAnsi="Times New Roman" w:cs="Times New Roman"/>
+        </w:rPr>
+        <w:t>control value]</w:t>
       </w:r>
     </w:p>
     <w:p>
@@ -2644,13 +3083,21 @@
           <w:rFonts w:ascii="Times New Roman" w:hAnsi="Times New Roman" w:cs="Times New Roman"/>
         </w:rPr>
         <w:tab/>
-        <w:t xml:space="preserve">• dev_id: </w:t>
-      </w:r>
-      <w:r>
-        <w:rPr>
-          <w:rFonts w:ascii="Times New Roman" w:hAnsi="Times New Roman" w:cs="Times New Roman"/>
-        </w:rPr>
-        <w:t>unique identifier of a room</w:t>
+        <w:t xml:space="preserve">• </w:t>
+      </w:r>
+      <w:proofErr w:type="spellStart"/>
+      <w:r>
+        <w:rPr>
+          <w:rFonts w:ascii="Times New Roman" w:hAnsi="Times New Roman" w:cs="Times New Roman"/>
+        </w:rPr>
+        <w:t>dev_id</w:t>
+      </w:r>
+      <w:proofErr w:type="spellEnd"/>
+      <w:r>
+        <w:rPr>
+          <w:rFonts w:ascii="Times New Roman" w:hAnsi="Times New Roman" w:cs="Times New Roman"/>
+        </w:rPr>
+        <w:t>: unique identifier of a room</w:t>
       </w:r>
     </w:p>
     <w:p>
@@ -2664,17 +3111,75 @@
           <w:rFonts w:ascii="Times New Roman" w:hAnsi="Times New Roman" w:cs="Times New Roman"/>
         </w:rPr>
         <w:tab/>
-        <w:t>• control value: value being overwritten in the device.</w:t>
-      </w:r>
-    </w:p>
-    <w:p>
-      <w:pPr>
-        <w:rPr>
-          <w:rFonts w:ascii="Times New Roman" w:hAnsi="Times New Roman" w:cs="Times New Roman"/>
-        </w:rPr>
-      </w:pPr>
+        <w:t xml:space="preserve">• control value: value being </w:t>
+      </w:r>
       <w:bookmarkStart w:id="2" w:name="_GoBack"/>
       <w:bookmarkEnd w:id="2"/>
+      <w:r>
+        <w:rPr>
+          <w:rFonts w:ascii="Times New Roman" w:hAnsi="Times New Roman" w:cs="Times New Roman"/>
+        </w:rPr>
+        <w:t>overwritten in the device.</w:t>
+      </w:r>
+    </w:p>
+    <w:p>
+      <w:pPr>
+        <w:rPr>
+          <w:rFonts w:ascii="Times New Roman" w:hAnsi="Times New Roman" w:cs="Times New Roman"/>
+        </w:rPr>
+      </w:pPr>
+    </w:p>
+    <w:p>
+      <w:pPr>
+        <w:pStyle w:val="ListParagraph"/>
+        <w:numPr>
+          <w:ilvl w:val="0"/>
+          <w:numId w:val="5"/>
+        </w:numPr>
+        <w:jc w:val="center"/>
+        <w:rPr>
+          <w:rFonts w:ascii="Times New Roman" w:hAnsi="Times New Roman" w:cs="Times New Roman"/>
+          <w:b/>
+          <w:sz w:val="28"/>
+          <w:szCs w:val="28"/>
+        </w:rPr>
+      </w:pPr>
+      <w:r>
+        <w:rPr>
+          <w:rFonts w:ascii="Times New Roman" w:hAnsi="Times New Roman" w:cs="Times New Roman"/>
+          <w:b/>
+          <w:sz w:val="28"/>
+          <w:szCs w:val="28"/>
+        </w:rPr>
+        <w:t>Security</w:t>
+      </w:r>
+    </w:p>
+    <w:p>
+      <w:pPr>
+        <w:ind w:left="360"/>
+        <w:rPr>
+          <w:rFonts w:ascii="Times New Roman" w:hAnsi="Times New Roman" w:cs="Times New Roman"/>
+        </w:rPr>
+      </w:pPr>
+      <w:r>
+        <w:rPr>
+          <w:rFonts w:ascii="Times New Roman" w:hAnsi="Times New Roman" w:cs="Times New Roman"/>
+        </w:rPr>
+        <w:t>Security is very important in this project.</w:t>
+      </w:r>
+      <w:r>
+        <w:rPr>
+          <w:rFonts w:ascii="Times New Roman" w:hAnsi="Times New Roman" w:cs="Times New Roman"/>
+        </w:rPr>
+        <w:t xml:space="preserve"> To be filled.</w:t>
+      </w:r>
+    </w:p>
+    <w:p>
+      <w:pPr>
+        <w:rPr>
+          <w:rFonts w:ascii="Times New Roman" w:hAnsi="Times New Roman" w:cs="Times New Roman"/>
+        </w:rPr>
+      </w:pPr>
     </w:p>
     <w:p>
       <w:pPr>
@@ -2808,8 +3313,13 @@
         </w:rPr>
         <w:annotationRef/>
       </w:r>
-      <w:r>
-        <w:t>Bumsik, feel free to add something.</w:t>
+      <w:proofErr w:type="spellStart"/>
+      <w:r>
+        <w:t>Bumsik</w:t>
+      </w:r>
+      <w:proofErr w:type="spellEnd"/>
+      <w:r>
+        <w:t>, feel free to add something.</w:t>
       </w:r>
     </w:p>
   </w:comment>
@@ -2824,8 +3334,13 @@
         </w:rPr>
         <w:annotationRef/>
       </w:r>
-      <w:r>
-        <w:t>Yiou, feel free to change the design.</w:t>
+      <w:proofErr w:type="spellStart"/>
+      <w:r>
+        <w:t>Yiou</w:t>
+      </w:r>
+      <w:proofErr w:type="spellEnd"/>
+      <w:r>
+        <w:t>, feel free to change the design.</w:t>
       </w:r>
     </w:p>
   </w:comment>
@@ -3008,7 +3523,7 @@
         <w:rFonts w:hint="default"/>
       </w:rPr>
     </w:lvl>
-    <w:lvl w:ilvl="1" w:tplc="04090019" w:tentative="1">
+    <w:lvl w:ilvl="1" w:tplc="04090019">
       <w:start w:val="1"/>
       <w:numFmt w:val="lowerLetter"/>
       <w:lvlText w:val="%2."/>
@@ -3017,7 +3532,7 @@
         <w:ind w:left="1440" w:hanging="360"/>
       </w:pPr>
     </w:lvl>
-    <w:lvl w:ilvl="2" w:tplc="0409001B" w:tentative="1">
+    <w:lvl w:ilvl="2" w:tplc="0409001B">
       <w:start w:val="1"/>
       <w:numFmt w:val="lowerRoman"/>
       <w:lvlText w:val="%3."/>
@@ -3026,7 +3541,7 @@
         <w:ind w:left="2160" w:hanging="180"/>
       </w:pPr>
     </w:lvl>
-    <w:lvl w:ilvl="3" w:tplc="0409000F" w:tentative="1">
+    <w:lvl w:ilvl="3" w:tplc="0409000F">
       <w:start w:val="1"/>
       <w:numFmt w:val="decimal"/>
       <w:lvlText w:val="%4."/>
@@ -3035,7 +3550,7 @@
         <w:ind w:left="2880" w:hanging="360"/>
       </w:pPr>
     </w:lvl>
-    <w:lvl w:ilvl="4" w:tplc="04090019" w:tentative="1">
+    <w:lvl w:ilvl="4" w:tplc="04090019">
       <w:start w:val="1"/>
       <w:numFmt w:val="lowerLetter"/>
       <w:lvlText w:val="%5."/>
@@ -3082,6 +3597,95 @@
     </w:lvl>
   </w:abstractNum>
   <w:abstractNum w:abstractNumId="2">
+    <w:nsid w:val="2CA27DF2"/>
+    <w:multiLevelType w:val="hybridMultilevel"/>
+    <w:tmpl w:val="8C6801C0"/>
+    <w:lvl w:ilvl="0" w:tplc="63565154">
+      <w:start w:val="1"/>
+      <w:numFmt w:val="decimal"/>
+      <w:lvlText w:val="%1"/>
+      <w:lvlJc w:val="left"/>
+      <w:pPr>
+        <w:ind w:left="720" w:hanging="360"/>
+      </w:pPr>
+      <w:rPr>
+        <w:rFonts w:hint="default"/>
+      </w:rPr>
+    </w:lvl>
+    <w:lvl w:ilvl="1" w:tplc="04090019" w:tentative="1">
+      <w:start w:val="1"/>
+      <w:numFmt w:val="lowerLetter"/>
+      <w:lvlText w:val="%2."/>
+      <w:lvlJc w:val="left"/>
+      <w:pPr>
+        <w:ind w:left="1440" w:hanging="360"/>
+      </w:pPr>
+    </w:lvl>
+    <w:lvl w:ilvl="2" w:tplc="0409001B" w:tentative="1">
+      <w:start w:val="1"/>
+      <w:numFmt w:val="lowerRoman"/>
+      <w:lvlText w:val="%3."/>
+      <w:lvlJc w:val="right"/>
+      <w:pPr>
+        <w:ind w:left="2160" w:hanging="180"/>
+      </w:pPr>
+    </w:lvl>
+    <w:lvl w:ilvl="3" w:tplc="0409000F" w:tentative="1">
+      <w:start w:val="1"/>
+      <w:numFmt w:val="decimal"/>
+      <w:lvlText w:val="%4."/>
+      <w:lvlJc w:val="left"/>
+      <w:pPr>
+        <w:ind w:left="2880" w:hanging="360"/>
+      </w:pPr>
+    </w:lvl>
+    <w:lvl w:ilvl="4" w:tplc="04090019" w:tentative="1">
+      <w:start w:val="1"/>
+      <w:numFmt w:val="lowerLetter"/>
+      <w:lvlText w:val="%5."/>
+      <w:lvlJc w:val="left"/>
+      <w:pPr>
+        <w:ind w:left="3600" w:hanging="360"/>
+      </w:pPr>
+    </w:lvl>
+    <w:lvl w:ilvl="5" w:tplc="0409001B" w:tentative="1">
+      <w:start w:val="1"/>
+      <w:numFmt w:val="lowerRoman"/>
+      <w:lvlText w:val="%6."/>
+      <w:lvlJc w:val="right"/>
+      <w:pPr>
+        <w:ind w:left="4320" w:hanging="180"/>
+      </w:pPr>
+    </w:lvl>
+    <w:lvl w:ilvl="6" w:tplc="0409000F" w:tentative="1">
+      <w:start w:val="1"/>
+      <w:numFmt w:val="decimal"/>
+      <w:lvlText w:val="%7."/>
+      <w:lvlJc w:val="left"/>
+      <w:pPr>
+        <w:ind w:left="5040" w:hanging="360"/>
+      </w:pPr>
+    </w:lvl>
+    <w:lvl w:ilvl="7" w:tplc="04090019" w:tentative="1">
+      <w:start w:val="1"/>
+      <w:numFmt w:val="lowerLetter"/>
+      <w:lvlText w:val="%8."/>
+      <w:lvlJc w:val="left"/>
+      <w:pPr>
+        <w:ind w:left="5760" w:hanging="360"/>
+      </w:pPr>
+    </w:lvl>
+    <w:lvl w:ilvl="8" w:tplc="0409001B" w:tentative="1">
+      <w:start w:val="1"/>
+      <w:numFmt w:val="lowerRoman"/>
+      <w:lvlText w:val="%9."/>
+      <w:lvlJc w:val="right"/>
+      <w:pPr>
+        <w:ind w:left="6480" w:hanging="180"/>
+      </w:pPr>
+    </w:lvl>
+  </w:abstractNum>
+  <w:abstractNum w:abstractNumId="3">
     <w:nsid w:val="32A115A6"/>
     <w:multiLevelType w:val="hybridMultilevel"/>
     <w:tmpl w:val="3C0ADADE"/>
@@ -3170,7 +3774,7 @@
       </w:pPr>
     </w:lvl>
   </w:abstractNum>
-  <w:abstractNum w:abstractNumId="3">
+  <w:abstractNum w:abstractNumId="4">
     <w:nsid w:val="447F6D00"/>
     <w:multiLevelType w:val="hybridMultilevel"/>
     <w:tmpl w:val="99A6218C"/>
@@ -3259,7 +3863,7 @@
       </w:pPr>
     </w:lvl>
   </w:abstractNum>
-  <w:abstractNum w:abstractNumId="4">
+  <w:abstractNum w:abstractNumId="5">
     <w:nsid w:val="71BA4DEA"/>
     <w:multiLevelType w:val="hybridMultilevel"/>
     <w:tmpl w:val="4CDACF32"/>
@@ -3352,16 +3956,19 @@
     <w:abstractNumId w:val="0"/>
   </w:num>
   <w:num w:numId="2">
+    <w:abstractNumId w:val="5"/>
+  </w:num>
+  <w:num w:numId="3">
     <w:abstractNumId w:val="4"/>
   </w:num>
-  <w:num w:numId="3">
+  <w:num w:numId="4">
     <w:abstractNumId w:val="3"/>
-  </w:num>
-  <w:num w:numId="4">
-    <w:abstractNumId w:val="2"/>
   </w:num>
   <w:num w:numId="5">
     <w:abstractNumId w:val="1"/>
+  </w:num>
+  <w:num w:numId="6">
+    <w:abstractNumId w:val="2"/>
   </w:num>
 </w:numbering>
 </file>
@@ -4328,7 +4935,7 @@
 </file>
 
 <file path=customXml/itemProps1.xml><?xml version="1.0" encoding="utf-8"?>
-<ds:datastoreItem xmlns:ds="http://schemas.openxmlformats.org/officeDocument/2006/customXml" ds:itemID="{B38AC5C1-0ABD-A341-A066-52BEDE310B60}">
+<ds:datastoreItem xmlns:ds="http://schemas.openxmlformats.org/officeDocument/2006/customXml" ds:itemID="{B91459F1-8C8E-8B4E-9CA1-7D19CF1599D4}">
   <ds:schemaRefs>
     <ds:schemaRef ds:uri="http://schemas.openxmlformats.org/officeDocument/2006/bibliography"/>
   </ds:schemaRefs>

</xml_diff>

<commit_message>
add desgin of webserver
</commit_message>
<xml_diff>
--- a/Design Document/Requirement Document.docx
+++ b/Design Document/Requirement Document.docx
@@ -378,21 +378,7 @@
         <w:rPr>
           <w:rFonts w:ascii="Times New Roman" w:hAnsi="Times New Roman" w:cs="Times New Roman"/>
         </w:rPr>
-        <w:t xml:space="preserve">e for implementing </w:t>
-      </w:r>
-      <w:proofErr w:type="spellStart"/>
-      <w:r>
-        <w:rPr>
-          <w:rFonts w:ascii="Times New Roman" w:hAnsi="Times New Roman" w:cs="Times New Roman"/>
-        </w:rPr>
-        <w:t>Wolfie</w:t>
-      </w:r>
-      <w:proofErr w:type="spellEnd"/>
-      <w:r>
-        <w:rPr>
-          <w:rFonts w:ascii="Times New Roman" w:hAnsi="Times New Roman" w:cs="Times New Roman"/>
-        </w:rPr>
-        <w:t xml:space="preserve"> Home.</w:t>
+        <w:t>e for implementing Wolfie Home.</w:t>
       </w:r>
     </w:p>
     <w:p>
@@ -555,21 +541,7 @@
         <w:rPr>
           <w:rFonts w:ascii="Times New Roman" w:hAnsi="Times New Roman" w:cs="Times New Roman"/>
         </w:rPr>
-        <w:t xml:space="preserve">MQTT broker, and the other one is called </w:t>
-      </w:r>
-      <w:proofErr w:type="spellStart"/>
-      <w:r>
-        <w:rPr>
-          <w:rFonts w:ascii="Times New Roman" w:hAnsi="Times New Roman" w:cs="Times New Roman"/>
-        </w:rPr>
-        <w:t>vclient</w:t>
-      </w:r>
-      <w:proofErr w:type="spellEnd"/>
-      <w:r>
-        <w:rPr>
-          <w:rFonts w:ascii="Times New Roman" w:hAnsi="Times New Roman" w:cs="Times New Roman"/>
-        </w:rPr>
-        <w:t>.</w:t>
+        <w:t>MQTT broker, and the other one is called vclient.</w:t>
       </w:r>
       <w:r>
         <w:rPr>
@@ -581,35 +553,7 @@
         <w:rPr>
           <w:rFonts w:ascii="Times New Roman" w:hAnsi="Times New Roman" w:cs="Times New Roman"/>
         </w:rPr>
-        <w:t xml:space="preserve">The MQTT broker handles the inter-communications among microcontrollers and </w:t>
-      </w:r>
-      <w:proofErr w:type="spellStart"/>
-      <w:r>
-        <w:rPr>
-          <w:rFonts w:ascii="Times New Roman" w:hAnsi="Times New Roman" w:cs="Times New Roman"/>
-        </w:rPr>
-        <w:t>vclient</w:t>
-      </w:r>
-      <w:proofErr w:type="spellEnd"/>
-      <w:r>
-        <w:rPr>
-          <w:rFonts w:ascii="Times New Roman" w:hAnsi="Times New Roman" w:cs="Times New Roman"/>
-        </w:rPr>
-        <w:t xml:space="preserve">. The </w:t>
-      </w:r>
-      <w:proofErr w:type="spellStart"/>
-      <w:r>
-        <w:rPr>
-          <w:rFonts w:ascii="Times New Roman" w:hAnsi="Times New Roman" w:cs="Times New Roman"/>
-        </w:rPr>
-        <w:t>vclient</w:t>
-      </w:r>
-      <w:proofErr w:type="spellEnd"/>
-      <w:r>
-        <w:rPr>
-          <w:rFonts w:ascii="Times New Roman" w:hAnsi="Times New Roman" w:cs="Times New Roman"/>
-        </w:rPr>
-        <w:t xml:space="preserve"> is the virtual client that communicates with </w:t>
+        <w:t xml:space="preserve">The MQTT broker handles the inter-communications among microcontrollers and vclient. The vclient is the virtual client that communicates with </w:t>
       </w:r>
       <w:r>
         <w:rPr>
@@ -915,21 +859,7 @@
         <w:rPr>
           <w:rFonts w:ascii="Times New Roman" w:hAnsi="Times New Roman" w:cs="Times New Roman"/>
         </w:rPr>
-        <w:t xml:space="preserve"> open source MQTT broker called </w:t>
-      </w:r>
-      <w:proofErr w:type="spellStart"/>
-      <w:r>
-        <w:rPr>
-          <w:rFonts w:ascii="Times New Roman" w:hAnsi="Times New Roman" w:cs="Times New Roman"/>
-        </w:rPr>
-        <w:t>Moquitto</w:t>
-      </w:r>
-      <w:proofErr w:type="spellEnd"/>
-      <w:r>
-        <w:rPr>
-          <w:rFonts w:ascii="Times New Roman" w:hAnsi="Times New Roman" w:cs="Times New Roman"/>
-        </w:rPr>
-        <w:t xml:space="preserve">, which is used in this project. </w:t>
+        <w:t xml:space="preserve"> open source MQTT broker called Moquitto, which is used in this project. </w:t>
       </w:r>
     </w:p>
     <w:p>
@@ -945,7 +875,6 @@
         </w:rPr>
         <w:t xml:space="preserve">3.1 </w:t>
       </w:r>
-      <w:proofErr w:type="spellStart"/>
       <w:r>
         <w:rPr>
           <w:rFonts w:ascii="Times New Roman" w:hAnsi="Times New Roman" w:cs="Times New Roman"/>
@@ -953,7 +882,6 @@
         </w:rPr>
         <w:t>vclient</w:t>
       </w:r>
-      <w:proofErr w:type="spellEnd"/>
     </w:p>
     <w:p>
       <w:pPr>
@@ -962,62 +890,24 @@
           <w:rFonts w:ascii="Times New Roman" w:hAnsi="Times New Roman" w:cs="Times New Roman"/>
         </w:rPr>
       </w:pPr>
-      <w:proofErr w:type="spellStart"/>
-      <w:r>
-        <w:rPr>
-          <w:rFonts w:ascii="Times New Roman" w:hAnsi="Times New Roman" w:cs="Times New Roman"/>
-        </w:rPr>
-        <w:t>Moquitto</w:t>
-      </w:r>
-      <w:proofErr w:type="spellEnd"/>
-      <w:r>
-        <w:rPr>
-          <w:rFonts w:ascii="Times New Roman" w:hAnsi="Times New Roman" w:cs="Times New Roman"/>
-        </w:rPr>
-        <w:t xml:space="preserve"> also provides library for writing MQTT client. It is used for writing </w:t>
-      </w:r>
-      <w:proofErr w:type="spellStart"/>
-      <w:r>
-        <w:rPr>
-          <w:rFonts w:ascii="Times New Roman" w:hAnsi="Times New Roman" w:cs="Times New Roman"/>
-        </w:rPr>
-        <w:t>vclient</w:t>
-      </w:r>
-      <w:proofErr w:type="spellEnd"/>
-      <w:r>
-        <w:rPr>
-          <w:rFonts w:ascii="Times New Roman" w:hAnsi="Times New Roman" w:cs="Times New Roman"/>
-        </w:rPr>
-        <w:t xml:space="preserve">. </w:t>
-      </w:r>
-      <w:proofErr w:type="spellStart"/>
-      <w:r>
-        <w:rPr>
-          <w:rFonts w:ascii="Times New Roman" w:hAnsi="Times New Roman" w:cs="Times New Roman"/>
-        </w:rPr>
-        <w:t>vclient</w:t>
-      </w:r>
-      <w:proofErr w:type="spellEnd"/>
-      <w:r>
-        <w:rPr>
-          <w:rFonts w:ascii="Times New Roman" w:hAnsi="Times New Roman" w:cs="Times New Roman"/>
-        </w:rPr>
-        <w:t xml:space="preserve"> is short for </w:t>
-      </w:r>
-      <w:r>
-        <w:rPr>
-          <w:rFonts w:ascii="Times New Roman" w:hAnsi="Times New Roman" w:cs="Times New Roman"/>
-        </w:rPr>
-        <w:t xml:space="preserve">virtual client. </w:t>
-      </w:r>
-      <w:proofErr w:type="spellStart"/>
-      <w:r>
-        <w:rPr>
-          <w:rFonts w:ascii="Times New Roman" w:hAnsi="Times New Roman" w:cs="Times New Roman"/>
-        </w:rPr>
-        <w:t>vclient</w:t>
-      </w:r>
-      <w:proofErr w:type="spellEnd"/>
+      <w:r>
+        <w:rPr>
+          <w:rFonts w:ascii="Times New Roman" w:hAnsi="Times New Roman" w:cs="Times New Roman"/>
+        </w:rPr>
+        <w:t xml:space="preserve">Moquitto also provides library for writing MQTT client. It is used for writing vclient. </w:t>
+      </w:r>
+      <w:r>
+        <w:rPr>
+          <w:rFonts w:ascii="Times New Roman" w:hAnsi="Times New Roman" w:cs="Times New Roman"/>
+        </w:rPr>
+        <w:t xml:space="preserve">vclient is short for </w:t>
+      </w:r>
+      <w:r>
+        <w:rPr>
+          <w:rFonts w:ascii="Times New Roman" w:hAnsi="Times New Roman" w:cs="Times New Roman"/>
+        </w:rPr>
+        <w:t>virtual client. vclient</w:t>
+      </w:r>
       <w:r>
         <w:rPr>
           <w:rFonts w:ascii="Times New Roman" w:hAnsi="Times New Roman" w:cs="Times New Roman"/>
@@ -1060,19 +950,11 @@
         </w:rPr>
         <w:t xml:space="preserve"> </w:t>
       </w:r>
-      <w:proofErr w:type="spellStart"/>
-      <w:r>
-        <w:rPr>
-          <w:rFonts w:ascii="Times New Roman" w:hAnsi="Times New Roman" w:cs="Times New Roman"/>
-        </w:rPr>
-        <w:t>vclient</w:t>
-      </w:r>
-      <w:proofErr w:type="spellEnd"/>
-      <w:r>
-        <w:rPr>
-          <w:rFonts w:ascii="Times New Roman" w:hAnsi="Times New Roman" w:cs="Times New Roman"/>
-        </w:rPr>
-        <w:t xml:space="preserve"> passively listens commands and act accordingly.</w:t>
+      <w:r>
+        <w:rPr>
+          <w:rFonts w:ascii="Times New Roman" w:hAnsi="Times New Roman" w:cs="Times New Roman"/>
+        </w:rPr>
+        <w:t>vclient passively listens commands and act accordingly.</w:t>
       </w:r>
     </w:p>
     <w:p>
@@ -1090,7 +972,6 @@
           <w:szCs w:val="28"/>
         </w:rPr>
       </w:pPr>
-      <w:commentRangeStart w:id="1"/>
       <w:r>
         <w:rPr>
           <w:rFonts w:ascii="Times New Roman" w:hAnsi="Times New Roman" w:cs="Times New Roman"/>
@@ -1100,13 +981,6 @@
         </w:rPr>
         <w:t>MQTT Server</w:t>
       </w:r>
-      <w:commentRangeEnd w:id="1"/>
-      <w:r>
-        <w:rPr>
-          <w:rStyle w:val="CommentReference"/>
-        </w:rPr>
-        <w:commentReference w:id="1"/>
-      </w:r>
     </w:p>
     <w:p>
       <w:pPr>
@@ -1156,7 +1030,6 @@
         </w:rPr>
         <w:t xml:space="preserve">. Use account </w:t>
       </w:r>
-      <w:proofErr w:type="spellStart"/>
       <w:r>
         <w:rPr>
           <w:rFonts w:ascii="Times New Roman" w:hAnsi="Times New Roman" w:cs="Times New Roman"/>
@@ -1164,14 +1037,12 @@
         </w:rPr>
         <w:t>chaojie</w:t>
       </w:r>
-      <w:proofErr w:type="spellEnd"/>
       <w:r>
         <w:rPr>
           <w:rFonts w:ascii="Times New Roman" w:hAnsi="Times New Roman" w:cs="Times New Roman"/>
         </w:rPr>
         <w:t xml:space="preserve">, and password </w:t>
       </w:r>
-      <w:proofErr w:type="spellStart"/>
       <w:r>
         <w:rPr>
           <w:rFonts w:ascii="Times New Roman" w:hAnsi="Times New Roman" w:cs="Times New Roman"/>
@@ -1179,7 +1050,6 @@
         </w:rPr>
         <w:t>dummypass</w:t>
       </w:r>
-      <w:proofErr w:type="spellEnd"/>
       <w:r>
         <w:rPr>
           <w:rFonts w:ascii="Times New Roman" w:hAnsi="Times New Roman" w:cs="Times New Roman"/>
@@ -1192,7 +1062,6 @@
         </w:rPr>
         <w:t xml:space="preserve">The MySQL has a database called </w:t>
       </w:r>
-      <w:proofErr w:type="spellStart"/>
       <w:r>
         <w:rPr>
           <w:rFonts w:ascii="Times New Roman" w:hAnsi="Times New Roman" w:cs="Times New Roman"/>
@@ -1200,14 +1069,12 @@
         </w:rPr>
         <w:t>wolfie_home</w:t>
       </w:r>
-      <w:proofErr w:type="spellEnd"/>
       <w:r>
         <w:rPr>
           <w:rFonts w:ascii="Times New Roman" w:hAnsi="Times New Roman" w:cs="Times New Roman"/>
         </w:rPr>
         <w:t xml:space="preserve">. </w:t>
       </w:r>
-      <w:proofErr w:type="spellStart"/>
       <w:r>
         <w:rPr>
           <w:rFonts w:ascii="Times New Roman" w:hAnsi="Times New Roman" w:cs="Times New Roman"/>
@@ -1215,7 +1082,6 @@
         </w:rPr>
         <w:t>wolfie_home</w:t>
       </w:r>
-      <w:proofErr w:type="spellEnd"/>
       <w:r>
         <w:rPr>
           <w:rFonts w:ascii="Times New Roman" w:hAnsi="Times New Roman" w:cs="Times New Roman"/>
@@ -1270,21 +1136,7 @@
         <w:rPr>
           <w:rFonts w:ascii="Times New Roman" w:hAnsi="Times New Roman" w:cs="Times New Roman"/>
         </w:rPr>
-        <w:t xml:space="preserve">There </w:t>
-      </w:r>
-      <w:proofErr w:type="gramStart"/>
-      <w:r>
-        <w:rPr>
-          <w:rFonts w:ascii="Times New Roman" w:hAnsi="Times New Roman" w:cs="Times New Roman"/>
-        </w:rPr>
-        <w:t>is</w:t>
-      </w:r>
-      <w:proofErr w:type="gramEnd"/>
-      <w:r>
-        <w:rPr>
-          <w:rFonts w:ascii="Times New Roman" w:hAnsi="Times New Roman" w:cs="Times New Roman"/>
-        </w:rPr>
-        <w:t xml:space="preserve"> only one user</w:t>
+        <w:t>There is only one user</w:t>
       </w:r>
       <w:r>
         <w:rPr>
@@ -1725,14 +1577,12 @@
                 <w:rFonts w:ascii="Times New Roman" w:hAnsi="Times New Roman" w:cs="Times New Roman"/>
               </w:rPr>
             </w:pPr>
-            <w:proofErr w:type="spellStart"/>
             <w:r>
               <w:rPr>
                 <w:rFonts w:ascii="Times New Roman" w:hAnsi="Times New Roman" w:cs="Times New Roman"/>
               </w:rPr>
               <w:t>wolfie_home</w:t>
             </w:r>
-            <w:proofErr w:type="spellEnd"/>
           </w:p>
         </w:tc>
         <w:tc>
@@ -1766,19 +1616,91 @@
                 <w:rFonts w:ascii="Times New Roman" w:hAnsi="Times New Roman" w:cs="Times New Roman"/>
               </w:rPr>
             </w:pPr>
-            <w:proofErr w:type="spellStart"/>
-            <w:r>
-              <w:rPr>
-                <w:rFonts w:ascii="Times New Roman" w:hAnsi="Times New Roman" w:cs="Times New Roman"/>
-              </w:rPr>
-              <w:t>wolfie_home</w:t>
-            </w:r>
-            <w:proofErr w:type="spellEnd"/>
-            <w:r>
-              <w:rPr>
-                <w:rFonts w:ascii="Times New Roman" w:hAnsi="Times New Roman" w:cs="Times New Roman"/>
-              </w:rPr>
-              <w:t xml:space="preserve"> table name associated with the user</w:t>
+            <w:r>
+              <w:rPr>
+                <w:rFonts w:ascii="Times New Roman" w:hAnsi="Times New Roman" w:cs="Times New Roman"/>
+              </w:rPr>
+              <w:t>wolfie_home table name associated with the user</w:t>
+            </w:r>
+          </w:p>
+        </w:tc>
+      </w:tr>
+      <w:tr>
+        <w:trPr>
+          <w:trHeight w:val="260"/>
+        </w:trPr>
+        <w:tc>
+          <w:tcPr>
+            <w:tcW w:w="2065" w:type="dxa"/>
+          </w:tcPr>
+          <w:p>
+            <w:pPr>
+              <w:rPr>
+                <w:rFonts w:ascii="Times New Roman" w:hAnsi="Times New Roman" w:cs="Times New Roman"/>
+              </w:rPr>
+            </w:pPr>
+            <w:r>
+              <w:rPr>
+                <w:rFonts w:ascii="Times New Roman" w:hAnsi="Times New Roman" w:cs="Times New Roman"/>
+              </w:rPr>
+              <w:t>d</w:t>
+            </w:r>
+            <w:r>
+              <w:rPr>
+                <w:rFonts w:ascii="Times New Roman" w:hAnsi="Times New Roman" w:cs="Times New Roman"/>
+              </w:rPr>
+              <w:t>evices</w:t>
+            </w:r>
+          </w:p>
+        </w:tc>
+        <w:tc>
+          <w:tcPr>
+            <w:tcW w:w="2070" w:type="dxa"/>
+          </w:tcPr>
+          <w:p>
+            <w:pPr>
+              <w:rPr>
+                <w:rFonts w:ascii="Times New Roman" w:hAnsi="Times New Roman" w:cs="Times New Roman"/>
+              </w:rPr>
+            </w:pPr>
+            <w:r>
+              <w:rPr>
+                <w:rFonts w:ascii="Times New Roman" w:hAnsi="Times New Roman" w:cs="Times New Roman"/>
+              </w:rPr>
+              <w:t>JSON</w:t>
+            </w:r>
+          </w:p>
+        </w:tc>
+        <w:tc>
+          <w:tcPr>
+            <w:tcW w:w="5215" w:type="dxa"/>
+          </w:tcPr>
+          <w:p>
+            <w:pPr>
+              <w:tabs>
+                <w:tab w:val="left" w:pos="992"/>
+              </w:tabs>
+              <w:rPr>
+                <w:rFonts w:ascii="Times New Roman" w:hAnsi="Times New Roman" w:cs="Times New Roman"/>
+              </w:rPr>
+            </w:pPr>
+            <w:r>
+              <w:rPr>
+                <w:rFonts w:ascii="Times New Roman" w:hAnsi="Times New Roman" w:cs="Times New Roman"/>
+              </w:rPr>
+              <w:t xml:space="preserve">Array </w:t>
+            </w:r>
+            <w:r>
+              <w:rPr>
+                <w:rFonts w:ascii="Times New Roman" w:hAnsi="Times New Roman" w:cs="Times New Roman"/>
+              </w:rPr>
+              <w:t>of object</w:t>
+            </w:r>
+            <w:r>
+              <w:rPr>
+                <w:rFonts w:ascii="Times New Roman" w:hAnsi="Times New Roman" w:cs="Times New Roman"/>
+              </w:rPr>
+              <w:t xml:space="preserve"> a user has.</w:t>
             </w:r>
           </w:p>
         </w:tc>
@@ -1795,9 +1717,125 @@
         <w:rPr>
           <w:rFonts w:ascii="Times New Roman" w:hAnsi="Times New Roman" w:cs="Times New Roman"/>
         </w:rPr>
+        <w:t>devices is an array object. Object format is {</w:t>
+      </w:r>
+      <w:r>
+        <w:rPr>
+          <w:rFonts w:ascii="Times New Roman" w:hAnsi="Times New Roman" w:cs="Times New Roman"/>
+        </w:rPr>
+        <w:t>‘dev_id’</w:t>
+      </w:r>
+      <w:r>
+        <w:rPr>
+          <w:rFonts w:ascii="Times New Roman" w:hAnsi="Times New Roman" w:cs="Times New Roman"/>
+        </w:rPr>
+        <w:t xml:space="preserve">: </w:t>
+      </w:r>
+      <w:r>
+        <w:rPr>
+          <w:rFonts w:ascii="Times New Roman" w:hAnsi="Times New Roman" w:cs="Times New Roman"/>
+        </w:rPr>
+        <w:t>[</w:t>
+      </w:r>
+      <w:r>
+        <w:rPr>
+          <w:rFonts w:ascii="Times New Roman" w:hAnsi="Times New Roman" w:cs="Times New Roman"/>
+        </w:rPr>
+        <w:t>dev_</w:t>
+      </w:r>
+      <w:r>
+        <w:rPr>
+          <w:rFonts w:ascii="Times New Roman" w:hAnsi="Times New Roman" w:cs="Times New Roman"/>
+        </w:rPr>
+        <w:t>id</w:t>
+      </w:r>
+      <w:r>
+        <w:rPr>
+          <w:rFonts w:ascii="Times New Roman" w:hAnsi="Times New Roman" w:cs="Times New Roman"/>
+        </w:rPr>
+        <w:t>]</w:t>
+      </w:r>
+      <w:r>
+        <w:rPr>
+          <w:rFonts w:ascii="Times New Roman" w:hAnsi="Times New Roman" w:cs="Times New Roman"/>
+        </w:rPr>
+        <w:t xml:space="preserve">, </w:t>
+      </w:r>
+      <w:r>
+        <w:rPr>
+          <w:rFonts w:ascii="Times New Roman" w:hAnsi="Times New Roman" w:cs="Times New Roman"/>
+        </w:rPr>
+        <w:t>‘controllable’</w:t>
+      </w:r>
+      <w:r>
+        <w:rPr>
+          <w:rFonts w:ascii="Times New Roman" w:hAnsi="Times New Roman" w:cs="Times New Roman"/>
+        </w:rPr>
+        <w:t xml:space="preserve">: </w:t>
+      </w:r>
+      <w:r>
+        <w:rPr>
+          <w:rFonts w:ascii="Times New Roman" w:hAnsi="Times New Roman" w:cs="Times New Roman"/>
+        </w:rPr>
+        <w:t>[</w:t>
+      </w:r>
+      <w:r>
+        <w:rPr>
+          <w:rFonts w:ascii="Times New Roman" w:hAnsi="Times New Roman" w:cs="Times New Roman"/>
+        </w:rPr>
+        <w:t>ct</w:t>
+      </w:r>
+      <w:r>
+        <w:rPr>
+          <w:rFonts w:ascii="Times New Roman" w:hAnsi="Times New Roman" w:cs="Times New Roman"/>
+        </w:rPr>
+        <w:t>]</w:t>
+      </w:r>
+      <w:r>
+        <w:rPr>
+          <w:rFonts w:ascii="Times New Roman" w:hAnsi="Times New Roman" w:cs="Times New Roman"/>
+        </w:rPr>
+        <w:t xml:space="preserve">}. </w:t>
+      </w:r>
+      <w:r>
+        <w:rPr>
+          <w:rFonts w:ascii="Times New Roman" w:hAnsi="Times New Roman" w:cs="Times New Roman"/>
+        </w:rPr>
+        <w:t>dev_</w:t>
+      </w:r>
+      <w:r>
+        <w:rPr>
+          <w:rFonts w:ascii="Times New Roman" w:hAnsi="Times New Roman" w:cs="Times New Roman"/>
+        </w:rPr>
+        <w:t xml:space="preserve">id is the same in the </w:t>
+      </w:r>
+      <w:r>
+        <w:rPr>
+          <w:rFonts w:ascii="Times New Roman" w:hAnsi="Times New Roman" w:cs="Times New Roman"/>
+          <w:i/>
+        </w:rPr>
+        <w:t>wolfie_home</w:t>
+      </w:r>
+      <w:r>
+        <w:rPr>
+          <w:rFonts w:ascii="Times New Roman" w:hAnsi="Times New Roman" w:cs="Times New Roman"/>
+        </w:rPr>
+        <w:t xml:space="preserve"> table. ct has three possible values of type string: ‘unknown’, ‘controllable’ and ‘uncontrollable’. </w:t>
+      </w:r>
+    </w:p>
+    <w:p>
+      <w:pPr>
+        <w:ind w:firstLine="720"/>
+        <w:rPr>
+          <w:rFonts w:ascii="Times New Roman" w:hAnsi="Times New Roman" w:cs="Times New Roman"/>
+        </w:rPr>
+      </w:pPr>
+      <w:r>
+        <w:rPr>
+          <w:rFonts w:ascii="Times New Roman" w:hAnsi="Times New Roman" w:cs="Times New Roman"/>
+        </w:rPr>
         <w:t xml:space="preserve">Each user has a </w:t>
       </w:r>
-      <w:proofErr w:type="spellStart"/>
       <w:r>
         <w:rPr>
           <w:rFonts w:ascii="Times New Roman" w:hAnsi="Times New Roman" w:cs="Times New Roman"/>
@@ -1805,73 +1843,42 @@
         </w:rPr>
         <w:t>wolfie_home</w:t>
       </w:r>
-      <w:proofErr w:type="spellEnd"/>
-      <w:r>
-        <w:rPr>
-          <w:rFonts w:ascii="Times New Roman" w:hAnsi="Times New Roman" w:cs="Times New Roman"/>
-        </w:rPr>
-        <w:t xml:space="preserve"> table. The naming convention is </w:t>
-      </w:r>
-      <w:proofErr w:type="spellStart"/>
-      <w:r>
-        <w:rPr>
-          <w:rFonts w:ascii="Times New Roman" w:hAnsi="Times New Roman" w:cs="Times New Roman"/>
+      <w:r>
+        <w:rPr>
+          <w:rFonts w:ascii="Times New Roman" w:hAnsi="Times New Roman" w:cs="Times New Roman"/>
+        </w:rPr>
+        <w:t xml:space="preserve"> table. The naming convention is wolfie_home_[username]. The tab</w:t>
+      </w:r>
+      <w:r>
+        <w:rPr>
+          <w:rFonts w:ascii="Times New Roman" w:hAnsi="Times New Roman" w:cs="Times New Roman"/>
+        </w:rPr>
+        <w:t>le stores status of all devices in user’s house.</w:t>
+      </w:r>
+      <w:r>
+        <w:rPr>
+          <w:rFonts w:ascii="Times New Roman" w:hAnsi="Times New Roman" w:cs="Times New Roman"/>
+        </w:rPr>
+        <w:t xml:space="preserve"> </w:t>
+      </w:r>
+      <w:r>
+        <w:rPr>
+          <w:rFonts w:ascii="Times New Roman" w:hAnsi="Times New Roman" w:cs="Times New Roman"/>
+        </w:rPr>
+        <w:t xml:space="preserve">Data stores in a </w:t>
+      </w:r>
+      <w:r>
+        <w:rPr>
+          <w:rFonts w:ascii="Times New Roman" w:hAnsi="Times New Roman" w:cs="Times New Roman"/>
+          <w:i/>
         </w:rPr>
         <w:t>wolfie_home</w:t>
       </w:r>
-      <w:proofErr w:type="spellEnd"/>
-      <w:r>
-        <w:rPr>
-          <w:rFonts w:ascii="Times New Roman" w:hAnsi="Times New Roman" w:cs="Times New Roman"/>
-        </w:rPr>
-        <w:t>_[username]. The tab</w:t>
-      </w:r>
-      <w:r>
-        <w:rPr>
-          <w:rFonts w:ascii="Times New Roman" w:hAnsi="Times New Roman" w:cs="Times New Roman"/>
-        </w:rPr>
-        <w:t>le stores status of all devices in user’s house.</w:t>
-      </w:r>
-      <w:r>
-        <w:rPr>
-          <w:rFonts w:ascii="Times New Roman" w:hAnsi="Times New Roman" w:cs="Times New Roman"/>
-        </w:rPr>
-        <w:t xml:space="preserve"> </w:t>
-      </w:r>
-      <w:r>
-        <w:rPr>
-          <w:rFonts w:ascii="Times New Roman" w:hAnsi="Times New Roman" w:cs="Times New Roman"/>
-        </w:rPr>
-        <w:t xml:space="preserve">Data stores in a </w:t>
-      </w:r>
-      <w:proofErr w:type="spellStart"/>
-      <w:r>
-        <w:rPr>
-          <w:rFonts w:ascii="Times New Roman" w:hAnsi="Times New Roman" w:cs="Times New Roman"/>
-          <w:i/>
-        </w:rPr>
-        <w:t>wolfie_home</w:t>
-      </w:r>
-      <w:proofErr w:type="spellEnd"/>
-      <w:r>
-        <w:rPr>
-          <w:rFonts w:ascii="Times New Roman" w:hAnsi="Times New Roman" w:cs="Times New Roman"/>
-        </w:rPr>
-        <w:t xml:space="preserve"> table are generated by </w:t>
-      </w:r>
-      <w:proofErr w:type="spellStart"/>
-      <w:r>
-        <w:rPr>
-          <w:rFonts w:ascii="Times New Roman" w:hAnsi="Times New Roman" w:cs="Times New Roman"/>
-        </w:rPr>
-        <w:t>vclient</w:t>
-      </w:r>
-      <w:proofErr w:type="spellEnd"/>
-      <w:r>
-        <w:rPr>
-          <w:rFonts w:ascii="Times New Roman" w:hAnsi="Times New Roman" w:cs="Times New Roman"/>
-        </w:rPr>
-        <w:t>.</w:t>
+      <w:r>
+        <w:rPr>
+          <w:rFonts w:ascii="Times New Roman" w:hAnsi="Times New Roman" w:cs="Times New Roman"/>
+        </w:rPr>
+        <w:t xml:space="preserve"> table are generated by vclient.</w:t>
       </w:r>
     </w:p>
     <w:tbl>
@@ -1952,14 +1959,12 @@
                 <w:rFonts w:ascii="Times New Roman" w:hAnsi="Times New Roman" w:cs="Times New Roman"/>
               </w:rPr>
             </w:pPr>
-            <w:proofErr w:type="spellStart"/>
             <w:r>
               <w:rPr>
                 <w:rFonts w:ascii="Times New Roman" w:hAnsi="Times New Roman" w:cs="Times New Roman"/>
               </w:rPr>
               <w:t>dev_name</w:t>
             </w:r>
-            <w:proofErr w:type="spellEnd"/>
           </w:p>
         </w:tc>
         <w:tc>
@@ -2022,14 +2027,12 @@
                 <w:rFonts w:ascii="Times New Roman" w:hAnsi="Times New Roman" w:cs="Times New Roman"/>
               </w:rPr>
             </w:pPr>
-            <w:proofErr w:type="spellStart"/>
             <w:r>
               <w:rPr>
                 <w:rFonts w:ascii="Times New Roman" w:hAnsi="Times New Roman" w:cs="Times New Roman"/>
               </w:rPr>
               <w:t>dev_id</w:t>
             </w:r>
-            <w:proofErr w:type="spellEnd"/>
           </w:p>
         </w:tc>
         <w:tc>
@@ -2160,14 +2163,12 @@
                 <w:rFonts w:ascii="Times New Roman" w:hAnsi="Times New Roman" w:cs="Times New Roman"/>
               </w:rPr>
             </w:pPr>
-            <w:proofErr w:type="spellStart"/>
             <w:r>
               <w:rPr>
                 <w:rFonts w:ascii="Times New Roman" w:hAnsi="Times New Roman" w:cs="Times New Roman"/>
               </w:rPr>
               <w:t>sensor_value</w:t>
             </w:r>
-            <w:proofErr w:type="spellEnd"/>
           </w:p>
         </w:tc>
         <w:tc>
@@ -2237,7 +2238,13 @@
               <w:rPr>
                 <w:rFonts w:ascii="Times New Roman" w:hAnsi="Times New Roman" w:cs="Times New Roman"/>
               </w:rPr>
-              <w:t>time</w:t>
+              <w:t>T</w:t>
+            </w:r>
+            <w:r>
+              <w:rPr>
+                <w:rFonts w:ascii="Times New Roman" w:hAnsi="Times New Roman" w:cs="Times New Roman"/>
+              </w:rPr>
+              <w:t>ime</w:t>
             </w:r>
           </w:p>
         </w:tc>
@@ -2284,8 +2291,6 @@
         <w:rPr>
           <w:rFonts w:ascii="Times New Roman" w:hAnsi="Times New Roman" w:cs="Times New Roman"/>
           <w:b/>
-          <w:sz w:val="28"/>
-          <w:szCs w:val="28"/>
         </w:rPr>
       </w:pPr>
       <w:r>
@@ -2321,7 +2326,13 @@
         <w:rPr>
           <w:rFonts w:ascii="Times New Roman" w:hAnsi="Times New Roman" w:cs="Times New Roman"/>
         </w:rPr>
-        <w:t xml:space="preserve">When a user </w:t>
+        <w:t>Overview: w</w:t>
+      </w:r>
+      <w:r>
+        <w:rPr>
+          <w:rFonts w:ascii="Times New Roman" w:hAnsi="Times New Roman" w:cs="Times New Roman"/>
+        </w:rPr>
+        <w:t xml:space="preserve">hen a user </w:t>
       </w:r>
       <w:r>
         <w:rPr>
@@ -2335,7 +2346,6 @@
         </w:rPr>
         <w:t xml:space="preserve"> data from </w:t>
       </w:r>
-      <w:proofErr w:type="spellStart"/>
       <w:r>
         <w:rPr>
           <w:rFonts w:ascii="Times New Roman" w:hAnsi="Times New Roman" w:cs="Times New Roman"/>
@@ -2343,13 +2353,1429 @@
         </w:rPr>
         <w:t>wolfie_home</w:t>
       </w:r>
-      <w:proofErr w:type="spellEnd"/>
-      <w:r>
-        <w:rPr>
-          <w:rFonts w:ascii="Times New Roman" w:hAnsi="Times New Roman" w:cs="Times New Roman"/>
-        </w:rPr>
-        <w:t xml:space="preserve"> table data, and display to the user. It also accepts commands from user to control devices.</w:t>
-      </w:r>
+      <w:r>
+        <w:rPr>
+          <w:rFonts w:ascii="Times New Roman" w:hAnsi="Times New Roman" w:cs="Times New Roman"/>
+        </w:rPr>
+        <w:t xml:space="preserve"> table data, and display to the user. It also accepts comman</w:t>
+      </w:r>
+      <w:r>
+        <w:rPr>
+          <w:rFonts w:ascii="Times New Roman" w:hAnsi="Times New Roman" w:cs="Times New Roman"/>
+        </w:rPr>
+        <w:t>ds from user to control devices.</w:t>
+      </w:r>
+    </w:p>
+    <w:p>
+      <w:pPr>
+        <w:rPr>
+          <w:rFonts w:ascii="Times New Roman" w:hAnsi="Times New Roman" w:cs="Times New Roman"/>
+          <w:b/>
+        </w:rPr>
+      </w:pPr>
+      <w:r>
+        <w:rPr>
+          <w:rFonts w:ascii="Times New Roman" w:hAnsi="Times New Roman" w:cs="Times New Roman"/>
+          <w:b/>
+        </w:rPr>
+        <w:t>4.2.1 Backends</w:t>
+      </w:r>
+    </w:p>
+    <w:p>
+      <w:pPr>
+        <w:rPr>
+          <w:rFonts w:ascii="Times New Roman" w:hAnsi="Times New Roman" w:cs="Times New Roman"/>
+        </w:rPr>
+      </w:pPr>
+      <w:r>
+        <w:rPr>
+          <w:rFonts w:ascii="Times New Roman" w:hAnsi="Times New Roman" w:cs="Times New Roman"/>
+        </w:rPr>
+        <w:tab/>
+        <w:t>The job of backend is to communicating with vclient and the MYSQL database on behalf of users. The code contains in the directory “api/</w:t>
+      </w:r>
+      <w:r>
+        <w:rPr>
+          <w:rFonts w:ascii="Times New Roman" w:hAnsi="Times New Roman" w:cs="Times New Roman"/>
+        </w:rPr>
+        <w:t>”. As of now, It has following scripts: login.php, logout.php, devices.php, control.php</w:t>
+      </w:r>
+    </w:p>
+    <w:p>
+      <w:pPr>
+        <w:pStyle w:val="ListParagraph"/>
+        <w:numPr>
+          <w:ilvl w:val="0"/>
+          <w:numId w:val="9"/>
+        </w:numPr>
+        <w:rPr>
+          <w:rFonts w:ascii="Times New Roman" w:hAnsi="Times New Roman" w:cs="Times New Roman"/>
+        </w:rPr>
+      </w:pPr>
+      <w:r>
+        <w:rPr>
+          <w:rFonts w:ascii="Times New Roman" w:hAnsi="Times New Roman" w:cs="Times New Roman"/>
+        </w:rPr>
+        <w:t>login.</w:t>
+      </w:r>
+      <w:r>
+        <w:rPr>
+          <w:rFonts w:ascii="Times New Roman" w:hAnsi="Times New Roman" w:cs="Times New Roman"/>
+        </w:rPr>
+        <w:t xml:space="preserve">php: </w:t>
+      </w:r>
+      <w:r>
+        <w:rPr>
+          <w:rFonts w:ascii="Times New Roman" w:hAnsi="Times New Roman" w:cs="Times New Roman"/>
+        </w:rPr>
+        <w:t xml:space="preserve">verify login information of a user. If it is verified, a cookie is sent to identify user. </w:t>
+      </w:r>
+      <w:commentRangeStart w:id="1"/>
+      <w:r>
+        <w:rPr>
+          <w:rFonts w:ascii="Times New Roman" w:hAnsi="Times New Roman" w:cs="Times New Roman"/>
+        </w:rPr>
+        <w:t>The cookie is the username</w:t>
+      </w:r>
+      <w:commentRangeEnd w:id="1"/>
+      <w:r>
+        <w:rPr>
+          <w:rStyle w:val="CommentReference"/>
+        </w:rPr>
+        <w:commentReference w:id="1"/>
+      </w:r>
+      <w:r>
+        <w:rPr>
+          <w:rFonts w:ascii="Times New Roman" w:hAnsi="Times New Roman" w:cs="Times New Roman"/>
+        </w:rPr>
+        <w:t>.</w:t>
+      </w:r>
+    </w:p>
+    <w:p>
+      <w:pPr>
+        <w:pStyle w:val="ListParagraph"/>
+        <w:numPr>
+          <w:ilvl w:val="0"/>
+          <w:numId w:val="9"/>
+        </w:numPr>
+        <w:rPr>
+          <w:rFonts w:ascii="Times New Roman" w:hAnsi="Times New Roman" w:cs="Times New Roman"/>
+        </w:rPr>
+      </w:pPr>
+      <w:r>
+        <w:rPr>
+          <w:rFonts w:ascii="Times New Roman" w:hAnsi="Times New Roman" w:cs="Times New Roman"/>
+        </w:rPr>
+        <w:t>logout.php: destroy the cookie.</w:t>
+      </w:r>
+    </w:p>
+    <w:p>
+      <w:pPr>
+        <w:pStyle w:val="ListParagraph"/>
+        <w:numPr>
+          <w:ilvl w:val="0"/>
+          <w:numId w:val="9"/>
+        </w:numPr>
+        <w:rPr>
+          <w:rFonts w:ascii="Times New Roman" w:hAnsi="Times New Roman" w:cs="Times New Roman"/>
+        </w:rPr>
+      </w:pPr>
+      <w:r>
+        <w:rPr>
+          <w:rFonts w:ascii="Times New Roman" w:hAnsi="Times New Roman" w:cs="Times New Roman"/>
+        </w:rPr>
+        <w:t>devices.php: query information about devices</w:t>
+      </w:r>
+    </w:p>
+    <w:p>
+      <w:pPr>
+        <w:pStyle w:val="ListParagraph"/>
+        <w:numPr>
+          <w:ilvl w:val="0"/>
+          <w:numId w:val="9"/>
+        </w:numPr>
+        <w:rPr>
+          <w:rFonts w:ascii="Times New Roman" w:hAnsi="Times New Roman" w:cs="Times New Roman"/>
+        </w:rPr>
+      </w:pPr>
+      <w:r>
+        <w:rPr>
+          <w:rFonts w:ascii="Times New Roman" w:hAnsi="Times New Roman" w:cs="Times New Roman"/>
+        </w:rPr>
+        <w:t xml:space="preserve">control.php: controlling </w:t>
+      </w:r>
+    </w:p>
+    <w:p>
+      <w:pPr>
+        <w:rPr>
+          <w:rFonts w:ascii="Times New Roman" w:hAnsi="Times New Roman" w:cs="Times New Roman"/>
+        </w:rPr>
+      </w:pPr>
+      <w:commentRangeStart w:id="2"/>
+      <w:r>
+        <w:rPr>
+          <w:rFonts w:ascii="Times New Roman" w:hAnsi="Times New Roman" w:cs="Times New Roman"/>
+        </w:rPr>
+        <w:t>API specifications</w:t>
+      </w:r>
+      <w:commentRangeEnd w:id="2"/>
+      <w:r>
+        <w:rPr>
+          <w:rStyle w:val="CommentReference"/>
+        </w:rPr>
+        <w:commentReference w:id="2"/>
+      </w:r>
+      <w:r>
+        <w:rPr>
+          <w:rFonts w:ascii="Times New Roman" w:hAnsi="Times New Roman" w:cs="Times New Roman"/>
+        </w:rPr>
+        <w:t>:</w:t>
+      </w:r>
+    </w:p>
+    <w:p>
+      <w:pPr>
+        <w:pStyle w:val="ListParagraph"/>
+        <w:numPr>
+          <w:ilvl w:val="0"/>
+          <w:numId w:val="9"/>
+        </w:numPr>
+        <w:rPr>
+          <w:rFonts w:ascii="Times New Roman" w:hAnsi="Times New Roman" w:cs="Times New Roman"/>
+        </w:rPr>
+      </w:pPr>
+      <w:r>
+        <w:rPr>
+          <w:rFonts w:ascii="Times New Roman" w:hAnsi="Times New Roman" w:cs="Times New Roman"/>
+        </w:rPr>
+        <w:t xml:space="preserve">login.php: </w:t>
+      </w:r>
+      <w:r>
+        <w:rPr>
+          <w:rFonts w:ascii="Times New Roman" w:hAnsi="Times New Roman" w:cs="Times New Roman"/>
+        </w:rPr>
+        <w:t xml:space="preserve">AJAX with </w:t>
+      </w:r>
+      <w:r>
+        <w:rPr>
+          <w:rFonts w:ascii="Times New Roman" w:hAnsi="Times New Roman" w:cs="Times New Roman"/>
+        </w:rPr>
+        <w:t xml:space="preserve">POST, with fields </w:t>
+      </w:r>
+      <w:r>
+        <w:rPr>
+          <w:rFonts w:ascii="Times New Roman" w:hAnsi="Times New Roman" w:cs="Times New Roman"/>
+          <w:i/>
+        </w:rPr>
+        <w:t>username</w:t>
+      </w:r>
+      <w:r>
+        <w:rPr>
+          <w:rFonts w:ascii="Times New Roman" w:hAnsi="Times New Roman" w:cs="Times New Roman"/>
+        </w:rPr>
+        <w:t xml:space="preserve"> and </w:t>
+      </w:r>
+      <w:r>
+        <w:rPr>
+          <w:rFonts w:ascii="Times New Roman" w:hAnsi="Times New Roman" w:cs="Times New Roman"/>
+          <w:i/>
+        </w:rPr>
+        <w:t>password</w:t>
+      </w:r>
+      <w:r>
+        <w:rPr>
+          <w:rFonts w:ascii="Times New Roman" w:hAnsi="Times New Roman" w:cs="Times New Roman"/>
+        </w:rPr>
+        <w:t xml:space="preserve">. </w:t>
+      </w:r>
+      <w:r>
+        <w:rPr>
+          <w:rFonts w:ascii="Times New Roman" w:hAnsi="Times New Roman" w:cs="Times New Roman"/>
+        </w:rPr>
+        <w:t xml:space="preserve">Each field is type of string. </w:t>
+      </w:r>
+      <w:r>
+        <w:rPr>
+          <w:rFonts w:ascii="Times New Roman" w:hAnsi="Times New Roman" w:cs="Times New Roman"/>
+        </w:rPr>
+        <w:t xml:space="preserve">On success, status code is </w:t>
+      </w:r>
+      <w:r>
+        <w:rPr>
+          <w:rFonts w:ascii="Times New Roman" w:hAnsi="Times New Roman" w:cs="Times New Roman"/>
+        </w:rPr>
+        <w:t>301 Moved Permanently</w:t>
+      </w:r>
+      <w:r>
+        <w:rPr>
+          <w:rFonts w:ascii="Times New Roman" w:hAnsi="Times New Roman" w:cs="Times New Roman"/>
+        </w:rPr>
+        <w:t xml:space="preserve">. On failure, status code is </w:t>
+      </w:r>
+      <w:r>
+        <w:rPr>
+          <w:rFonts w:ascii="Times New Roman" w:hAnsi="Times New Roman" w:cs="Times New Roman"/>
+        </w:rPr>
+        <w:t>400 Bad Request</w:t>
+      </w:r>
+      <w:r>
+        <w:rPr>
+          <w:rFonts w:ascii="Times New Roman" w:hAnsi="Times New Roman" w:cs="Times New Roman"/>
+        </w:rPr>
+        <w:t>.</w:t>
+      </w:r>
+      <w:r>
+        <w:rPr>
+          <w:rFonts w:ascii="Times New Roman" w:hAnsi="Times New Roman" w:cs="Times New Roman"/>
+        </w:rPr>
+        <w:t xml:space="preserve"> For example, a user can send AJAX with POST method: username=jack, password:123456.</w:t>
+      </w:r>
+    </w:p>
+    <w:p>
+      <w:pPr>
+        <w:pStyle w:val="ListParagraph"/>
+        <w:numPr>
+          <w:ilvl w:val="0"/>
+          <w:numId w:val="9"/>
+        </w:numPr>
+        <w:rPr>
+          <w:rFonts w:ascii="Times New Roman" w:hAnsi="Times New Roman" w:cs="Times New Roman"/>
+        </w:rPr>
+      </w:pPr>
+      <w:r>
+        <w:rPr>
+          <w:rFonts w:ascii="Times New Roman" w:hAnsi="Times New Roman" w:cs="Times New Roman"/>
+        </w:rPr>
+        <w:t xml:space="preserve">logout.php: </w:t>
+      </w:r>
+      <w:r>
+        <w:rPr>
+          <w:rFonts w:ascii="Times New Roman" w:hAnsi="Times New Roman" w:cs="Times New Roman"/>
+        </w:rPr>
+        <w:t>AJAX with</w:t>
+      </w:r>
+      <w:r>
+        <w:rPr>
+          <w:rFonts w:ascii="Times New Roman" w:hAnsi="Times New Roman" w:cs="Times New Roman"/>
+        </w:rPr>
+        <w:t xml:space="preserve"> POST, with no fields. </w:t>
+      </w:r>
+      <w:r>
+        <w:rPr>
+          <w:rFonts w:ascii="Times New Roman" w:hAnsi="Times New Roman" w:cs="Times New Roman"/>
+        </w:rPr>
+        <w:t xml:space="preserve">On success, status code is </w:t>
+      </w:r>
+      <w:r>
+        <w:rPr>
+          <w:rFonts w:ascii="Times New Roman" w:hAnsi="Times New Roman" w:cs="Times New Roman"/>
+        </w:rPr>
+        <w:t>200 OK</w:t>
+      </w:r>
+      <w:r>
+        <w:rPr>
+          <w:rFonts w:ascii="Times New Roman" w:hAnsi="Times New Roman" w:cs="Times New Roman"/>
+        </w:rPr>
+        <w:t xml:space="preserve">. On failure, status code is </w:t>
+      </w:r>
+      <w:r>
+        <w:rPr>
+          <w:rFonts w:ascii="Times New Roman" w:hAnsi="Times New Roman" w:cs="Times New Roman"/>
+        </w:rPr>
+        <w:t>400 Bad Request</w:t>
+      </w:r>
+      <w:r>
+        <w:rPr>
+          <w:rFonts w:ascii="Times New Roman" w:hAnsi="Times New Roman" w:cs="Times New Roman"/>
+        </w:rPr>
+        <w:t>.</w:t>
+      </w:r>
+    </w:p>
+    <w:p>
+      <w:pPr>
+        <w:pStyle w:val="ListParagraph"/>
+        <w:numPr>
+          <w:ilvl w:val="0"/>
+          <w:numId w:val="9"/>
+        </w:numPr>
+        <w:rPr>
+          <w:rFonts w:ascii="Times New Roman" w:hAnsi="Times New Roman" w:cs="Times New Roman"/>
+        </w:rPr>
+      </w:pPr>
+      <w:r>
+        <w:rPr>
+          <w:rFonts w:ascii="Times New Roman" w:hAnsi="Times New Roman" w:cs="Times New Roman"/>
+        </w:rPr>
+        <w:t xml:space="preserve">devices.php: </w:t>
+      </w:r>
+      <w:r>
+        <w:rPr>
+          <w:rFonts w:ascii="Times New Roman" w:hAnsi="Times New Roman" w:cs="Times New Roman"/>
+        </w:rPr>
+        <w:t xml:space="preserve">AJAX with POST. </w:t>
+      </w:r>
+      <w:r>
+        <w:rPr>
+          <w:rFonts w:ascii="Times New Roman" w:hAnsi="Times New Roman" w:cs="Times New Roman"/>
+        </w:rPr>
+        <w:t>It</w:t>
+      </w:r>
+      <w:r>
+        <w:rPr>
+          <w:rFonts w:ascii="Times New Roman" w:hAnsi="Times New Roman" w:cs="Times New Roman"/>
+        </w:rPr>
+        <w:t xml:space="preserve"> has a field </w:t>
+      </w:r>
+      <w:r>
+        <w:rPr>
+          <w:rFonts w:ascii="Times New Roman" w:hAnsi="Times New Roman" w:cs="Times New Roman"/>
+          <w:i/>
+        </w:rPr>
+        <w:t>command</w:t>
+      </w:r>
+      <w:r>
+        <w:rPr>
+          <w:rFonts w:ascii="Times New Roman" w:hAnsi="Times New Roman" w:cs="Times New Roman"/>
+        </w:rPr>
+        <w:t xml:space="preserve"> of type string. </w:t>
+      </w:r>
+      <w:r>
+        <w:rPr>
+          <w:rFonts w:ascii="Times New Roman" w:hAnsi="Times New Roman" w:cs="Times New Roman"/>
+        </w:rPr>
+        <w:t>There are three possible commands:</w:t>
+      </w:r>
+    </w:p>
+    <w:tbl>
+      <w:tblPr>
+        <w:tblStyle w:val="TableGrid"/>
+        <w:tblW w:w="0" w:type="auto"/>
+        <w:tblLook w:val="04A0" w:firstRow="1" w:lastRow="0" w:firstColumn="1" w:lastColumn="0" w:noHBand="0" w:noVBand="1"/>
+      </w:tblPr>
+      <w:tblGrid>
+        <w:gridCol w:w="4088"/>
+        <w:gridCol w:w="5262"/>
+      </w:tblGrid>
+      <w:tr>
+        <w:tc>
+          <w:tcPr>
+            <w:tcW w:w="3928" w:type="dxa"/>
+          </w:tcPr>
+          <w:p>
+            <w:pPr>
+              <w:rPr>
+                <w:rFonts w:ascii="Times New Roman" w:hAnsi="Times New Roman" w:cs="Times New Roman"/>
+              </w:rPr>
+            </w:pPr>
+            <w:r>
+              <w:rPr>
+                <w:rFonts w:ascii="Times New Roman" w:hAnsi="Times New Roman" w:cs="Times New Roman"/>
+              </w:rPr>
+              <w:t>C</w:t>
+            </w:r>
+            <w:r>
+              <w:rPr>
+                <w:rFonts w:ascii="Times New Roman" w:hAnsi="Times New Roman" w:cs="Times New Roman"/>
+              </w:rPr>
+              <w:t>ommands</w:t>
+            </w:r>
+          </w:p>
+        </w:tc>
+        <w:tc>
+          <w:tcPr>
+            <w:tcW w:w="5422" w:type="dxa"/>
+          </w:tcPr>
+          <w:p>
+            <w:pPr>
+              <w:rPr>
+                <w:rFonts w:ascii="Times New Roman" w:hAnsi="Times New Roman" w:cs="Times New Roman"/>
+              </w:rPr>
+            </w:pPr>
+            <w:r>
+              <w:rPr>
+                <w:rFonts w:ascii="Times New Roman" w:hAnsi="Times New Roman" w:cs="Times New Roman"/>
+              </w:rPr>
+              <w:t>q</w:t>
+            </w:r>
+            <w:r>
+              <w:rPr>
+                <w:rFonts w:ascii="Times New Roman" w:hAnsi="Times New Roman" w:cs="Times New Roman"/>
+              </w:rPr>
+              <w:t xml:space="preserve">uick </w:t>
+            </w:r>
+            <w:r>
+              <w:rPr>
+                <w:rFonts w:ascii="Times New Roman" w:hAnsi="Times New Roman" w:cs="Times New Roman"/>
+              </w:rPr>
+              <w:t>d</w:t>
+            </w:r>
+            <w:r>
+              <w:rPr>
+                <w:rFonts w:ascii="Times New Roman" w:hAnsi="Times New Roman" w:cs="Times New Roman"/>
+              </w:rPr>
+              <w:t>escription</w:t>
+            </w:r>
+          </w:p>
+        </w:tc>
+      </w:tr>
+      <w:tr>
+        <w:tc>
+          <w:tcPr>
+            <w:tcW w:w="3928" w:type="dxa"/>
+          </w:tcPr>
+          <w:p>
+            <w:pPr>
+              <w:rPr>
+                <w:rFonts w:ascii="Times New Roman" w:hAnsi="Times New Roman" w:cs="Times New Roman"/>
+              </w:rPr>
+            </w:pPr>
+            <w:r>
+              <w:rPr>
+                <w:rFonts w:ascii="Times New Roman" w:hAnsi="Times New Roman" w:cs="Times New Roman"/>
+              </w:rPr>
+              <w:t>show_</w:t>
+            </w:r>
+            <w:r>
+              <w:rPr>
+                <w:rFonts w:ascii="Times New Roman" w:hAnsi="Times New Roman" w:cs="Times New Roman"/>
+              </w:rPr>
+              <w:t>devices</w:t>
+            </w:r>
+          </w:p>
+        </w:tc>
+        <w:tc>
+          <w:tcPr>
+            <w:tcW w:w="5422" w:type="dxa"/>
+          </w:tcPr>
+          <w:p>
+            <w:pPr>
+              <w:rPr>
+                <w:rFonts w:ascii="Times New Roman" w:hAnsi="Times New Roman" w:cs="Times New Roman"/>
+              </w:rPr>
+            </w:pPr>
+            <w:r>
+              <w:rPr>
+                <w:rFonts w:ascii="Times New Roman" w:hAnsi="Times New Roman" w:cs="Times New Roman"/>
+              </w:rPr>
+              <w:t>Show all devices that a user has</w:t>
+            </w:r>
+          </w:p>
+        </w:tc>
+      </w:tr>
+      <w:tr>
+        <w:tc>
+          <w:tcPr>
+            <w:tcW w:w="3928" w:type="dxa"/>
+          </w:tcPr>
+          <w:p>
+            <w:pPr>
+              <w:rPr>
+                <w:rFonts w:ascii="Times New Roman" w:hAnsi="Times New Roman" w:cs="Times New Roman"/>
+              </w:rPr>
+            </w:pPr>
+            <w:r>
+              <w:rPr>
+                <w:rFonts w:ascii="Times New Roman" w:hAnsi="Times New Roman" w:cs="Times New Roman"/>
+              </w:rPr>
+              <w:t>get_device_recent,</w:t>
+            </w:r>
+            <w:r>
+              <w:rPr>
+                <w:rFonts w:ascii="Times New Roman" w:hAnsi="Times New Roman" w:cs="Times New Roman"/>
+              </w:rPr>
+              <w:t>(</w:t>
+            </w:r>
+            <w:r>
+              <w:rPr>
+                <w:rFonts w:ascii="Times New Roman" w:hAnsi="Times New Roman" w:cs="Times New Roman"/>
+              </w:rPr>
+              <w:t>dev_id</w:t>
+            </w:r>
+            <w:r>
+              <w:rPr>
+                <w:rFonts w:ascii="Times New Roman" w:hAnsi="Times New Roman" w:cs="Times New Roman"/>
+              </w:rPr>
+              <w:t>)</w:t>
+            </w:r>
+            <w:r>
+              <w:rPr>
+                <w:rFonts w:ascii="Times New Roman" w:hAnsi="Times New Roman" w:cs="Times New Roman"/>
+              </w:rPr>
+              <w:t>[,dev_id[, ...]</w:t>
+            </w:r>
+          </w:p>
+        </w:tc>
+        <w:tc>
+          <w:tcPr>
+            <w:tcW w:w="5422" w:type="dxa"/>
+          </w:tcPr>
+          <w:p>
+            <w:pPr>
+              <w:rPr>
+                <w:rFonts w:ascii="Times New Roman" w:hAnsi="Times New Roman" w:cs="Times New Roman"/>
+              </w:rPr>
+            </w:pPr>
+            <w:r>
+              <w:rPr>
+                <w:rFonts w:ascii="Times New Roman" w:hAnsi="Times New Roman" w:cs="Times New Roman"/>
+              </w:rPr>
+              <w:t>Get the most recent data about one or more devices</w:t>
+            </w:r>
+          </w:p>
+        </w:tc>
+      </w:tr>
+      <w:tr>
+        <w:tc>
+          <w:tcPr>
+            <w:tcW w:w="3928" w:type="dxa"/>
+          </w:tcPr>
+          <w:p>
+            <w:pPr>
+              <w:rPr>
+                <w:rFonts w:ascii="Times New Roman" w:hAnsi="Times New Roman" w:cs="Times New Roman"/>
+              </w:rPr>
+            </w:pPr>
+            <w:r>
+              <w:rPr>
+                <w:rFonts w:ascii="Times New Roman" w:hAnsi="Times New Roman" w:cs="Times New Roman"/>
+              </w:rPr>
+              <w:t>get_device_all,</w:t>
+            </w:r>
+            <w:r>
+              <w:rPr>
+                <w:rFonts w:ascii="Times New Roman" w:hAnsi="Times New Roman" w:cs="Times New Roman"/>
+              </w:rPr>
+              <w:t>(</w:t>
+            </w:r>
+            <w:r>
+              <w:rPr>
+                <w:rFonts w:ascii="Times New Roman" w:hAnsi="Times New Roman" w:cs="Times New Roman"/>
+              </w:rPr>
+              <w:t>dev_id</w:t>
+            </w:r>
+            <w:r>
+              <w:rPr>
+                <w:rFonts w:ascii="Times New Roman" w:hAnsi="Times New Roman" w:cs="Times New Roman"/>
+              </w:rPr>
+              <w:t>)</w:t>
+            </w:r>
+            <w:r>
+              <w:rPr>
+                <w:rFonts w:ascii="Times New Roman" w:hAnsi="Times New Roman" w:cs="Times New Roman"/>
+              </w:rPr>
+              <w:t>[,dev_id[, ...]</w:t>
+            </w:r>
+          </w:p>
+        </w:tc>
+        <w:tc>
+          <w:tcPr>
+            <w:tcW w:w="5422" w:type="dxa"/>
+          </w:tcPr>
+          <w:p>
+            <w:pPr>
+              <w:rPr>
+                <w:rFonts w:ascii="Times New Roman" w:hAnsi="Times New Roman" w:cs="Times New Roman"/>
+              </w:rPr>
+            </w:pPr>
+            <w:r>
+              <w:rPr>
+                <w:rFonts w:ascii="Times New Roman" w:hAnsi="Times New Roman" w:cs="Times New Roman"/>
+              </w:rPr>
+              <w:t>Get all data about one or more devices</w:t>
+            </w:r>
+          </w:p>
+        </w:tc>
+      </w:tr>
+    </w:tbl>
+    <w:p>
+      <w:pPr>
+        <w:rPr>
+          <w:rFonts w:ascii="Times New Roman" w:hAnsi="Times New Roman" w:cs="Times New Roman"/>
+        </w:rPr>
+      </w:pPr>
+      <w:r>
+        <w:rPr>
+          <w:rFonts w:ascii="Times New Roman" w:hAnsi="Times New Roman" w:cs="Times New Roman"/>
+        </w:rPr>
+        <w:tab/>
+        <w:t xml:space="preserve">     </w:t>
+      </w:r>
+      <w:r>
+        <w:rPr>
+          <w:rFonts w:ascii="Times New Roman" w:hAnsi="Times New Roman" w:cs="Times New Roman"/>
+        </w:rPr>
+        <w:t xml:space="preserve">On success, </w:t>
+      </w:r>
+      <w:r>
+        <w:rPr>
+          <w:rFonts w:ascii="Times New Roman" w:hAnsi="Times New Roman" w:cs="Times New Roman"/>
+        </w:rPr>
+        <w:t>show_d</w:t>
+      </w:r>
+      <w:r>
+        <w:rPr>
+          <w:rFonts w:ascii="Times New Roman" w:hAnsi="Times New Roman" w:cs="Times New Roman"/>
+        </w:rPr>
+        <w:t>evices command gets</w:t>
+      </w:r>
+      <w:r>
+        <w:rPr>
+          <w:rFonts w:ascii="Times New Roman" w:hAnsi="Times New Roman" w:cs="Times New Roman"/>
+        </w:rPr>
+        <w:t xml:space="preserve"> back</w:t>
+      </w:r>
+      <w:r>
+        <w:rPr>
+          <w:rFonts w:ascii="Times New Roman" w:hAnsi="Times New Roman" w:cs="Times New Roman"/>
+        </w:rPr>
+        <w:t xml:space="preserve"> code 200 OK, and</w:t>
+      </w:r>
+      <w:r>
+        <w:rPr>
+          <w:rFonts w:ascii="Times New Roman" w:hAnsi="Times New Roman" w:cs="Times New Roman"/>
+        </w:rPr>
+        <w:t xml:space="preserve"> an array of objects</w:t>
+      </w:r>
+      <w:r>
+        <w:rPr>
+          <w:rFonts w:ascii="Times New Roman" w:hAnsi="Times New Roman" w:cs="Times New Roman"/>
+        </w:rPr>
+        <w:t>: {</w:t>
+      </w:r>
+    </w:p>
+    <w:p>
+      <w:pPr>
+        <w:rPr>
+          <w:rFonts w:ascii="Times New Roman" w:hAnsi="Times New Roman" w:cs="Times New Roman"/>
+        </w:rPr>
+      </w:pPr>
+      <w:r>
+        <w:rPr>
+          <w:rFonts w:ascii="Times New Roman" w:hAnsi="Times New Roman" w:cs="Times New Roman"/>
+        </w:rPr>
+        <w:tab/>
+      </w:r>
+      <w:r>
+        <w:rPr>
+          <w:rFonts w:ascii="Times New Roman" w:hAnsi="Times New Roman" w:cs="Times New Roman"/>
+        </w:rPr>
+        <w:t>‘dev_id’: dev_id,</w:t>
+      </w:r>
+    </w:p>
+    <w:p>
+      <w:pPr>
+        <w:rPr>
+          <w:rFonts w:ascii="Times New Roman" w:hAnsi="Times New Roman" w:cs="Times New Roman"/>
+        </w:rPr>
+      </w:pPr>
+      <w:r>
+        <w:rPr>
+          <w:rFonts w:ascii="Times New Roman" w:hAnsi="Times New Roman" w:cs="Times New Roman"/>
+        </w:rPr>
+        <w:tab/>
+      </w:r>
+      <w:r>
+        <w:rPr>
+          <w:rFonts w:ascii="Times New Roman" w:hAnsi="Times New Roman" w:cs="Times New Roman"/>
+        </w:rPr>
+        <w:t>‘</w:t>
+      </w:r>
+      <w:r>
+        <w:rPr>
+          <w:rFonts w:ascii="Times New Roman" w:hAnsi="Times New Roman" w:cs="Times New Roman"/>
+        </w:rPr>
+        <w:t>dev</w:t>
+      </w:r>
+      <w:r>
+        <w:rPr>
+          <w:rFonts w:ascii="Times New Roman" w:hAnsi="Times New Roman" w:cs="Times New Roman"/>
+        </w:rPr>
+        <w:t>_name’: dev_name,</w:t>
+      </w:r>
+    </w:p>
+    <w:p>
+      <w:pPr>
+        <w:rPr>
+          <w:rFonts w:ascii="Times New Roman" w:hAnsi="Times New Roman" w:cs="Times New Roman"/>
+        </w:rPr>
+      </w:pPr>
+      <w:r>
+        <w:rPr>
+          <w:rFonts w:ascii="Times New Roman" w:hAnsi="Times New Roman" w:cs="Times New Roman"/>
+        </w:rPr>
+        <w:tab/>
+      </w:r>
+      <w:r>
+        <w:rPr>
+          <w:rFonts w:ascii="Times New Roman" w:hAnsi="Times New Roman" w:cs="Times New Roman"/>
+        </w:rPr>
+        <w:t xml:space="preserve"> ‘controllable’: c</w:t>
+      </w:r>
+    </w:p>
+    <w:p>
+      <w:pPr>
+        <w:rPr>
+          <w:rFonts w:ascii="Times New Roman" w:hAnsi="Times New Roman" w:cs="Times New Roman"/>
+        </w:rPr>
+      </w:pPr>
+      <w:r>
+        <w:rPr>
+          <w:rFonts w:ascii="Times New Roman" w:hAnsi="Times New Roman" w:cs="Times New Roman"/>
+        </w:rPr>
+        <w:t>}</w:t>
+      </w:r>
+      <w:r>
+        <w:rPr>
+          <w:rFonts w:ascii="Times New Roman" w:hAnsi="Times New Roman" w:cs="Times New Roman"/>
+        </w:rPr>
+        <w:t>\</w:t>
+      </w:r>
+      <w:r>
+        <w:rPr>
+          <w:rFonts w:ascii="Times New Roman" w:hAnsi="Times New Roman" w:cs="Times New Roman"/>
+        </w:rPr>
+        <w:t>[, …</w:t>
+      </w:r>
+      <w:r>
+        <w:rPr>
+          <w:rFonts w:ascii="Times New Roman" w:hAnsi="Times New Roman" w:cs="Times New Roman"/>
+        </w:rPr>
+        <w:t>\]</w:t>
+      </w:r>
+    </w:p>
+    <w:p>
+      <w:pPr>
+        <w:rPr>
+          <w:rFonts w:ascii="Times New Roman" w:hAnsi="Times New Roman" w:cs="Times New Roman"/>
+        </w:rPr>
+      </w:pPr>
+      <w:r>
+        <w:rPr>
+          <w:rFonts w:ascii="Times New Roman" w:hAnsi="Times New Roman" w:cs="Times New Roman"/>
+        </w:rPr>
+        <w:t xml:space="preserve"> length of the array depends on the number of devices the user has.</w:t>
+      </w:r>
+    </w:p>
+    <w:p>
+      <w:pPr>
+        <w:rPr>
+          <w:rFonts w:ascii="Times New Roman" w:hAnsi="Times New Roman" w:cs="Times New Roman"/>
+        </w:rPr>
+      </w:pPr>
+      <w:r>
+        <w:rPr>
+          <w:rFonts w:ascii="Times New Roman" w:hAnsi="Times New Roman" w:cs="Times New Roman"/>
+        </w:rPr>
+        <w:t xml:space="preserve">                  </w:t>
+      </w:r>
+      <w:r>
+        <w:rPr>
+          <w:rFonts w:ascii="Times New Roman" w:hAnsi="Times New Roman" w:cs="Times New Roman"/>
+        </w:rPr>
+        <w:t>get_device_recent,</w:t>
+      </w:r>
+      <w:r>
+        <w:rPr>
+          <w:rFonts w:ascii="Times New Roman" w:hAnsi="Times New Roman" w:cs="Times New Roman"/>
+        </w:rPr>
+        <w:t>(</w:t>
+      </w:r>
+      <w:r>
+        <w:rPr>
+          <w:rFonts w:ascii="Times New Roman" w:hAnsi="Times New Roman" w:cs="Times New Roman"/>
+        </w:rPr>
+        <w:t>dev_id</w:t>
+      </w:r>
+      <w:r>
+        <w:rPr>
+          <w:rFonts w:ascii="Times New Roman" w:hAnsi="Times New Roman" w:cs="Times New Roman"/>
+        </w:rPr>
+        <w:t>)</w:t>
+      </w:r>
+      <w:r>
+        <w:rPr>
+          <w:rFonts w:ascii="Times New Roman" w:hAnsi="Times New Roman" w:cs="Times New Roman"/>
+        </w:rPr>
+        <w:t>[,dev_id[, ...]</w:t>
+      </w:r>
+      <w:r>
+        <w:rPr>
+          <w:rFonts w:ascii="Times New Roman" w:hAnsi="Times New Roman" w:cs="Times New Roman"/>
+        </w:rPr>
+        <w:t xml:space="preserve"> commands queries data of given d</w:t>
+      </w:r>
+      <w:r>
+        <w:rPr>
+          <w:rFonts w:ascii="Times New Roman" w:hAnsi="Times New Roman" w:cs="Times New Roman"/>
+        </w:rPr>
+        <w:t>evices. Only most recent data is returned based on timestamp. On success, it gets back code 200 and data:</w:t>
+      </w:r>
+    </w:p>
+    <w:p>
+      <w:pPr>
+        <w:rPr>
+          <w:rFonts w:ascii="Times New Roman" w:hAnsi="Times New Roman" w:cs="Times New Roman"/>
+        </w:rPr>
+      </w:pPr>
+      <w:r>
+        <w:rPr>
+          <w:rFonts w:ascii="Times New Roman" w:hAnsi="Times New Roman" w:cs="Times New Roman"/>
+        </w:rPr>
+        <w:t>{</w:t>
+      </w:r>
+    </w:p>
+    <w:p>
+      <w:pPr>
+        <w:rPr>
+          <w:rFonts w:ascii="Times New Roman" w:hAnsi="Times New Roman" w:cs="Times New Roman"/>
+        </w:rPr>
+      </w:pPr>
+      <w:r>
+        <w:rPr>
+          <w:rFonts w:ascii="Times New Roman" w:hAnsi="Times New Roman" w:cs="Times New Roman"/>
+        </w:rPr>
+        <w:tab/>
+        <w:t>{</w:t>
+      </w:r>
+    </w:p>
+    <w:p>
+      <w:pPr>
+        <w:rPr>
+          <w:rFonts w:ascii="Times New Roman" w:hAnsi="Times New Roman" w:cs="Times New Roman"/>
+        </w:rPr>
+      </w:pPr>
+      <w:r>
+        <w:rPr>
+          <w:rFonts w:ascii="Times New Roman" w:hAnsi="Times New Roman" w:cs="Times New Roman"/>
+        </w:rPr>
+        <w:tab/>
+      </w:r>
+      <w:r>
+        <w:rPr>
+          <w:rFonts w:ascii="Times New Roman" w:hAnsi="Times New Roman" w:cs="Times New Roman"/>
+        </w:rPr>
+        <w:tab/>
+        <w:t>‘dev_id’: dev_id,</w:t>
+      </w:r>
+    </w:p>
+    <w:p>
+      <w:pPr>
+        <w:rPr>
+          <w:rFonts w:ascii="Times New Roman" w:hAnsi="Times New Roman" w:cs="Times New Roman"/>
+        </w:rPr>
+      </w:pPr>
+      <w:r>
+        <w:rPr>
+          <w:rFonts w:ascii="Times New Roman" w:hAnsi="Times New Roman" w:cs="Times New Roman"/>
+        </w:rPr>
+        <w:tab/>
+      </w:r>
+      <w:r>
+        <w:rPr>
+          <w:rFonts w:ascii="Times New Roman" w:hAnsi="Times New Roman" w:cs="Times New Roman"/>
+        </w:rPr>
+        <w:tab/>
+        <w:t>‘dev_name’: dev_name,</w:t>
+      </w:r>
+    </w:p>
+    <w:p>
+      <w:pPr>
+        <w:rPr>
+          <w:rFonts w:ascii="Times New Roman" w:hAnsi="Times New Roman" w:cs="Times New Roman"/>
+        </w:rPr>
+      </w:pPr>
+      <w:r>
+        <w:rPr>
+          <w:rFonts w:ascii="Times New Roman" w:hAnsi="Times New Roman" w:cs="Times New Roman"/>
+        </w:rPr>
+        <w:tab/>
+      </w:r>
+      <w:r>
+        <w:rPr>
+          <w:rFonts w:ascii="Times New Roman" w:hAnsi="Times New Roman" w:cs="Times New Roman"/>
+        </w:rPr>
+        <w:tab/>
+        <w:t>‘topic’: topic,</w:t>
+      </w:r>
+      <w:r>
+        <w:rPr>
+          <w:rFonts w:ascii="Times New Roman" w:hAnsi="Times New Roman" w:cs="Times New Roman"/>
+        </w:rPr>
+        <w:tab/>
+      </w:r>
+    </w:p>
+    <w:p>
+      <w:pPr>
+        <w:rPr>
+          <w:rFonts w:ascii="Times New Roman" w:hAnsi="Times New Roman" w:cs="Times New Roman"/>
+        </w:rPr>
+      </w:pPr>
+      <w:r>
+        <w:rPr>
+          <w:rFonts w:ascii="Times New Roman" w:hAnsi="Times New Roman" w:cs="Times New Roman"/>
+        </w:rPr>
+        <w:tab/>
+      </w:r>
+      <w:r>
+        <w:rPr>
+          <w:rFonts w:ascii="Times New Roman" w:hAnsi="Times New Roman" w:cs="Times New Roman"/>
+        </w:rPr>
+        <w:tab/>
+      </w:r>
+      <w:r>
+        <w:rPr>
+          <w:rFonts w:ascii="Times New Roman" w:hAnsi="Times New Roman" w:cs="Times New Roman"/>
+        </w:rPr>
+        <w:t>‘sensor_value’: sensor_value,</w:t>
+      </w:r>
+    </w:p>
+    <w:p>
+      <w:pPr>
+        <w:rPr>
+          <w:rFonts w:ascii="Times New Roman" w:hAnsi="Times New Roman" w:cs="Times New Roman"/>
+        </w:rPr>
+      </w:pPr>
+      <w:r>
+        <w:rPr>
+          <w:rFonts w:ascii="Times New Roman" w:hAnsi="Times New Roman" w:cs="Times New Roman"/>
+        </w:rPr>
+        <w:tab/>
+      </w:r>
+      <w:r>
+        <w:rPr>
+          <w:rFonts w:ascii="Times New Roman" w:hAnsi="Times New Roman" w:cs="Times New Roman"/>
+        </w:rPr>
+        <w:tab/>
+      </w:r>
+      <w:r>
+        <w:rPr>
+          <w:rFonts w:ascii="Times New Roman" w:hAnsi="Times New Roman" w:cs="Times New Roman"/>
+        </w:rPr>
+        <w:t>‘time_stamp’: time_stamp,</w:t>
+      </w:r>
+    </w:p>
+    <w:p>
+      <w:pPr>
+        <w:rPr>
+          <w:rFonts w:ascii="Times New Roman" w:hAnsi="Times New Roman" w:cs="Times New Roman"/>
+        </w:rPr>
+      </w:pPr>
+      <w:r>
+        <w:rPr>
+          <w:rFonts w:ascii="Times New Roman" w:hAnsi="Times New Roman" w:cs="Times New Roman"/>
+        </w:rPr>
+        <w:tab/>
+      </w:r>
+      <w:r>
+        <w:rPr>
+          <w:rFonts w:ascii="Times New Roman" w:hAnsi="Times New Roman" w:cs="Times New Roman"/>
+        </w:rPr>
+        <w:t>}</w:t>
+      </w:r>
+      <w:r>
+        <w:rPr>
+          <w:rFonts w:ascii="Times New Roman" w:hAnsi="Times New Roman" w:cs="Times New Roman"/>
+        </w:rPr>
+        <w:t>\[, …\]</w:t>
+      </w:r>
+    </w:p>
+    <w:p>
+      <w:pPr>
+        <w:rPr>
+          <w:rFonts w:ascii="Times New Roman" w:hAnsi="Times New Roman" w:cs="Times New Roman"/>
+        </w:rPr>
+      </w:pPr>
+      <w:r>
+        <w:rPr>
+          <w:rFonts w:ascii="Times New Roman" w:hAnsi="Times New Roman" w:cs="Times New Roman"/>
+        </w:rPr>
+        <w:t>}</w:t>
+      </w:r>
+    </w:p>
+    <w:p>
+      <w:pPr>
+        <w:rPr>
+          <w:rFonts w:ascii="Times New Roman" w:hAnsi="Times New Roman" w:cs="Times New Roman"/>
+        </w:rPr>
+      </w:pPr>
+      <w:r>
+        <w:rPr>
+          <w:rFonts w:ascii="Times New Roman" w:hAnsi="Times New Roman" w:cs="Times New Roman"/>
+        </w:rPr>
+        <w:tab/>
+        <w:t xml:space="preserve">      </w:t>
+      </w:r>
+      <w:r>
+        <w:rPr>
+          <w:rFonts w:ascii="Times New Roman" w:hAnsi="Times New Roman" w:cs="Times New Roman"/>
+        </w:rPr>
+        <w:t>get_device_all,</w:t>
+      </w:r>
+      <w:r>
+        <w:rPr>
+          <w:rFonts w:ascii="Times New Roman" w:hAnsi="Times New Roman" w:cs="Times New Roman"/>
+        </w:rPr>
+        <w:t>(</w:t>
+      </w:r>
+      <w:r>
+        <w:rPr>
+          <w:rFonts w:ascii="Times New Roman" w:hAnsi="Times New Roman" w:cs="Times New Roman"/>
+        </w:rPr>
+        <w:t>dev_id</w:t>
+      </w:r>
+      <w:r>
+        <w:rPr>
+          <w:rFonts w:ascii="Times New Roman" w:hAnsi="Times New Roman" w:cs="Times New Roman"/>
+        </w:rPr>
+        <w:t>)</w:t>
+      </w:r>
+      <w:r>
+        <w:rPr>
+          <w:rFonts w:ascii="Times New Roman" w:hAnsi="Times New Roman" w:cs="Times New Roman"/>
+        </w:rPr>
+        <w:t>[,dev_id[, ...]</w:t>
+      </w:r>
+      <w:r>
+        <w:rPr>
+          <w:rFonts w:ascii="Times New Roman" w:hAnsi="Times New Roman" w:cs="Times New Roman"/>
+        </w:rPr>
+        <w:t xml:space="preserve"> commands queries all data stored related to the list of dev_id. On </w:t>
+      </w:r>
+      <w:r>
+        <w:rPr>
+          <w:rFonts w:ascii="Times New Roman" w:hAnsi="Times New Roman" w:cs="Times New Roman"/>
+        </w:rPr>
+        <w:t>success, it gets back</w:t>
+      </w:r>
+      <w:r>
+        <w:rPr>
+          <w:rFonts w:ascii="Times New Roman" w:hAnsi="Times New Roman" w:cs="Times New Roman"/>
+        </w:rPr>
+        <w:t xml:space="preserve"> code 200 OK and data</w:t>
+      </w:r>
+      <w:r>
+        <w:rPr>
+          <w:rFonts w:ascii="Times New Roman" w:hAnsi="Times New Roman" w:cs="Times New Roman"/>
+        </w:rPr>
+        <w:t>:</w:t>
+      </w:r>
+    </w:p>
+    <w:p>
+      <w:pPr>
+        <w:rPr>
+          <w:rFonts w:ascii="Times New Roman" w:hAnsi="Times New Roman" w:cs="Times New Roman"/>
+        </w:rPr>
+      </w:pPr>
+      <w:r>
+        <w:rPr>
+          <w:rFonts w:ascii="Times New Roman" w:hAnsi="Times New Roman" w:cs="Times New Roman"/>
+        </w:rPr>
+        <w:t>{</w:t>
+      </w:r>
+    </w:p>
+    <w:p>
+      <w:pPr>
+        <w:rPr>
+          <w:rFonts w:ascii="Times New Roman" w:hAnsi="Times New Roman" w:cs="Times New Roman"/>
+        </w:rPr>
+      </w:pPr>
+      <w:r>
+        <w:rPr>
+          <w:rFonts w:ascii="Times New Roman" w:hAnsi="Times New Roman" w:cs="Times New Roman"/>
+        </w:rPr>
+        <w:tab/>
+        <w:t>{</w:t>
+      </w:r>
+    </w:p>
+    <w:p>
+      <w:pPr>
+        <w:rPr>
+          <w:rFonts w:ascii="Times New Roman" w:hAnsi="Times New Roman" w:cs="Times New Roman"/>
+        </w:rPr>
+      </w:pPr>
+      <w:r>
+        <w:rPr>
+          <w:rFonts w:ascii="Times New Roman" w:hAnsi="Times New Roman" w:cs="Times New Roman"/>
+        </w:rPr>
+        <w:tab/>
+      </w:r>
+      <w:r>
+        <w:rPr>
+          <w:rFonts w:ascii="Times New Roman" w:hAnsi="Times New Roman" w:cs="Times New Roman"/>
+        </w:rPr>
+        <w:tab/>
+        <w:t>‘</w:t>
+      </w:r>
+      <w:r>
+        <w:rPr>
+          <w:rFonts w:ascii="Times New Roman" w:hAnsi="Times New Roman" w:cs="Times New Roman"/>
+        </w:rPr>
+        <w:t>dev_id’: dev</w:t>
+      </w:r>
+      <w:r>
+        <w:rPr>
+          <w:rFonts w:ascii="Times New Roman" w:hAnsi="Times New Roman" w:cs="Times New Roman"/>
+        </w:rPr>
+        <w:t>_</w:t>
+      </w:r>
+      <w:r>
+        <w:rPr>
+          <w:rFonts w:ascii="Times New Roman" w:hAnsi="Times New Roman" w:cs="Times New Roman"/>
+        </w:rPr>
+        <w:t>id,</w:t>
+      </w:r>
+    </w:p>
+    <w:p>
+      <w:pPr>
+        <w:rPr>
+          <w:rFonts w:ascii="Times New Roman" w:hAnsi="Times New Roman" w:cs="Times New Roman"/>
+        </w:rPr>
+      </w:pPr>
+      <w:r>
+        <w:rPr>
+          <w:rFonts w:ascii="Times New Roman" w:hAnsi="Times New Roman" w:cs="Times New Roman"/>
+        </w:rPr>
+        <w:tab/>
+      </w:r>
+      <w:r>
+        <w:rPr>
+          <w:rFonts w:ascii="Times New Roman" w:hAnsi="Times New Roman" w:cs="Times New Roman"/>
+        </w:rPr>
+        <w:tab/>
+        <w:t>‘dev_name’: dev_name,</w:t>
+      </w:r>
+    </w:p>
+    <w:p>
+      <w:pPr>
+        <w:rPr>
+          <w:rFonts w:ascii="Times New Roman" w:hAnsi="Times New Roman" w:cs="Times New Roman"/>
+        </w:rPr>
+      </w:pPr>
+      <w:r>
+        <w:rPr>
+          <w:rFonts w:ascii="Times New Roman" w:hAnsi="Times New Roman" w:cs="Times New Roman"/>
+        </w:rPr>
+        <w:tab/>
+      </w:r>
+      <w:r>
+        <w:rPr>
+          <w:rFonts w:ascii="Times New Roman" w:hAnsi="Times New Roman" w:cs="Times New Roman"/>
+        </w:rPr>
+        <w:tab/>
+        <w:t>‘topic’: topic,</w:t>
+      </w:r>
+      <w:r>
+        <w:rPr>
+          <w:rFonts w:ascii="Times New Roman" w:hAnsi="Times New Roman" w:cs="Times New Roman"/>
+        </w:rPr>
+        <w:tab/>
+      </w:r>
+    </w:p>
+    <w:p>
+      <w:pPr>
+        <w:rPr>
+          <w:rFonts w:ascii="Times New Roman" w:hAnsi="Times New Roman" w:cs="Times New Roman"/>
+        </w:rPr>
+      </w:pPr>
+      <w:r>
+        <w:rPr>
+          <w:rFonts w:ascii="Times New Roman" w:hAnsi="Times New Roman" w:cs="Times New Roman"/>
+        </w:rPr>
+        <w:tab/>
+      </w:r>
+      <w:r>
+        <w:rPr>
+          <w:rFonts w:ascii="Times New Roman" w:hAnsi="Times New Roman" w:cs="Times New Roman"/>
+        </w:rPr>
+        <w:tab/>
+        <w:t>[ {</w:t>
+      </w:r>
+    </w:p>
+    <w:p>
+      <w:pPr>
+        <w:rPr>
+          <w:rFonts w:ascii="Times New Roman" w:hAnsi="Times New Roman" w:cs="Times New Roman"/>
+        </w:rPr>
+      </w:pPr>
+      <w:r>
+        <w:rPr>
+          <w:rFonts w:ascii="Times New Roman" w:hAnsi="Times New Roman" w:cs="Times New Roman"/>
+        </w:rPr>
+        <w:tab/>
+      </w:r>
+      <w:r>
+        <w:rPr>
+          <w:rFonts w:ascii="Times New Roman" w:hAnsi="Times New Roman" w:cs="Times New Roman"/>
+        </w:rPr>
+        <w:tab/>
+      </w:r>
+      <w:r>
+        <w:rPr>
+          <w:rFonts w:ascii="Times New Roman" w:hAnsi="Times New Roman" w:cs="Times New Roman"/>
+        </w:rPr>
+        <w:tab/>
+        <w:t>‘sensor_value’: sensor_value,</w:t>
+      </w:r>
+    </w:p>
+    <w:p>
+      <w:pPr>
+        <w:rPr>
+          <w:rFonts w:ascii="Times New Roman" w:hAnsi="Times New Roman" w:cs="Times New Roman"/>
+        </w:rPr>
+      </w:pPr>
+      <w:r>
+        <w:rPr>
+          <w:rFonts w:ascii="Times New Roman" w:hAnsi="Times New Roman" w:cs="Times New Roman"/>
+        </w:rPr>
+        <w:tab/>
+      </w:r>
+      <w:r>
+        <w:rPr>
+          <w:rFonts w:ascii="Times New Roman" w:hAnsi="Times New Roman" w:cs="Times New Roman"/>
+        </w:rPr>
+        <w:tab/>
+      </w:r>
+      <w:r>
+        <w:rPr>
+          <w:rFonts w:ascii="Times New Roman" w:hAnsi="Times New Roman" w:cs="Times New Roman"/>
+        </w:rPr>
+        <w:tab/>
+        <w:t>‘time_stamp</w:t>
+      </w:r>
+      <w:r>
+        <w:rPr>
+          <w:rFonts w:ascii="Times New Roman" w:hAnsi="Times New Roman" w:cs="Times New Roman"/>
+        </w:rPr>
+        <w:t>’: time_stamp,</w:t>
+      </w:r>
+    </w:p>
+    <w:p>
+      <w:pPr>
+        <w:rPr>
+          <w:rFonts w:ascii="Times New Roman" w:hAnsi="Times New Roman" w:cs="Times New Roman"/>
+        </w:rPr>
+      </w:pPr>
+      <w:r>
+        <w:rPr>
+          <w:rFonts w:ascii="Times New Roman" w:hAnsi="Times New Roman" w:cs="Times New Roman"/>
+        </w:rPr>
+        <w:tab/>
+      </w:r>
+      <w:r>
+        <w:rPr>
+          <w:rFonts w:ascii="Times New Roman" w:hAnsi="Times New Roman" w:cs="Times New Roman"/>
+        </w:rPr>
+        <w:tab/>
+        <w:t>}</w:t>
+      </w:r>
+      <w:r>
+        <w:rPr>
+          <w:rFonts w:ascii="Times New Roman" w:hAnsi="Times New Roman" w:cs="Times New Roman"/>
+        </w:rPr>
+        <w:t>\[, …\]  ]</w:t>
+      </w:r>
+    </w:p>
+    <w:p>
+      <w:pPr>
+        <w:rPr>
+          <w:rFonts w:ascii="Times New Roman" w:hAnsi="Times New Roman" w:cs="Times New Roman"/>
+        </w:rPr>
+      </w:pPr>
+      <w:r>
+        <w:rPr>
+          <w:rFonts w:ascii="Times New Roman" w:hAnsi="Times New Roman" w:cs="Times New Roman"/>
+        </w:rPr>
+        <w:tab/>
+        <w:t>}</w:t>
+      </w:r>
+      <w:r>
+        <w:rPr>
+          <w:rFonts w:ascii="Times New Roman" w:hAnsi="Times New Roman" w:cs="Times New Roman"/>
+        </w:rPr>
+        <w:t>\[, …\]</w:t>
+      </w:r>
+    </w:p>
+    <w:p>
+      <w:pPr>
+        <w:rPr>
+          <w:rFonts w:ascii="Times New Roman" w:hAnsi="Times New Roman" w:cs="Times New Roman"/>
+        </w:rPr>
+      </w:pPr>
+      <w:r>
+        <w:rPr>
+          <w:rFonts w:ascii="Times New Roman" w:hAnsi="Times New Roman" w:cs="Times New Roman"/>
+        </w:rPr>
+        <w:t>}</w:t>
+      </w:r>
+    </w:p>
+    <w:p>
+      <w:pPr>
+        <w:rPr>
+          <w:rFonts w:ascii="Times New Roman" w:hAnsi="Times New Roman" w:cs="Times New Roman"/>
+        </w:rPr>
+      </w:pPr>
+      <w:r>
+        <w:rPr>
+          <w:rFonts w:ascii="Times New Roman" w:hAnsi="Times New Roman" w:cs="Times New Roman"/>
+        </w:rPr>
+        <w:t>T</w:t>
+      </w:r>
+      <w:bookmarkStart w:id="3" w:name="_GoBack"/>
+      <w:bookmarkEnd w:id="3"/>
+      <w:r>
+        <w:rPr>
+          <w:rFonts w:ascii="Times New Roman" w:hAnsi="Times New Roman" w:cs="Times New Roman"/>
+        </w:rPr>
+        <w:t xml:space="preserve">wo possible error code of </w:t>
+      </w:r>
+      <w:r>
+        <w:rPr>
+          <w:rFonts w:ascii="Times New Roman" w:hAnsi="Times New Roman" w:cs="Times New Roman"/>
+        </w:rPr>
+        <w:t>devices.</w:t>
+      </w:r>
+      <w:r>
+        <w:rPr>
+          <w:rFonts w:ascii="Times New Roman" w:hAnsi="Times New Roman" w:cs="Times New Roman"/>
+        </w:rPr>
+        <w:t>php:</w:t>
+      </w:r>
+      <w:r>
+        <w:rPr>
+          <w:rFonts w:ascii="Times New Roman" w:hAnsi="Times New Roman" w:cs="Times New Roman"/>
+        </w:rPr>
+        <w:t xml:space="preserve"> 401 Unauthorized</w:t>
+      </w:r>
+      <w:r>
+        <w:rPr>
+          <w:rFonts w:ascii="Times New Roman" w:hAnsi="Times New Roman" w:cs="Times New Roman"/>
+        </w:rPr>
+        <w:t>, and</w:t>
+      </w:r>
+      <w:r>
+        <w:rPr>
+          <w:rFonts w:ascii="Times New Roman" w:hAnsi="Times New Roman" w:cs="Times New Roman"/>
+        </w:rPr>
+        <w:t xml:space="preserve"> </w:t>
+      </w:r>
+      <w:r>
+        <w:rPr>
+          <w:rFonts w:ascii="Times New Roman" w:hAnsi="Times New Roman" w:cs="Times New Roman"/>
+        </w:rPr>
+        <w:t>400 Bad Request</w:t>
+      </w:r>
+      <w:r>
+        <w:rPr>
+          <w:rFonts w:ascii="Times New Roman" w:hAnsi="Times New Roman" w:cs="Times New Roman"/>
+        </w:rPr>
+        <w:t>.</w:t>
+      </w:r>
+    </w:p>
+    <w:p>
+      <w:pPr>
+        <w:rPr>
+          <w:rFonts w:ascii="Times New Roman" w:hAnsi="Times New Roman" w:cs="Times New Roman"/>
+        </w:rPr>
+      </w:pPr>
     </w:p>
     <w:p>
       <w:pPr>
@@ -2456,7 +3882,13 @@
           <w:rFonts w:ascii="Times New Roman" w:hAnsi="Times New Roman" w:cs="Times New Roman"/>
         </w:rPr>
         <w:tab/>
-        <w:t>Status message is a message published from devices to the broker. Following topic is used: status/[room]/[type]</w:t>
+        <w:t>Status message is a message published from devices to the broker. F</w:t>
+      </w:r>
+      <w:r>
+        <w:rPr>
+          <w:rFonts w:ascii="Times New Roman" w:hAnsi="Times New Roman" w:cs="Times New Roman"/>
+        </w:rPr>
+        <w:t>ollowing topic is used: status/(room)/(type)</w:t>
       </w:r>
       <w:r>
         <w:rPr>
@@ -2468,67 +3900,168 @@
         <w:rPr>
           <w:rFonts w:ascii="Times New Roman" w:hAnsi="Times New Roman" w:cs="Times New Roman"/>
         </w:rPr>
-        <w:t>[</w:t>
-      </w:r>
-      <w:proofErr w:type="spellStart"/>
+        <w:t>(dev_id)</w:t>
+      </w:r>
+      <w:r>
+        <w:rPr>
+          <w:rFonts w:ascii="Times New Roman" w:hAnsi="Times New Roman" w:cs="Times New Roman"/>
+        </w:rPr>
+        <w:t xml:space="preserve">. </w:t>
+      </w:r>
+    </w:p>
+    <w:p>
+      <w:pPr>
+        <w:ind w:left="720" w:firstLine="720"/>
+        <w:rPr>
+          <w:rFonts w:ascii="Times New Roman" w:hAnsi="Times New Roman" w:cs="Times New Roman"/>
+        </w:rPr>
+      </w:pPr>
+      <w:r>
+        <w:rPr>
+          <w:rFonts w:ascii="Times New Roman" w:hAnsi="Times New Roman" w:cs="Times New Roman"/>
+        </w:rPr>
+        <w:t xml:space="preserve">• </w:t>
+      </w:r>
+      <w:r>
+        <w:rPr>
+          <w:rFonts w:ascii="Times New Roman" w:hAnsi="Times New Roman" w:cs="Times New Roman"/>
+        </w:rPr>
+        <w:t>room</w:t>
+      </w:r>
+      <w:r>
+        <w:rPr>
+          <w:rFonts w:ascii="Times New Roman" w:hAnsi="Times New Roman" w:cs="Times New Roman"/>
+        </w:rPr>
+        <w:t xml:space="preserve"> is unique identifier of a room</w:t>
+      </w:r>
+    </w:p>
+    <w:p>
+      <w:pPr>
+        <w:ind w:left="720" w:firstLine="720"/>
+        <w:rPr>
+          <w:rFonts w:ascii="Times New Roman" w:hAnsi="Times New Roman" w:cs="Times New Roman"/>
+        </w:rPr>
+      </w:pPr>
+      <w:r>
+        <w:rPr>
+          <w:rFonts w:ascii="Times New Roman" w:hAnsi="Times New Roman" w:cs="Times New Roman"/>
+        </w:rPr>
+        <w:t>• type</w:t>
+      </w:r>
+      <w:r>
+        <w:rPr>
+          <w:rFonts w:ascii="Times New Roman" w:hAnsi="Times New Roman" w:cs="Times New Roman"/>
+        </w:rPr>
+        <w:t xml:space="preserve"> is type of the information, su</w:t>
+      </w:r>
+      <w:r>
+        <w:rPr>
+          <w:rFonts w:ascii="Times New Roman" w:hAnsi="Times New Roman" w:cs="Times New Roman"/>
+        </w:rPr>
+        <w:t>ch as temperature, LED status</w:t>
+      </w:r>
+      <w:r>
+        <w:rPr>
+          <w:rFonts w:ascii="Times New Roman" w:hAnsi="Times New Roman" w:cs="Times New Roman"/>
+        </w:rPr>
+        <w:t xml:space="preserve"> </w:t>
+      </w:r>
+    </w:p>
+    <w:p>
+      <w:pPr>
+        <w:ind w:left="720" w:firstLine="720"/>
+        <w:rPr>
+          <w:rFonts w:ascii="Times New Roman" w:hAnsi="Times New Roman" w:cs="Times New Roman"/>
+        </w:rPr>
+      </w:pPr>
+      <w:r>
+        <w:rPr>
+          <w:rFonts w:ascii="Times New Roman" w:hAnsi="Times New Roman" w:cs="Times New Roman"/>
+        </w:rPr>
+        <w:t xml:space="preserve">• </w:t>
+      </w:r>
       <w:r>
         <w:rPr>
           <w:rFonts w:ascii="Times New Roman" w:hAnsi="Times New Roman" w:cs="Times New Roman"/>
         </w:rPr>
         <w:t>dev_id</w:t>
       </w:r>
-      <w:proofErr w:type="spellEnd"/>
-      <w:r>
-        <w:rPr>
-          <w:rFonts w:ascii="Times New Roman" w:hAnsi="Times New Roman" w:cs="Times New Roman"/>
-        </w:rPr>
-        <w:t xml:space="preserve">]. </w:t>
-      </w:r>
-    </w:p>
-    <w:p>
-      <w:pPr>
-        <w:ind w:left="720" w:firstLine="720"/>
-        <w:rPr>
-          <w:rFonts w:ascii="Times New Roman" w:hAnsi="Times New Roman" w:cs="Times New Roman"/>
-        </w:rPr>
-      </w:pPr>
-      <w:r>
-        <w:rPr>
-          <w:rFonts w:ascii="Times New Roman" w:hAnsi="Times New Roman" w:cs="Times New Roman"/>
-        </w:rPr>
-        <w:t xml:space="preserve">• </w:t>
-      </w:r>
-      <w:r>
-        <w:rPr>
-          <w:rFonts w:ascii="Times New Roman" w:hAnsi="Times New Roman" w:cs="Times New Roman"/>
-        </w:rPr>
-        <w:t>[room]</w:t>
-      </w:r>
-      <w:r>
-        <w:rPr>
-          <w:rFonts w:ascii="Times New Roman" w:hAnsi="Times New Roman" w:cs="Times New Roman"/>
-        </w:rPr>
-        <w:t xml:space="preserve"> is unique identifier of a room</w:t>
-      </w:r>
-    </w:p>
-    <w:p>
-      <w:pPr>
-        <w:ind w:left="720" w:firstLine="720"/>
-        <w:rPr>
-          <w:rFonts w:ascii="Times New Roman" w:hAnsi="Times New Roman" w:cs="Times New Roman"/>
-        </w:rPr>
-      </w:pPr>
-      <w:r>
-        <w:rPr>
-          <w:rFonts w:ascii="Times New Roman" w:hAnsi="Times New Roman" w:cs="Times New Roman"/>
-        </w:rPr>
-        <w:t>• [type] is type of the information, su</w:t>
-      </w:r>
-      <w:r>
-        <w:rPr>
-          <w:rFonts w:ascii="Times New Roman" w:hAnsi="Times New Roman" w:cs="Times New Roman"/>
-        </w:rPr>
-        <w:t>ch as temperature, LED status</w:t>
+      <w:r>
+        <w:rPr>
+          <w:rFonts w:ascii="Times New Roman" w:hAnsi="Times New Roman" w:cs="Times New Roman"/>
+        </w:rPr>
+        <w:t>, unique identifier of the device</w:t>
+      </w:r>
+    </w:p>
+    <w:p>
+      <w:pPr>
+        <w:rPr>
+          <w:rFonts w:ascii="Times New Roman" w:hAnsi="Times New Roman" w:cs="Times New Roman"/>
+        </w:rPr>
+      </w:pPr>
+      <w:r>
+        <w:rPr>
+          <w:rFonts w:ascii="Times New Roman" w:hAnsi="Times New Roman" w:cs="Times New Roman"/>
+        </w:rPr>
+        <w:tab/>
+        <w:t>The payload is csv formatted: (dev_name),(value),(time)</w:t>
+      </w:r>
+    </w:p>
+    <w:p>
+      <w:pPr>
+        <w:rPr>
+          <w:rFonts w:ascii="Times New Roman" w:hAnsi="Times New Roman" w:cs="Times New Roman"/>
+        </w:rPr>
+      </w:pPr>
+      <w:r>
+        <w:rPr>
+          <w:rFonts w:ascii="Times New Roman" w:hAnsi="Times New Roman" w:cs="Times New Roman"/>
+        </w:rPr>
+        <w:tab/>
+      </w:r>
+      <w:r>
+        <w:rPr>
+          <w:rFonts w:ascii="Times New Roman" w:hAnsi="Times New Roman" w:cs="Times New Roman"/>
+        </w:rPr>
+        <w:tab/>
+      </w:r>
+      <w:r>
+        <w:rPr>
+          <w:rFonts w:ascii="Times New Roman" w:hAnsi="Times New Roman" w:cs="Times New Roman"/>
+        </w:rPr>
+        <w:t>• dev_name</w:t>
+      </w:r>
+      <w:r>
+        <w:rPr>
+          <w:rFonts w:ascii="Times New Roman" w:hAnsi="Times New Roman" w:cs="Times New Roman"/>
+        </w:rPr>
+        <w:t>: user friendly name</w:t>
+      </w:r>
+      <w:r>
+        <w:rPr>
+          <w:rFonts w:ascii="Times New Roman" w:hAnsi="Times New Roman" w:cs="Times New Roman"/>
+        </w:rPr>
+        <w:t xml:space="preserve"> of the device</w:t>
+      </w:r>
+    </w:p>
+    <w:p>
+      <w:pPr>
+        <w:rPr>
+          <w:rFonts w:ascii="Times New Roman" w:hAnsi="Times New Roman" w:cs="Times New Roman"/>
+        </w:rPr>
+      </w:pPr>
+      <w:r>
+        <w:rPr>
+          <w:rFonts w:ascii="Times New Roman" w:hAnsi="Times New Roman" w:cs="Times New Roman"/>
+        </w:rPr>
+        <w:tab/>
+      </w:r>
+      <w:r>
+        <w:rPr>
+          <w:rFonts w:ascii="Times New Roman" w:hAnsi="Times New Roman" w:cs="Times New Roman"/>
+        </w:rPr>
+        <w:tab/>
+        <w:t>•</w:t>
       </w:r>
       <w:r>
         <w:rPr>
@@ -2536,232 +4069,75 @@
         </w:rPr>
         <w:t xml:space="preserve"> </w:t>
       </w:r>
-    </w:p>
-    <w:p>
-      <w:pPr>
-        <w:ind w:left="720" w:firstLine="720"/>
-        <w:rPr>
-          <w:rFonts w:ascii="Times New Roman" w:hAnsi="Times New Roman" w:cs="Times New Roman"/>
-        </w:rPr>
-      </w:pPr>
-      <w:r>
-        <w:rPr>
-          <w:rFonts w:ascii="Times New Roman" w:hAnsi="Times New Roman" w:cs="Times New Roman"/>
-        </w:rPr>
-        <w:t xml:space="preserve">• </w:t>
-      </w:r>
-      <w:r>
-        <w:rPr>
-          <w:rFonts w:ascii="Times New Roman" w:hAnsi="Times New Roman" w:cs="Times New Roman"/>
-        </w:rPr>
-        <w:t>[</w:t>
-      </w:r>
-      <w:proofErr w:type="spellStart"/>
-      <w:r>
-        <w:rPr>
-          <w:rFonts w:ascii="Times New Roman" w:hAnsi="Times New Roman" w:cs="Times New Roman"/>
-        </w:rPr>
-        <w:t>dev_id</w:t>
-      </w:r>
-      <w:proofErr w:type="spellEnd"/>
-      <w:r>
-        <w:rPr>
-          <w:rFonts w:ascii="Times New Roman" w:hAnsi="Times New Roman" w:cs="Times New Roman"/>
-        </w:rPr>
-        <w:t>], unique identifier of the device</w:t>
-      </w:r>
-    </w:p>
-    <w:p>
-      <w:pPr>
-        <w:rPr>
-          <w:rFonts w:ascii="Times New Roman" w:hAnsi="Times New Roman" w:cs="Times New Roman"/>
-        </w:rPr>
-      </w:pPr>
-      <w:r>
-        <w:rPr>
-          <w:rFonts w:ascii="Times New Roman" w:hAnsi="Times New Roman" w:cs="Times New Roman"/>
-        </w:rPr>
-        <w:tab/>
-        <w:t>The payload is csv formatted: [</w:t>
-      </w:r>
-      <w:proofErr w:type="spellStart"/>
-      <w:r>
-        <w:rPr>
-          <w:rFonts w:ascii="Times New Roman" w:hAnsi="Times New Roman" w:cs="Times New Roman"/>
-        </w:rPr>
-        <w:t>dev_name</w:t>
-      </w:r>
-      <w:proofErr w:type="spellEnd"/>
-      <w:proofErr w:type="gramStart"/>
-      <w:r>
-        <w:rPr>
-          <w:rFonts w:ascii="Times New Roman" w:hAnsi="Times New Roman" w:cs="Times New Roman"/>
-        </w:rPr>
-        <w:t>],[</w:t>
-      </w:r>
-      <w:proofErr w:type="gramEnd"/>
-      <w:r>
-        <w:rPr>
-          <w:rFonts w:ascii="Times New Roman" w:hAnsi="Times New Roman" w:cs="Times New Roman"/>
-        </w:rPr>
-        <w:t>value],[time]</w:t>
-      </w:r>
-    </w:p>
-    <w:p>
-      <w:pPr>
-        <w:rPr>
-          <w:rFonts w:ascii="Times New Roman" w:hAnsi="Times New Roman" w:cs="Times New Roman"/>
-        </w:rPr>
-      </w:pPr>
-      <w:r>
-        <w:rPr>
-          <w:rFonts w:ascii="Times New Roman" w:hAnsi="Times New Roman" w:cs="Times New Roman"/>
-        </w:rPr>
-        <w:tab/>
-      </w:r>
-      <w:r>
-        <w:rPr>
-          <w:rFonts w:ascii="Times New Roman" w:hAnsi="Times New Roman" w:cs="Times New Roman"/>
-        </w:rPr>
-        <w:tab/>
-      </w:r>
-      <w:r>
-        <w:rPr>
-          <w:rFonts w:ascii="Times New Roman" w:hAnsi="Times New Roman" w:cs="Times New Roman"/>
-        </w:rPr>
-        <w:t>• [</w:t>
-      </w:r>
-      <w:proofErr w:type="spellStart"/>
-      <w:r>
-        <w:rPr>
-          <w:rFonts w:ascii="Times New Roman" w:hAnsi="Times New Roman" w:cs="Times New Roman"/>
-        </w:rPr>
-        <w:t>dev_name</w:t>
-      </w:r>
-      <w:proofErr w:type="spellEnd"/>
-      <w:r>
-        <w:rPr>
-          <w:rFonts w:ascii="Times New Roman" w:hAnsi="Times New Roman" w:cs="Times New Roman"/>
-        </w:rPr>
-        <w:t>]: user friendly name</w:t>
-      </w:r>
-      <w:r>
-        <w:rPr>
-          <w:rFonts w:ascii="Times New Roman" w:hAnsi="Times New Roman" w:cs="Times New Roman"/>
-        </w:rPr>
-        <w:t xml:space="preserve"> of the device</w:t>
-      </w:r>
-    </w:p>
-    <w:p>
-      <w:pPr>
-        <w:rPr>
-          <w:rFonts w:ascii="Times New Roman" w:hAnsi="Times New Roman" w:cs="Times New Roman"/>
-        </w:rPr>
-      </w:pPr>
-      <w:r>
-        <w:rPr>
-          <w:rFonts w:ascii="Times New Roman" w:hAnsi="Times New Roman" w:cs="Times New Roman"/>
-        </w:rPr>
-        <w:tab/>
-      </w:r>
-      <w:r>
-        <w:rPr>
-          <w:rFonts w:ascii="Times New Roman" w:hAnsi="Times New Roman" w:cs="Times New Roman"/>
-        </w:rPr>
-        <w:tab/>
-        <w:t>•</w:t>
-      </w:r>
-      <w:r>
-        <w:rPr>
-          <w:rFonts w:ascii="Times New Roman" w:hAnsi="Times New Roman" w:cs="Times New Roman"/>
-        </w:rPr>
-        <w:t xml:space="preserve"> </w:t>
-      </w:r>
-      <w:r>
-        <w:rPr>
-          <w:rFonts w:ascii="Times New Roman" w:hAnsi="Times New Roman" w:cs="Times New Roman"/>
-        </w:rPr>
-        <w:t>[value]: value of the status</w:t>
-      </w:r>
-    </w:p>
-    <w:p>
-      <w:pPr>
-        <w:rPr>
-          <w:rFonts w:ascii="Times New Roman" w:hAnsi="Times New Roman" w:cs="Times New Roman"/>
-        </w:rPr>
-      </w:pPr>
-      <w:r>
-        <w:rPr>
-          <w:rFonts w:ascii="Times New Roman" w:hAnsi="Times New Roman" w:cs="Times New Roman"/>
-        </w:rPr>
-        <w:tab/>
-      </w:r>
-      <w:r>
-        <w:rPr>
-          <w:rFonts w:ascii="Times New Roman" w:hAnsi="Times New Roman" w:cs="Times New Roman"/>
-        </w:rPr>
-        <w:tab/>
-        <w:t>• [time]: time stamp of when the value was recorded.</w:t>
-      </w:r>
-    </w:p>
-    <w:p>
-      <w:pPr>
-        <w:rPr>
-          <w:rFonts w:ascii="Times New Roman" w:hAnsi="Times New Roman" w:cs="Times New Roman"/>
-        </w:rPr>
-      </w:pPr>
-      <w:r>
-        <w:rPr>
-          <w:rFonts w:ascii="Times New Roman" w:hAnsi="Times New Roman" w:cs="Times New Roman"/>
-        </w:rPr>
-        <w:tab/>
-      </w:r>
-      <w:r>
-        <w:rPr>
-          <w:rFonts w:ascii="Times New Roman" w:hAnsi="Times New Roman" w:cs="Times New Roman"/>
-        </w:rPr>
-        <w:t xml:space="preserve">For </w:t>
-      </w:r>
-      <w:proofErr w:type="gramStart"/>
-      <w:r>
-        <w:rPr>
-          <w:rFonts w:ascii="Times New Roman" w:hAnsi="Times New Roman" w:cs="Times New Roman"/>
-        </w:rPr>
-        <w:t>example,  a</w:t>
-      </w:r>
-      <w:proofErr w:type="gramEnd"/>
-      <w:r>
-        <w:rPr>
-          <w:rFonts w:ascii="Times New Roman" w:hAnsi="Times New Roman" w:cs="Times New Roman"/>
-        </w:rPr>
-        <w:t xml:space="preserve"> LED is in room1, and is off. It can publish with topic</w:t>
-      </w:r>
-    </w:p>
-    <w:p>
-      <w:pPr>
-        <w:rPr>
-          <w:rFonts w:ascii="Times New Roman" w:hAnsi="Times New Roman" w:cs="Times New Roman"/>
-        </w:rPr>
-      </w:pPr>
-      <w:r>
-        <w:rPr>
-          <w:rFonts w:ascii="Times New Roman" w:hAnsi="Times New Roman" w:cs="Times New Roman"/>
-        </w:rPr>
-        <w:t>“status/room1/led/led1”. The payload could be: “</w:t>
-      </w:r>
-      <w:proofErr w:type="gramStart"/>
-      <w:r>
-        <w:rPr>
-          <w:rFonts w:ascii="Times New Roman" w:hAnsi="Times New Roman" w:cs="Times New Roman"/>
-        </w:rPr>
-        <w:t>LED,off</w:t>
-      </w:r>
-      <w:proofErr w:type="gramEnd"/>
-      <w:r>
-        <w:rPr>
-          <w:rFonts w:ascii="Times New Roman" w:hAnsi="Times New Roman" w:cs="Times New Roman"/>
-        </w:rPr>
-        <w:t>,</w:t>
+      <w:r>
+        <w:rPr>
+          <w:rFonts w:ascii="Times New Roman" w:hAnsi="Times New Roman" w:cs="Times New Roman"/>
+        </w:rPr>
+        <w:t>value</w:t>
+      </w:r>
+      <w:r>
+        <w:rPr>
+          <w:rFonts w:ascii="Times New Roman" w:hAnsi="Times New Roman" w:cs="Times New Roman"/>
+        </w:rPr>
+        <w:t>: value of the status</w:t>
+      </w:r>
+    </w:p>
+    <w:p>
+      <w:pPr>
+        <w:rPr>
+          <w:rFonts w:ascii="Times New Roman" w:hAnsi="Times New Roman" w:cs="Times New Roman"/>
+        </w:rPr>
+      </w:pPr>
+      <w:r>
+        <w:rPr>
+          <w:rFonts w:ascii="Times New Roman" w:hAnsi="Times New Roman" w:cs="Times New Roman"/>
+        </w:rPr>
+        <w:tab/>
+      </w:r>
+      <w:r>
+        <w:rPr>
+          <w:rFonts w:ascii="Times New Roman" w:hAnsi="Times New Roman" w:cs="Times New Roman"/>
+        </w:rPr>
+        <w:tab/>
+        <w:t>• time</w:t>
+      </w:r>
+      <w:r>
+        <w:rPr>
+          <w:rFonts w:ascii="Times New Roman" w:hAnsi="Times New Roman" w:cs="Times New Roman"/>
+        </w:rPr>
+        <w:t>: time stamp of when the value was recorded.</w:t>
+      </w:r>
+    </w:p>
+    <w:p>
+      <w:pPr>
+        <w:rPr>
+          <w:rFonts w:ascii="Times New Roman" w:hAnsi="Times New Roman" w:cs="Times New Roman"/>
+        </w:rPr>
+      </w:pPr>
+      <w:r>
+        <w:rPr>
+          <w:rFonts w:ascii="Times New Roman" w:hAnsi="Times New Roman" w:cs="Times New Roman"/>
+        </w:rPr>
+        <w:tab/>
+      </w:r>
+      <w:r>
+        <w:rPr>
+          <w:rFonts w:ascii="Times New Roman" w:hAnsi="Times New Roman" w:cs="Times New Roman"/>
+        </w:rPr>
+        <w:t>For example,  a LED is in room1, and is off. It can publish with topic</w:t>
+      </w:r>
+    </w:p>
+    <w:p>
+      <w:pPr>
+        <w:rPr>
+          <w:rFonts w:ascii="Times New Roman" w:hAnsi="Times New Roman" w:cs="Times New Roman"/>
+        </w:rPr>
+      </w:pPr>
+      <w:r>
+        <w:rPr>
+          <w:rFonts w:ascii="Times New Roman" w:hAnsi="Times New Roman" w:cs="Times New Roman"/>
+        </w:rPr>
+        <w:t>“status/room1/led/led1”. The payload could be: “LED,off,</w:t>
       </w:r>
       <w:r>
         <w:rPr>
@@ -2787,21 +4163,7 @@
           <w:rFonts w:ascii="Times New Roman" w:hAnsi="Times New Roman" w:cs="Times New Roman"/>
         </w:rPr>
         <w:tab/>
-        <w:t xml:space="preserve">Note that </w:t>
-      </w:r>
-      <w:proofErr w:type="spellStart"/>
-      <w:r>
-        <w:rPr>
-          <w:rFonts w:ascii="Times New Roman" w:hAnsi="Times New Roman" w:cs="Times New Roman"/>
-        </w:rPr>
-        <w:t>vclient</w:t>
-      </w:r>
-      <w:proofErr w:type="spellEnd"/>
-      <w:r>
-        <w:rPr>
-          <w:rFonts w:ascii="Times New Roman" w:hAnsi="Times New Roman" w:cs="Times New Roman"/>
-        </w:rPr>
-        <w:t xml:space="preserve"> subscribes to these data and store them in the database.</w:t>
+        <w:t>Note that vclient subscribes to these data and store them in the database.</w:t>
       </w:r>
     </w:p>
     <w:p>
@@ -2849,21 +4211,7 @@
           <w:rFonts w:ascii="Times New Roman" w:hAnsi="Times New Roman" w:cs="Times New Roman"/>
         </w:rPr>
         <w:tab/>
-        <w:t>control/[</w:t>
-      </w:r>
-      <w:proofErr w:type="spellStart"/>
-      <w:r>
-        <w:rPr>
-          <w:rFonts w:ascii="Times New Roman" w:hAnsi="Times New Roman" w:cs="Times New Roman"/>
-        </w:rPr>
-        <w:t>dev_id</w:t>
-      </w:r>
-      <w:proofErr w:type="spellEnd"/>
-      <w:r>
-        <w:rPr>
-          <w:rFonts w:ascii="Times New Roman" w:hAnsi="Times New Roman" w:cs="Times New Roman"/>
-        </w:rPr>
-        <w:t>]</w:t>
+        <w:t>control/(dev_id)</w:t>
       </w:r>
     </w:p>
     <w:p>
@@ -2897,35 +4245,21 @@
           <w:rFonts w:ascii="Times New Roman" w:hAnsi="Times New Roman" w:cs="Times New Roman"/>
         </w:rPr>
         <w:tab/>
-        <w:t>[value]</w:t>
-      </w:r>
-    </w:p>
-    <w:p>
-      <w:pPr>
-        <w:rPr>
-          <w:rFonts w:ascii="Times New Roman" w:hAnsi="Times New Roman" w:cs="Times New Roman"/>
-        </w:rPr>
-      </w:pPr>
-      <w:r>
-        <w:rPr>
-          <w:rFonts w:ascii="Times New Roman" w:hAnsi="Times New Roman" w:cs="Times New Roman"/>
-        </w:rPr>
-        <w:tab/>
-        <w:t xml:space="preserve">For example, in order to turn off a LED with led1 as the </w:t>
-      </w:r>
-      <w:proofErr w:type="spellStart"/>
-      <w:r>
-        <w:rPr>
-          <w:rFonts w:ascii="Times New Roman" w:hAnsi="Times New Roman" w:cs="Times New Roman"/>
-        </w:rPr>
-        <w:t>dev_id</w:t>
-      </w:r>
-      <w:proofErr w:type="spellEnd"/>
-      <w:r>
-        <w:rPr>
-          <w:rFonts w:ascii="Times New Roman" w:hAnsi="Times New Roman" w:cs="Times New Roman"/>
-        </w:rPr>
-        <w:t xml:space="preserve">, topic is </w:t>
+        <w:t>(value)</w:t>
+      </w:r>
+    </w:p>
+    <w:p>
+      <w:pPr>
+        <w:rPr>
+          <w:rFonts w:ascii="Times New Roman" w:hAnsi="Times New Roman" w:cs="Times New Roman"/>
+        </w:rPr>
+      </w:pPr>
+      <w:r>
+        <w:rPr>
+          <w:rFonts w:ascii="Times New Roman" w:hAnsi="Times New Roman" w:cs="Times New Roman"/>
+        </w:rPr>
+        <w:tab/>
+        <w:t xml:space="preserve">For example, in order to turn off a LED with led1 as the dev_id, topic is </w:t>
       </w:r>
       <w:r>
         <w:rPr>
@@ -2964,56 +4298,33 @@
           <w:rFonts w:ascii="Times New Roman" w:hAnsi="Times New Roman" w:cs="Times New Roman"/>
           <w:b/>
         </w:rPr>
-        <w:t xml:space="preserve">From the web server to </w:t>
-      </w:r>
-      <w:proofErr w:type="spellStart"/>
-      <w:r>
-        <w:rPr>
-          <w:rFonts w:ascii="Times New Roman" w:hAnsi="Times New Roman" w:cs="Times New Roman"/>
-          <w:b/>
-        </w:rPr>
-        <w:t>vclient</w:t>
-      </w:r>
-      <w:proofErr w:type="spellEnd"/>
-      <w:r>
-        <w:rPr>
-          <w:rFonts w:ascii="Times New Roman" w:hAnsi="Times New Roman" w:cs="Times New Roman"/>
-        </w:rPr>
-        <w:tab/>
-      </w:r>
-      <w:r>
-        <w:rPr>
-          <w:rFonts w:ascii="Times New Roman" w:hAnsi="Times New Roman" w:cs="Times New Roman"/>
-        </w:rPr>
-        <w:tab/>
-      </w:r>
-    </w:p>
-    <w:p>
-      <w:pPr>
-        <w:rPr>
-          <w:rFonts w:ascii="Times New Roman" w:hAnsi="Times New Roman" w:cs="Times New Roman"/>
-        </w:rPr>
-      </w:pPr>
-      <w:r>
-        <w:rPr>
-          <w:rFonts w:ascii="Times New Roman" w:hAnsi="Times New Roman" w:cs="Times New Roman"/>
-        </w:rPr>
-        <w:tab/>
-        <w:t xml:space="preserve">It is a FIFO pipe. </w:t>
-      </w:r>
-      <w:proofErr w:type="spellStart"/>
-      <w:r>
-        <w:rPr>
-          <w:rFonts w:ascii="Times New Roman" w:hAnsi="Times New Roman" w:cs="Times New Roman"/>
-        </w:rPr>
-        <w:t>vclient</w:t>
-      </w:r>
-      <w:proofErr w:type="spellEnd"/>
-      <w:r>
-        <w:rPr>
-          <w:rFonts w:ascii="Times New Roman" w:hAnsi="Times New Roman" w:cs="Times New Roman"/>
-        </w:rPr>
-        <w:t xml:space="preserve"> reads and web server writes.</w:t>
+        <w:t>From the web server to vclient</w:t>
+      </w:r>
+      <w:r>
+        <w:rPr>
+          <w:rFonts w:ascii="Times New Roman" w:hAnsi="Times New Roman" w:cs="Times New Roman"/>
+        </w:rPr>
+        <w:tab/>
+      </w:r>
+      <w:r>
+        <w:rPr>
+          <w:rFonts w:ascii="Times New Roman" w:hAnsi="Times New Roman" w:cs="Times New Roman"/>
+        </w:rPr>
+        <w:tab/>
+      </w:r>
+    </w:p>
+    <w:p>
+      <w:pPr>
+        <w:rPr>
+          <w:rFonts w:ascii="Times New Roman" w:hAnsi="Times New Roman" w:cs="Times New Roman"/>
+        </w:rPr>
+      </w:pPr>
+      <w:r>
+        <w:rPr>
+          <w:rFonts w:ascii="Times New Roman" w:hAnsi="Times New Roman" w:cs="Times New Roman"/>
+        </w:rPr>
+        <w:tab/>
+        <w:t>It is a FIFO pipe. vclient reads and web server writes.</w:t>
       </w:r>
     </w:p>
     <w:p>
@@ -3047,79 +4358,35 @@
           <w:rFonts w:ascii="Times New Roman" w:hAnsi="Times New Roman" w:cs="Times New Roman"/>
         </w:rPr>
         <w:tab/>
-        <w:t>[</w:t>
-      </w:r>
-      <w:proofErr w:type="spellStart"/>
-      <w:r>
-        <w:rPr>
-          <w:rFonts w:ascii="Times New Roman" w:hAnsi="Times New Roman" w:cs="Times New Roman"/>
-        </w:rPr>
-        <w:t>dev_id</w:t>
-      </w:r>
-      <w:proofErr w:type="spellEnd"/>
-      <w:proofErr w:type="gramStart"/>
-      <w:r>
-        <w:rPr>
-          <w:rFonts w:ascii="Times New Roman" w:hAnsi="Times New Roman" w:cs="Times New Roman"/>
-        </w:rPr>
-        <w:t>],[</w:t>
-      </w:r>
-      <w:proofErr w:type="gramEnd"/>
-      <w:r>
-        <w:rPr>
-          <w:rFonts w:ascii="Times New Roman" w:hAnsi="Times New Roman" w:cs="Times New Roman"/>
-        </w:rPr>
-        <w:t>control value]</w:t>
-      </w:r>
-    </w:p>
-    <w:p>
-      <w:pPr>
-        <w:rPr>
-          <w:rFonts w:ascii="Times New Roman" w:hAnsi="Times New Roman" w:cs="Times New Roman"/>
-        </w:rPr>
-      </w:pPr>
-      <w:r>
-        <w:rPr>
-          <w:rFonts w:ascii="Times New Roman" w:hAnsi="Times New Roman" w:cs="Times New Roman"/>
-        </w:rPr>
-        <w:tab/>
-        <w:t xml:space="preserve">• </w:t>
-      </w:r>
-      <w:proofErr w:type="spellStart"/>
-      <w:r>
-        <w:rPr>
-          <w:rFonts w:ascii="Times New Roman" w:hAnsi="Times New Roman" w:cs="Times New Roman"/>
-        </w:rPr>
-        <w:t>dev_id</w:t>
-      </w:r>
-      <w:proofErr w:type="spellEnd"/>
-      <w:r>
-        <w:rPr>
-          <w:rFonts w:ascii="Times New Roman" w:hAnsi="Times New Roman" w:cs="Times New Roman"/>
-        </w:rPr>
-        <w:t>: unique identifier of a room</w:t>
-      </w:r>
-    </w:p>
-    <w:p>
-      <w:pPr>
-        <w:rPr>
-          <w:rFonts w:ascii="Times New Roman" w:hAnsi="Times New Roman" w:cs="Times New Roman"/>
-        </w:rPr>
-      </w:pPr>
-      <w:r>
-        <w:rPr>
-          <w:rFonts w:ascii="Times New Roman" w:hAnsi="Times New Roman" w:cs="Times New Roman"/>
-        </w:rPr>
-        <w:tab/>
-        <w:t xml:space="preserve">• control value: value being </w:t>
-      </w:r>
-      <w:bookmarkStart w:id="2" w:name="_GoBack"/>
-      <w:bookmarkEnd w:id="2"/>
-      <w:r>
-        <w:rPr>
-          <w:rFonts w:ascii="Times New Roman" w:hAnsi="Times New Roman" w:cs="Times New Roman"/>
-        </w:rPr>
-        <w:t>overwritten in the device.</w:t>
+        <w:t>(dev_id),(control value)</w:t>
+      </w:r>
+    </w:p>
+    <w:p>
+      <w:pPr>
+        <w:rPr>
+          <w:rFonts w:ascii="Times New Roman" w:hAnsi="Times New Roman" w:cs="Times New Roman"/>
+        </w:rPr>
+      </w:pPr>
+      <w:r>
+        <w:rPr>
+          <w:rFonts w:ascii="Times New Roman" w:hAnsi="Times New Roman" w:cs="Times New Roman"/>
+        </w:rPr>
+        <w:tab/>
+        <w:t>• dev_id: unique identifier of a room</w:t>
+      </w:r>
+    </w:p>
+    <w:p>
+      <w:pPr>
+        <w:rPr>
+          <w:rFonts w:ascii="Times New Roman" w:hAnsi="Times New Roman" w:cs="Times New Roman"/>
+        </w:rPr>
+      </w:pPr>
+      <w:r>
+        <w:rPr>
+          <w:rFonts w:ascii="Times New Roman" w:hAnsi="Times New Roman" w:cs="Times New Roman"/>
+        </w:rPr>
+        <w:tab/>
+        <w:t>• control value: value being overwritten in the device.</w:t>
       </w:r>
     </w:p>
     <w:p>
@@ -3313,17 +4580,12 @@
         </w:rPr>
         <w:annotationRef/>
       </w:r>
-      <w:proofErr w:type="spellStart"/>
-      <w:r>
-        <w:t>Bumsik</w:t>
-      </w:r>
-      <w:proofErr w:type="spellEnd"/>
-      <w:r>
-        <w:t>, feel free to add something.</w:t>
+      <w:r>
+        <w:t>Bumsik, feel free to add something.</w:t>
       </w:r>
     </w:p>
   </w:comment>
-  <w:comment w:id="1" w:author="Chaojie Wang" w:date="2016-03-10T19:54:00Z" w:initials="CW">
+  <w:comment w:id="1" w:author="Chaojie Wang" w:date="2016-03-24T10:03:00Z" w:initials="CW">
     <w:p>
       <w:pPr>
         <w:pStyle w:val="CommentText"/>
@@ -3334,13 +4596,32 @@
         </w:rPr>
         <w:annotationRef/>
       </w:r>
-      <w:proofErr w:type="spellStart"/>
-      <w:r>
-        <w:t>Yiou</w:t>
-      </w:r>
-      <w:proofErr w:type="spellEnd"/>
-      <w:r>
-        <w:t>, feel free to change the design.</w:t>
+      <w:r>
+        <w:t>For convenience, I know it is a bad choice, fix it later.</w:t>
+      </w:r>
+    </w:p>
+  </w:comment>
+  <w:comment w:id="2" w:author="Chaojie Wang" w:date="2016-03-24T09:59:00Z" w:initials="CW">
+    <w:p>
+      <w:pPr>
+        <w:pStyle w:val="CommentText"/>
+      </w:pPr>
+      <w:r>
+        <w:rPr>
+          <w:rStyle w:val="CommentReference"/>
+        </w:rPr>
+        <w:annotationRef/>
+      </w:r>
+      <w:r>
+        <w:t>Back-end developer need to conform to the API.</w:t>
+      </w:r>
+    </w:p>
+    <w:p>
+      <w:pPr>
+        <w:pStyle w:val="CommentText"/>
+      </w:pPr>
+      <w:r>
+        <w:t>Front-end developers only need to read this.</w:t>
       </w:r>
     </w:p>
   </w:comment>
@@ -3350,7 +4631,8 @@
 <file path=word/commentsExtended.xml><?xml version="1.0" encoding="utf-8"?>
 <w15:commentsEx xmlns:wpc="http://schemas.microsoft.com/office/word/2010/wordprocessingCanvas" xmlns:mo="http://schemas.microsoft.com/office/mac/office/2008/main" xmlns:mc="http://schemas.openxmlformats.org/markup-compatibility/2006" xmlns:mv="urn:schemas-microsoft-com:mac:vml" xmlns:o="urn:schemas-microsoft-com:office:office" xmlns:r="http://schemas.openxmlformats.org/officeDocument/2006/relationships" xmlns:m="http://schemas.openxmlformats.org/officeDocument/2006/math" xmlns:v="urn:schemas-microsoft-com:vml" xmlns:wp14="http://schemas.microsoft.com/office/word/2010/wordprocessingDrawing" xmlns:wp="http://schemas.openxmlformats.org/drawingml/2006/wordprocessingDrawing" xmlns:w10="urn:schemas-microsoft-com:office:word" xmlns:w="http://schemas.openxmlformats.org/wordprocessingml/2006/main" xmlns:w14="http://schemas.microsoft.com/office/word/2010/wordml" xmlns:w15="http://schemas.microsoft.com/office/word/2012/wordml" xmlns:wpg="http://schemas.microsoft.com/office/word/2010/wordprocessingGroup" xmlns:wpi="http://schemas.microsoft.com/office/word/2010/wordprocessingInk" xmlns:wne="http://schemas.microsoft.com/office/word/2006/wordml" xmlns:wps="http://schemas.microsoft.com/office/word/2010/wordprocessingShape" mc:Ignorable="w14 w15 wp14">
   <w15:commentEx w15:paraId="2506BCBA" w15:done="0"/>
-  <w15:commentEx w15:paraId="79D44A0D" w15:done="0"/>
+  <w15:commentEx w15:paraId="6193BDBF" w15:done="0"/>
+  <w15:commentEx w15:paraId="6F095805" w15:done="0"/>
 </w15:commentsEx>
 </file>
 
@@ -3508,6 +4790,232 @@
     </w:lvl>
   </w:abstractNum>
   <w:abstractNum w:abstractNumId="1">
+    <w:nsid w:val="17AE31B9"/>
+    <w:multiLevelType w:val="hybridMultilevel"/>
+    <w:tmpl w:val="195C356E"/>
+    <w:lvl w:ilvl="0" w:tplc="9C66945C">
+      <w:start w:val="4"/>
+      <w:numFmt w:val="bullet"/>
+      <w:lvlText w:val="-"/>
+      <w:lvlJc w:val="left"/>
+      <w:pPr>
+        <w:ind w:left="720" w:hanging="360"/>
+      </w:pPr>
+      <w:rPr>
+        <w:rFonts w:ascii="Times New Roman" w:eastAsiaTheme="minorEastAsia" w:hAnsi="Times New Roman" w:cs="Times New Roman" w:hint="default"/>
+      </w:rPr>
+    </w:lvl>
+    <w:lvl w:ilvl="1" w:tplc="04090003" w:tentative="1">
+      <w:start w:val="1"/>
+      <w:numFmt w:val="bullet"/>
+      <w:lvlText w:val="o"/>
+      <w:lvlJc w:val="left"/>
+      <w:pPr>
+        <w:ind w:left="1440" w:hanging="360"/>
+      </w:pPr>
+      <w:rPr>
+        <w:rFonts w:ascii="Courier New" w:hAnsi="Courier New" w:cs="Courier New" w:hint="default"/>
+      </w:rPr>
+    </w:lvl>
+    <w:lvl w:ilvl="2" w:tplc="04090005" w:tentative="1">
+      <w:start w:val="1"/>
+      <w:numFmt w:val="bullet"/>
+      <w:lvlText w:val=""/>
+      <w:lvlJc w:val="left"/>
+      <w:pPr>
+        <w:ind w:left="2160" w:hanging="360"/>
+      </w:pPr>
+      <w:rPr>
+        <w:rFonts w:ascii="Wingdings" w:hAnsi="Wingdings" w:hint="default"/>
+      </w:rPr>
+    </w:lvl>
+    <w:lvl w:ilvl="3" w:tplc="04090001" w:tentative="1">
+      <w:start w:val="1"/>
+      <w:numFmt w:val="bullet"/>
+      <w:lvlText w:val=""/>
+      <w:lvlJc w:val="left"/>
+      <w:pPr>
+        <w:ind w:left="2880" w:hanging="360"/>
+      </w:pPr>
+      <w:rPr>
+        <w:rFonts w:ascii="Symbol" w:hAnsi="Symbol" w:hint="default"/>
+      </w:rPr>
+    </w:lvl>
+    <w:lvl w:ilvl="4" w:tplc="04090003" w:tentative="1">
+      <w:start w:val="1"/>
+      <w:numFmt w:val="bullet"/>
+      <w:lvlText w:val="o"/>
+      <w:lvlJc w:val="left"/>
+      <w:pPr>
+        <w:ind w:left="3600" w:hanging="360"/>
+      </w:pPr>
+      <w:rPr>
+        <w:rFonts w:ascii="Courier New" w:hAnsi="Courier New" w:cs="Courier New" w:hint="default"/>
+      </w:rPr>
+    </w:lvl>
+    <w:lvl w:ilvl="5" w:tplc="04090005" w:tentative="1">
+      <w:start w:val="1"/>
+      <w:numFmt w:val="bullet"/>
+      <w:lvlText w:val=""/>
+      <w:lvlJc w:val="left"/>
+      <w:pPr>
+        <w:ind w:left="4320" w:hanging="360"/>
+      </w:pPr>
+      <w:rPr>
+        <w:rFonts w:ascii="Wingdings" w:hAnsi="Wingdings" w:hint="default"/>
+      </w:rPr>
+    </w:lvl>
+    <w:lvl w:ilvl="6" w:tplc="04090001" w:tentative="1">
+      <w:start w:val="1"/>
+      <w:numFmt w:val="bullet"/>
+      <w:lvlText w:val=""/>
+      <w:lvlJc w:val="left"/>
+      <w:pPr>
+        <w:ind w:left="5040" w:hanging="360"/>
+      </w:pPr>
+      <w:rPr>
+        <w:rFonts w:ascii="Symbol" w:hAnsi="Symbol" w:hint="default"/>
+      </w:rPr>
+    </w:lvl>
+    <w:lvl w:ilvl="7" w:tplc="04090003" w:tentative="1">
+      <w:start w:val="1"/>
+      <w:numFmt w:val="bullet"/>
+      <w:lvlText w:val="o"/>
+      <w:lvlJc w:val="left"/>
+      <w:pPr>
+        <w:ind w:left="5760" w:hanging="360"/>
+      </w:pPr>
+      <w:rPr>
+        <w:rFonts w:ascii="Courier New" w:hAnsi="Courier New" w:cs="Courier New" w:hint="default"/>
+      </w:rPr>
+    </w:lvl>
+    <w:lvl w:ilvl="8" w:tplc="04090005" w:tentative="1">
+      <w:start w:val="1"/>
+      <w:numFmt w:val="bullet"/>
+      <w:lvlText w:val=""/>
+      <w:lvlJc w:val="left"/>
+      <w:pPr>
+        <w:ind w:left="6480" w:hanging="360"/>
+      </w:pPr>
+      <w:rPr>
+        <w:rFonts w:ascii="Wingdings" w:hAnsi="Wingdings" w:hint="default"/>
+      </w:rPr>
+    </w:lvl>
+  </w:abstractNum>
+  <w:abstractNum w:abstractNumId="2">
+    <w:nsid w:val="243965EA"/>
+    <w:multiLevelType w:val="hybridMultilevel"/>
+    <w:tmpl w:val="798A46C4"/>
+    <w:lvl w:ilvl="0" w:tplc="8C22588C">
+      <w:start w:val="4"/>
+      <w:numFmt w:val="bullet"/>
+      <w:lvlText w:val="-"/>
+      <w:lvlJc w:val="left"/>
+      <w:pPr>
+        <w:ind w:left="1080" w:hanging="360"/>
+      </w:pPr>
+      <w:rPr>
+        <w:rFonts w:ascii="Times New Roman" w:eastAsiaTheme="minorEastAsia" w:hAnsi="Times New Roman" w:cs="Times New Roman" w:hint="default"/>
+      </w:rPr>
+    </w:lvl>
+    <w:lvl w:ilvl="1" w:tplc="04090003" w:tentative="1">
+      <w:start w:val="1"/>
+      <w:numFmt w:val="bullet"/>
+      <w:lvlText w:val="o"/>
+      <w:lvlJc w:val="left"/>
+      <w:pPr>
+        <w:ind w:left="1800" w:hanging="360"/>
+      </w:pPr>
+      <w:rPr>
+        <w:rFonts w:ascii="Courier New" w:hAnsi="Courier New" w:cs="Courier New" w:hint="default"/>
+      </w:rPr>
+    </w:lvl>
+    <w:lvl w:ilvl="2" w:tplc="04090005" w:tentative="1">
+      <w:start w:val="1"/>
+      <w:numFmt w:val="bullet"/>
+      <w:lvlText w:val=""/>
+      <w:lvlJc w:val="left"/>
+      <w:pPr>
+        <w:ind w:left="2520" w:hanging="360"/>
+      </w:pPr>
+      <w:rPr>
+        <w:rFonts w:ascii="Wingdings" w:hAnsi="Wingdings" w:hint="default"/>
+      </w:rPr>
+    </w:lvl>
+    <w:lvl w:ilvl="3" w:tplc="04090001" w:tentative="1">
+      <w:start w:val="1"/>
+      <w:numFmt w:val="bullet"/>
+      <w:lvlText w:val=""/>
+      <w:lvlJc w:val="left"/>
+      <w:pPr>
+        <w:ind w:left="3240" w:hanging="360"/>
+      </w:pPr>
+      <w:rPr>
+        <w:rFonts w:ascii="Symbol" w:hAnsi="Symbol" w:hint="default"/>
+      </w:rPr>
+    </w:lvl>
+    <w:lvl w:ilvl="4" w:tplc="04090003" w:tentative="1">
+      <w:start w:val="1"/>
+      <w:numFmt w:val="bullet"/>
+      <w:lvlText w:val="o"/>
+      <w:lvlJc w:val="left"/>
+      <w:pPr>
+        <w:ind w:left="3960" w:hanging="360"/>
+      </w:pPr>
+      <w:rPr>
+        <w:rFonts w:ascii="Courier New" w:hAnsi="Courier New" w:cs="Courier New" w:hint="default"/>
+      </w:rPr>
+    </w:lvl>
+    <w:lvl w:ilvl="5" w:tplc="04090005" w:tentative="1">
+      <w:start w:val="1"/>
+      <w:numFmt w:val="bullet"/>
+      <w:lvlText w:val=""/>
+      <w:lvlJc w:val="left"/>
+      <w:pPr>
+        <w:ind w:left="4680" w:hanging="360"/>
+      </w:pPr>
+      <w:rPr>
+        <w:rFonts w:ascii="Wingdings" w:hAnsi="Wingdings" w:hint="default"/>
+      </w:rPr>
+    </w:lvl>
+    <w:lvl w:ilvl="6" w:tplc="04090001" w:tentative="1">
+      <w:start w:val="1"/>
+      <w:numFmt w:val="bullet"/>
+      <w:lvlText w:val=""/>
+      <w:lvlJc w:val="left"/>
+      <w:pPr>
+        <w:ind w:left="5400" w:hanging="360"/>
+      </w:pPr>
+      <w:rPr>
+        <w:rFonts w:ascii="Symbol" w:hAnsi="Symbol" w:hint="default"/>
+      </w:rPr>
+    </w:lvl>
+    <w:lvl w:ilvl="7" w:tplc="04090003" w:tentative="1">
+      <w:start w:val="1"/>
+      <w:numFmt w:val="bullet"/>
+      <w:lvlText w:val="o"/>
+      <w:lvlJc w:val="left"/>
+      <w:pPr>
+        <w:ind w:left="6120" w:hanging="360"/>
+      </w:pPr>
+      <w:rPr>
+        <w:rFonts w:ascii="Courier New" w:hAnsi="Courier New" w:cs="Courier New" w:hint="default"/>
+      </w:rPr>
+    </w:lvl>
+    <w:lvl w:ilvl="8" w:tplc="04090005" w:tentative="1">
+      <w:start w:val="1"/>
+      <w:numFmt w:val="bullet"/>
+      <w:lvlText w:val=""/>
+      <w:lvlJc w:val="left"/>
+      <w:pPr>
+        <w:ind w:left="6840" w:hanging="360"/>
+      </w:pPr>
+      <w:rPr>
+        <w:rFonts w:ascii="Wingdings" w:hAnsi="Wingdings" w:hint="default"/>
+      </w:rPr>
+    </w:lvl>
+  </w:abstractNum>
+  <w:abstractNum w:abstractNumId="3">
     <w:nsid w:val="29E61D56"/>
     <w:multiLevelType w:val="hybridMultilevel"/>
     <w:tmpl w:val="8C6801C0"/>
@@ -3596,7 +5104,7 @@
       </w:pPr>
     </w:lvl>
   </w:abstractNum>
-  <w:abstractNum w:abstractNumId="2">
+  <w:abstractNum w:abstractNumId="4">
     <w:nsid w:val="2CA27DF2"/>
     <w:multiLevelType w:val="hybridMultilevel"/>
     <w:tmpl w:val="8C6801C0"/>
@@ -3685,7 +5193,7 @@
       </w:pPr>
     </w:lvl>
   </w:abstractNum>
-  <w:abstractNum w:abstractNumId="3">
+  <w:abstractNum w:abstractNumId="5">
     <w:nsid w:val="32A115A6"/>
     <w:multiLevelType w:val="hybridMultilevel"/>
     <w:tmpl w:val="3C0ADADE"/>
@@ -3774,7 +5282,7 @@
       </w:pPr>
     </w:lvl>
   </w:abstractNum>
-  <w:abstractNum w:abstractNumId="4">
+  <w:abstractNum w:abstractNumId="6">
     <w:nsid w:val="447F6D00"/>
     <w:multiLevelType w:val="hybridMultilevel"/>
     <w:tmpl w:val="99A6218C"/>
@@ -3863,7 +5371,120 @@
       </w:pPr>
     </w:lvl>
   </w:abstractNum>
-  <w:abstractNum w:abstractNumId="5">
+  <w:abstractNum w:abstractNumId="7">
+    <w:nsid w:val="6BC52E98"/>
+    <w:multiLevelType w:val="hybridMultilevel"/>
+    <w:tmpl w:val="44B06A3A"/>
+    <w:lvl w:ilvl="0" w:tplc="EAF44346">
+      <w:start w:val="4"/>
+      <w:numFmt w:val="bullet"/>
+      <w:lvlText w:val="-"/>
+      <w:lvlJc w:val="left"/>
+      <w:pPr>
+        <w:ind w:left="1080" w:hanging="360"/>
+      </w:pPr>
+      <w:rPr>
+        <w:rFonts w:ascii="Times New Roman" w:eastAsiaTheme="minorEastAsia" w:hAnsi="Times New Roman" w:cs="Times New Roman" w:hint="default"/>
+      </w:rPr>
+    </w:lvl>
+    <w:lvl w:ilvl="1" w:tplc="04090003" w:tentative="1">
+      <w:start w:val="1"/>
+      <w:numFmt w:val="bullet"/>
+      <w:lvlText w:val="o"/>
+      <w:lvlJc w:val="left"/>
+      <w:pPr>
+        <w:ind w:left="1800" w:hanging="360"/>
+      </w:pPr>
+      <w:rPr>
+        <w:rFonts w:ascii="Courier New" w:hAnsi="Courier New" w:cs="Courier New" w:hint="default"/>
+      </w:rPr>
+    </w:lvl>
+    <w:lvl w:ilvl="2" w:tplc="04090005" w:tentative="1">
+      <w:start w:val="1"/>
+      <w:numFmt w:val="bullet"/>
+      <w:lvlText w:val=""/>
+      <w:lvlJc w:val="left"/>
+      <w:pPr>
+        <w:ind w:left="2520" w:hanging="360"/>
+      </w:pPr>
+      <w:rPr>
+        <w:rFonts w:ascii="Wingdings" w:hAnsi="Wingdings" w:hint="default"/>
+      </w:rPr>
+    </w:lvl>
+    <w:lvl w:ilvl="3" w:tplc="04090001" w:tentative="1">
+      <w:start w:val="1"/>
+      <w:numFmt w:val="bullet"/>
+      <w:lvlText w:val=""/>
+      <w:lvlJc w:val="left"/>
+      <w:pPr>
+        <w:ind w:left="3240" w:hanging="360"/>
+      </w:pPr>
+      <w:rPr>
+        <w:rFonts w:ascii="Symbol" w:hAnsi="Symbol" w:hint="default"/>
+      </w:rPr>
+    </w:lvl>
+    <w:lvl w:ilvl="4" w:tplc="04090003" w:tentative="1">
+      <w:start w:val="1"/>
+      <w:numFmt w:val="bullet"/>
+      <w:lvlText w:val="o"/>
+      <w:lvlJc w:val="left"/>
+      <w:pPr>
+        <w:ind w:left="3960" w:hanging="360"/>
+      </w:pPr>
+      <w:rPr>
+        <w:rFonts w:ascii="Courier New" w:hAnsi="Courier New" w:cs="Courier New" w:hint="default"/>
+      </w:rPr>
+    </w:lvl>
+    <w:lvl w:ilvl="5" w:tplc="04090005" w:tentative="1">
+      <w:start w:val="1"/>
+      <w:numFmt w:val="bullet"/>
+      <w:lvlText w:val=""/>
+      <w:lvlJc w:val="left"/>
+      <w:pPr>
+        <w:ind w:left="4680" w:hanging="360"/>
+      </w:pPr>
+      <w:rPr>
+        <w:rFonts w:ascii="Wingdings" w:hAnsi="Wingdings" w:hint="default"/>
+      </w:rPr>
+    </w:lvl>
+    <w:lvl w:ilvl="6" w:tplc="04090001" w:tentative="1">
+      <w:start w:val="1"/>
+      <w:numFmt w:val="bullet"/>
+      <w:lvlText w:val=""/>
+      <w:lvlJc w:val="left"/>
+      <w:pPr>
+        <w:ind w:left="5400" w:hanging="360"/>
+      </w:pPr>
+      <w:rPr>
+        <w:rFonts w:ascii="Symbol" w:hAnsi="Symbol" w:hint="default"/>
+      </w:rPr>
+    </w:lvl>
+    <w:lvl w:ilvl="7" w:tplc="04090003" w:tentative="1">
+      <w:start w:val="1"/>
+      <w:numFmt w:val="bullet"/>
+      <w:lvlText w:val="o"/>
+      <w:lvlJc w:val="left"/>
+      <w:pPr>
+        <w:ind w:left="6120" w:hanging="360"/>
+      </w:pPr>
+      <w:rPr>
+        <w:rFonts w:ascii="Courier New" w:hAnsi="Courier New" w:cs="Courier New" w:hint="default"/>
+      </w:rPr>
+    </w:lvl>
+    <w:lvl w:ilvl="8" w:tplc="04090005" w:tentative="1">
+      <w:start w:val="1"/>
+      <w:numFmt w:val="bullet"/>
+      <w:lvlText w:val=""/>
+      <w:lvlJc w:val="left"/>
+      <w:pPr>
+        <w:ind w:left="6840" w:hanging="360"/>
+      </w:pPr>
+      <w:rPr>
+        <w:rFonts w:ascii="Wingdings" w:hAnsi="Wingdings" w:hint="default"/>
+      </w:rPr>
+    </w:lvl>
+  </w:abstractNum>
+  <w:abstractNum w:abstractNumId="8">
     <w:nsid w:val="71BA4DEA"/>
     <w:multiLevelType w:val="hybridMultilevel"/>
     <w:tmpl w:val="4CDACF32"/>
@@ -3956,18 +5577,27 @@
     <w:abstractNumId w:val="0"/>
   </w:num>
   <w:num w:numId="2">
+    <w:abstractNumId w:val="8"/>
+  </w:num>
+  <w:num w:numId="3">
+    <w:abstractNumId w:val="6"/>
+  </w:num>
+  <w:num w:numId="4">
     <w:abstractNumId w:val="5"/>
   </w:num>
-  <w:num w:numId="3">
+  <w:num w:numId="5">
+    <w:abstractNumId w:val="3"/>
+  </w:num>
+  <w:num w:numId="6">
     <w:abstractNumId w:val="4"/>
   </w:num>
-  <w:num w:numId="4">
-    <w:abstractNumId w:val="3"/>
+  <w:num w:numId="7">
+    <w:abstractNumId w:val="7"/>
   </w:num>
-  <w:num w:numId="5">
+  <w:num w:numId="8">
     <w:abstractNumId w:val="1"/>
   </w:num>
-  <w:num w:numId="6">
+  <w:num w:numId="9">
     <w:abstractNumId w:val="2"/>
   </w:num>
 </w:numbering>
@@ -4935,7 +6565,7 @@
 </file>
 
 <file path=customXml/itemProps1.xml><?xml version="1.0" encoding="utf-8"?>
-<ds:datastoreItem xmlns:ds="http://schemas.openxmlformats.org/officeDocument/2006/customXml" ds:itemID="{B91459F1-8C8E-8B4E-9CA1-7D19CF1599D4}">
+<ds:datastoreItem xmlns:ds="http://schemas.openxmlformats.org/officeDocument/2006/customXml" ds:itemID="{486FFBCC-7120-D144-B628-662FFF3742D1}">
   <ds:schemaRefs>
     <ds:schemaRef ds:uri="http://schemas.openxmlformats.org/officeDocument/2006/bibliography"/>
   </ds:schemaRefs>

</xml_diff>